<commit_message>
Enter your data into this document!
</commit_message>
<xml_diff>
--- a/Курсовая работа (пример) - копия.docx
+++ b/Курсовая работа (пример) - копия.docx
@@ -678,7 +678,31 @@
           <w:sz w:val="28"/>
           <w:szCs w:val="24"/>
         </w:rPr>
-        <w:t>База данных футбольной спортивной школы «Оникс»</w:t>
+        <w:t>Веб-сайт экскурсионной компании</w:t>
+      </w:r>
+      <w:r>
+        <w:rPr>
+          <w:rFonts w:ascii="Times New Roman" w:eastAsia="Times New Roman" w:hAnsi="Times New Roman" w:cs="Times New Roman"/>
+          <w:sz w:val="28"/>
+          <w:szCs w:val="24"/>
+        </w:rPr>
+        <w:t xml:space="preserve"> «</w:t>
+      </w:r>
+      <w:r>
+        <w:rPr>
+          <w:rFonts w:ascii="Times New Roman" w:eastAsia="Times New Roman" w:hAnsi="Times New Roman" w:cs="Times New Roman"/>
+          <w:sz w:val="28"/>
+          <w:szCs w:val="24"/>
+        </w:rPr>
+        <w:t>Аквамарин</w:t>
+      </w:r>
+      <w:r>
+        <w:rPr>
+          <w:rFonts w:ascii="Times New Roman" w:eastAsia="Times New Roman" w:hAnsi="Times New Roman" w:cs="Times New Roman"/>
+          <w:sz w:val="28"/>
+          <w:szCs w:val="24"/>
+        </w:rPr>
+        <w:t>»</w:t>
       </w:r>
     </w:p>
     <w:p>
@@ -1455,7 +1479,6 @@
           <w:docPartUnique/>
         </w:docPartObj>
       </w:sdtPr>
-      <w:sdtEndPr/>
       <w:sdtContent>
         <w:p>
           <w:pPr>
@@ -2987,8 +3010,7 @@
     <w:p>
       <w:pPr>
         <w:pStyle w:val="1"/>
-        <w:spacing w:before="0"/>
-        <w:ind w:firstLine="709"/>
+        <w:spacing w:before="0" w:line="360" w:lineRule="auto"/>
         <w:jc w:val="center"/>
         <w:rPr>
           <w:rFonts w:ascii="Times New Roman" w:hAnsi="Times New Roman" w:cs="Times New Roman"/>
@@ -3993,8 +4015,6 @@
           <w:highlight w:val="yellow"/>
         </w:rPr>
       </w:pPr>
-      <w:bookmarkStart w:id="21" w:name="_GoBack"/>
-      <w:bookmarkEnd w:id="21"/>
     </w:p>
     <w:p>
       <w:pPr>
@@ -4015,16 +4035,10 @@
         <w:br w:type="page"/>
       </w:r>
     </w:p>
-    <w:p/>
-    <w:p>
-      <w:pPr>
-        <w:spacing w:after="0" w:line="240" w:lineRule="auto"/>
-      </w:pPr>
-    </w:p>
     <w:p>
       <w:pPr>
         <w:pStyle w:val="1"/>
-        <w:spacing w:before="0" w:line="240" w:lineRule="auto"/>
+        <w:spacing w:before="0" w:line="360" w:lineRule="auto"/>
         <w:ind w:firstLine="709"/>
         <w:rPr>
           <w:rFonts w:ascii="Times New Roman" w:hAnsi="Times New Roman" w:cs="Times New Roman"/>
@@ -4032,14 +4046,15 @@
           <w:color w:val="auto"/>
         </w:rPr>
       </w:pPr>
-      <w:bookmarkStart w:id="22" w:name="_Toc411194064"/>
-      <w:bookmarkStart w:id="23" w:name="_Toc477631868"/>
+      <w:bookmarkStart w:id="21" w:name="_Toc411194064"/>
+      <w:bookmarkStart w:id="22" w:name="_Toc477631868"/>
       <w:r>
         <w:rPr>
           <w:rFonts w:ascii="Times New Roman" w:hAnsi="Times New Roman" w:cs="Times New Roman"/>
           <w:b w:val="0"/>
           <w:color w:val="auto"/>
         </w:rPr>
+        <w:lastRenderedPageBreak/>
         <w:t xml:space="preserve">1 </w:t>
       </w:r>
       <w:r>
@@ -4050,86 +4065,8 @@
         </w:rPr>
         <w:t>Постановка задачи</w:t>
       </w:r>
+      <w:bookmarkEnd w:id="21"/>
       <w:bookmarkEnd w:id="22"/>
-      <w:bookmarkEnd w:id="23"/>
-    </w:p>
-    <w:p>
-      <w:pPr>
-        <w:spacing w:after="0" w:line="240" w:lineRule="auto"/>
-      </w:pPr>
-    </w:p>
-    <w:p>
-      <w:pPr>
-        <w:rPr>
-          <w:rFonts w:ascii="Times New Roman" w:hAnsi="Times New Roman" w:cs="Times New Roman"/>
-          <w:sz w:val="28"/>
-          <w:szCs w:val="28"/>
-        </w:rPr>
-      </w:pPr>
-      <w:r>
-        <w:rPr>
-          <w:rFonts w:ascii="Times New Roman" w:hAnsi="Times New Roman" w:cs="Times New Roman"/>
-          <w:sz w:val="28"/>
-          <w:szCs w:val="28"/>
-        </w:rPr>
-        <w:br w:type="page"/>
-      </w:r>
-    </w:p>
-    <w:p>
-      <w:pPr>
-        <w:pStyle w:val="1"/>
-        <w:spacing w:line="240" w:lineRule="auto"/>
-        <w:rPr>
-          <w:rFonts w:ascii="Times New Roman" w:hAnsi="Times New Roman" w:cs="Times New Roman"/>
-          <w:b w:val="0"/>
-          <w:color w:val="auto"/>
-        </w:rPr>
-      </w:pPr>
-      <w:bookmarkStart w:id="24" w:name="_Toc410921777"/>
-      <w:r>
-        <w:rPr>
-          <w:rFonts w:ascii="Times New Roman" w:hAnsi="Times New Roman" w:cs="Times New Roman"/>
-          <w:b w:val="0"/>
-          <w:color w:val="auto"/>
-        </w:rPr>
-        <w:lastRenderedPageBreak/>
-        <w:t xml:space="preserve">     </w:t>
-      </w:r>
-      <w:r>
-        <w:rPr>
-          <w:rFonts w:ascii="Times New Roman" w:hAnsi="Times New Roman" w:cs="Times New Roman"/>
-          <w:b w:val="0"/>
-          <w:color w:val="auto"/>
-        </w:rPr>
-        <w:tab/>
-      </w:r>
-      <w:r>
-        <w:rPr>
-          <w:rFonts w:ascii="Times New Roman" w:hAnsi="Times New Roman" w:cs="Times New Roman"/>
-          <w:b w:val="0"/>
-          <w:color w:val="auto"/>
-        </w:rPr>
-        <w:t xml:space="preserve"> </w:t>
-      </w:r>
-      <w:bookmarkStart w:id="25" w:name="_Toc477631869"/>
-      <w:r>
-        <w:rPr>
-          <w:rFonts w:ascii="Times New Roman" w:hAnsi="Times New Roman" w:cs="Times New Roman"/>
-          <w:b w:val="0"/>
-          <w:color w:val="auto"/>
-        </w:rPr>
-        <w:t>2 Описание предметной области</w:t>
-      </w:r>
-      <w:bookmarkEnd w:id="25"/>
-    </w:p>
-    <w:p>
-      <w:pPr>
-        <w:spacing w:after="0" w:line="240" w:lineRule="auto"/>
-        <w:rPr>
-          <w:rFonts w:ascii="Times New Roman" w:hAnsi="Times New Roman" w:cs="Times New Roman"/>
-          <w:sz w:val="28"/>
-        </w:rPr>
-      </w:pPr>
     </w:p>
     <w:p>
       <w:pPr>
@@ -4137,17 +4074,1228 @@
         <w:ind w:firstLine="709"/>
         <w:jc w:val="both"/>
         <w:rPr>
-          <w:sz w:val="28"/>
-          <w:szCs w:val="28"/>
-        </w:rPr>
-      </w:pPr>
-      <w:r>
+          <w:rFonts w:ascii="Times New Roman" w:eastAsia="Times New Roman" w:hAnsi="Times New Roman" w:cs="Calibri"/>
+          <w:sz w:val="28"/>
+          <w:szCs w:val="28"/>
+          <w:lang w:eastAsia="ar-SA"/>
+        </w:rPr>
+      </w:pPr>
+      <w:r>
+        <w:rPr>
+          <w:rFonts w:ascii="Times New Roman" w:eastAsia="Times New Roman" w:hAnsi="Times New Roman" w:cs="Calibri"/>
+          <w:sz w:val="28"/>
+          <w:szCs w:val="28"/>
+          <w:lang w:eastAsia="ar-SA"/>
+        </w:rPr>
+        <w:t>Планирование – важный процесс</w:t>
+      </w:r>
+      <w:r>
+        <w:rPr>
+          <w:rFonts w:ascii="Times New Roman" w:eastAsia="Times New Roman" w:hAnsi="Times New Roman" w:cs="Calibri"/>
+          <w:sz w:val="28"/>
+          <w:szCs w:val="28"/>
+          <w:lang w:eastAsia="ar-SA"/>
+        </w:rPr>
+        <w:t>,</w:t>
+      </w:r>
+      <w:r>
+        <w:rPr>
+          <w:rFonts w:ascii="Times New Roman" w:eastAsia="Times New Roman" w:hAnsi="Times New Roman" w:cs="Calibri"/>
+          <w:sz w:val="28"/>
+          <w:szCs w:val="28"/>
+          <w:lang w:eastAsia="ar-SA"/>
+        </w:rPr>
+        <w:t xml:space="preserve"> позволяющий смоделировать многие детали будущей информационной системы или веб-сайта: интерфейс</w:t>
+      </w:r>
+      <w:r>
+        <w:rPr>
+          <w:rFonts w:ascii="Times New Roman" w:eastAsia="Times New Roman" w:hAnsi="Times New Roman" w:cs="Calibri"/>
+          <w:sz w:val="28"/>
+          <w:szCs w:val="28"/>
+          <w:lang w:eastAsia="ar-SA"/>
+        </w:rPr>
+        <w:t>,</w:t>
+      </w:r>
+      <w:r>
+        <w:rPr>
+          <w:rFonts w:ascii="Times New Roman" w:eastAsia="Times New Roman" w:hAnsi="Times New Roman" w:cs="Calibri"/>
+          <w:sz w:val="28"/>
+          <w:szCs w:val="28"/>
+          <w:lang w:eastAsia="ar-SA"/>
+        </w:rPr>
+        <w:t xml:space="preserve"> функциональные возможности</w:t>
+      </w:r>
+      <w:r>
+        <w:rPr>
+          <w:rFonts w:ascii="Times New Roman" w:eastAsia="Times New Roman" w:hAnsi="Times New Roman" w:cs="Calibri"/>
+          <w:sz w:val="28"/>
+          <w:szCs w:val="28"/>
+          <w:lang w:eastAsia="ar-SA"/>
+        </w:rPr>
+        <w:t>,</w:t>
+      </w:r>
+      <w:r>
+        <w:rPr>
+          <w:rFonts w:ascii="Times New Roman" w:eastAsia="Times New Roman" w:hAnsi="Times New Roman" w:cs="Calibri"/>
+          <w:sz w:val="28"/>
+          <w:szCs w:val="28"/>
+          <w:lang w:eastAsia="ar-SA"/>
+        </w:rPr>
+        <w:t xml:space="preserve"> используемые технологии и многое другое</w:t>
+      </w:r>
+      <w:r>
+        <w:rPr>
+          <w:rFonts w:ascii="Times New Roman" w:eastAsia="Times New Roman" w:hAnsi="Times New Roman" w:cs="Calibri"/>
+          <w:sz w:val="28"/>
+          <w:szCs w:val="28"/>
+          <w:lang w:eastAsia="ar-SA"/>
+        </w:rPr>
+        <w:t>.</w:t>
+      </w:r>
+    </w:p>
+    <w:p>
+      <w:pPr>
+        <w:spacing w:after="0" w:line="360" w:lineRule="auto"/>
+        <w:ind w:firstLine="709"/>
+        <w:jc w:val="both"/>
+        <w:rPr>
+          <w:rFonts w:ascii="Times New Roman" w:eastAsia="Times New Roman" w:hAnsi="Times New Roman" w:cs="Calibri"/>
+          <w:sz w:val="28"/>
+          <w:szCs w:val="28"/>
+          <w:lang w:eastAsia="ar-SA"/>
+        </w:rPr>
+      </w:pPr>
+      <w:r>
+        <w:rPr>
+          <w:rFonts w:ascii="Times New Roman" w:eastAsia="Times New Roman" w:hAnsi="Times New Roman" w:cs="Calibri"/>
+          <w:sz w:val="28"/>
+          <w:szCs w:val="28"/>
+          <w:lang w:eastAsia="ar-SA"/>
+        </w:rPr>
+        <w:t>При отсутствии хорошего планирования (</w:t>
+      </w:r>
+      <w:r>
+        <w:rPr>
+          <w:rFonts w:ascii="Times New Roman" w:eastAsia="Times New Roman" w:hAnsi="Times New Roman" w:cs="Calibri"/>
+          <w:sz w:val="28"/>
+          <w:szCs w:val="28"/>
+          <w:lang w:eastAsia="ar-SA"/>
+        </w:rPr>
+        <w:t>используемых технологий</w:t>
+      </w:r>
+      <w:r>
+        <w:rPr>
+          <w:rFonts w:ascii="Times New Roman" w:eastAsia="Times New Roman" w:hAnsi="Times New Roman" w:cs="Calibri"/>
+          <w:sz w:val="28"/>
+          <w:szCs w:val="28"/>
+          <w:lang w:eastAsia="ar-SA"/>
+        </w:rPr>
+        <w:t>,</w:t>
+      </w:r>
+      <w:r>
+        <w:rPr>
+          <w:rFonts w:ascii="Times New Roman" w:eastAsia="Times New Roman" w:hAnsi="Times New Roman" w:cs="Calibri"/>
+          <w:sz w:val="28"/>
+          <w:szCs w:val="28"/>
+          <w:lang w:eastAsia="ar-SA"/>
+        </w:rPr>
+        <w:t xml:space="preserve"> </w:t>
+      </w:r>
+      <w:r>
+        <w:rPr>
+          <w:rFonts w:ascii="Times New Roman" w:eastAsia="Times New Roman" w:hAnsi="Times New Roman" w:cs="Calibri"/>
+          <w:sz w:val="28"/>
+          <w:szCs w:val="28"/>
+          <w:lang w:eastAsia="ar-SA"/>
+        </w:rPr>
+        <w:t>интерфейса</w:t>
+      </w:r>
+      <w:r>
+        <w:rPr>
+          <w:rFonts w:ascii="Times New Roman" w:eastAsia="Times New Roman" w:hAnsi="Times New Roman" w:cs="Calibri"/>
+          <w:sz w:val="28"/>
+          <w:szCs w:val="28"/>
+          <w:lang w:eastAsia="ar-SA"/>
+        </w:rPr>
+        <w:t xml:space="preserve">, </w:t>
+      </w:r>
+      <w:r>
+        <w:rPr>
+          <w:rFonts w:ascii="Times New Roman" w:eastAsia="Times New Roman" w:hAnsi="Times New Roman" w:cs="Calibri"/>
+          <w:sz w:val="28"/>
+          <w:szCs w:val="28"/>
+          <w:lang w:eastAsia="ar-SA"/>
+        </w:rPr>
+        <w:t>функциональных возможностей проекта</w:t>
+      </w:r>
+      <w:r>
+        <w:rPr>
+          <w:rFonts w:ascii="Times New Roman" w:eastAsia="Times New Roman" w:hAnsi="Times New Roman" w:cs="Calibri"/>
+          <w:sz w:val="28"/>
+          <w:szCs w:val="28"/>
+          <w:lang w:eastAsia="ar-SA"/>
+        </w:rPr>
+        <w:t>,</w:t>
+      </w:r>
+      <w:r>
+        <w:rPr>
+          <w:rFonts w:ascii="Times New Roman" w:eastAsia="Times New Roman" w:hAnsi="Times New Roman" w:cs="Calibri"/>
+          <w:sz w:val="28"/>
+          <w:szCs w:val="28"/>
+          <w:lang w:eastAsia="ar-SA"/>
+        </w:rPr>
+        <w:t xml:space="preserve"> требований к скорости</w:t>
+      </w:r>
+      <w:r>
+        <w:rPr>
+          <w:rFonts w:ascii="Times New Roman" w:eastAsia="Times New Roman" w:hAnsi="Times New Roman" w:cs="Calibri"/>
+          <w:sz w:val="28"/>
+          <w:szCs w:val="28"/>
+          <w:lang w:eastAsia="ar-SA"/>
+        </w:rPr>
+        <w:t xml:space="preserve"> выполнения</w:t>
+      </w:r>
+      <w:r>
+        <w:rPr>
+          <w:rFonts w:ascii="Times New Roman" w:eastAsia="Times New Roman" w:hAnsi="Times New Roman" w:cs="Calibri"/>
+          <w:sz w:val="28"/>
+          <w:szCs w:val="28"/>
+          <w:lang w:eastAsia="ar-SA"/>
+        </w:rPr>
+        <w:t>)</w:t>
+      </w:r>
+      <w:r>
+        <w:rPr>
+          <w:rFonts w:ascii="Times New Roman" w:eastAsia="Times New Roman" w:hAnsi="Times New Roman" w:cs="Calibri"/>
+          <w:sz w:val="28"/>
+          <w:szCs w:val="28"/>
+          <w:lang w:eastAsia="ar-SA"/>
+        </w:rPr>
+        <w:t>,</w:t>
+      </w:r>
+      <w:r>
+        <w:rPr>
+          <w:rFonts w:ascii="Times New Roman" w:eastAsia="Times New Roman" w:hAnsi="Times New Roman" w:cs="Calibri"/>
+          <w:sz w:val="28"/>
+          <w:szCs w:val="28"/>
+          <w:lang w:eastAsia="ar-SA"/>
+        </w:rPr>
+        <w:t xml:space="preserve"> проект </w:t>
+      </w:r>
+      <w:r>
+        <w:rPr>
+          <w:rFonts w:ascii="Times New Roman" w:eastAsia="Times New Roman" w:hAnsi="Times New Roman" w:cs="Calibri"/>
+          <w:sz w:val="28"/>
+          <w:szCs w:val="28"/>
+          <w:lang w:eastAsia="ar-SA"/>
+        </w:rPr>
+        <w:t xml:space="preserve">часто </w:t>
+      </w:r>
+      <w:r>
+        <w:rPr>
+          <w:rFonts w:ascii="Times New Roman" w:eastAsia="Times New Roman" w:hAnsi="Times New Roman" w:cs="Calibri"/>
+          <w:sz w:val="28"/>
+          <w:szCs w:val="28"/>
+          <w:lang w:eastAsia="ar-SA"/>
+        </w:rPr>
+        <w:t>получается совсем не таким</w:t>
+      </w:r>
+      <w:r>
+        <w:rPr>
+          <w:rFonts w:ascii="Times New Roman" w:eastAsia="Times New Roman" w:hAnsi="Times New Roman" w:cs="Calibri"/>
+          <w:sz w:val="28"/>
+          <w:szCs w:val="28"/>
+          <w:lang w:eastAsia="ar-SA"/>
+        </w:rPr>
+        <w:t>,</w:t>
+      </w:r>
+      <w:r>
+        <w:rPr>
+          <w:rFonts w:ascii="Times New Roman" w:eastAsia="Times New Roman" w:hAnsi="Times New Roman" w:cs="Calibri"/>
+          <w:sz w:val="28"/>
+          <w:szCs w:val="28"/>
+          <w:lang w:eastAsia="ar-SA"/>
+        </w:rPr>
+        <w:t xml:space="preserve"> каким изначально </w:t>
+      </w:r>
+      <w:r>
+        <w:rPr>
+          <w:rFonts w:ascii="Times New Roman" w:eastAsia="Times New Roman" w:hAnsi="Times New Roman" w:cs="Calibri"/>
+          <w:sz w:val="28"/>
+          <w:szCs w:val="28"/>
+          <w:lang w:eastAsia="ar-SA"/>
+        </w:rPr>
+        <w:t>задумывался</w:t>
+      </w:r>
+      <w:r>
+        <w:rPr>
+          <w:rFonts w:ascii="Times New Roman" w:eastAsia="Times New Roman" w:hAnsi="Times New Roman" w:cs="Calibri"/>
+          <w:sz w:val="28"/>
+          <w:szCs w:val="28"/>
+          <w:lang w:eastAsia="ar-SA"/>
+        </w:rPr>
+        <w:t>.</w:t>
+      </w:r>
+      <w:r>
+        <w:rPr>
+          <w:rFonts w:ascii="Times New Roman" w:eastAsia="Times New Roman" w:hAnsi="Times New Roman" w:cs="Calibri"/>
+          <w:sz w:val="28"/>
+          <w:szCs w:val="28"/>
+          <w:lang w:eastAsia="ar-SA"/>
+        </w:rPr>
+        <w:t xml:space="preserve"> Повышается сложность его разработки и сопровождения</w:t>
+      </w:r>
+      <w:r>
+        <w:rPr>
+          <w:rFonts w:ascii="Times New Roman" w:eastAsia="Times New Roman" w:hAnsi="Times New Roman" w:cs="Calibri"/>
+          <w:sz w:val="28"/>
+          <w:szCs w:val="28"/>
+          <w:lang w:eastAsia="ar-SA"/>
+        </w:rPr>
+        <w:t>,</w:t>
+      </w:r>
+      <w:r>
+        <w:rPr>
+          <w:rFonts w:ascii="Times New Roman" w:eastAsia="Times New Roman" w:hAnsi="Times New Roman" w:cs="Calibri"/>
+          <w:sz w:val="28"/>
+          <w:szCs w:val="28"/>
+          <w:lang w:eastAsia="ar-SA"/>
+        </w:rPr>
+        <w:t xml:space="preserve"> так как программисту неизвестно в каком направлении двигаться</w:t>
+      </w:r>
+      <w:r>
+        <w:rPr>
+          <w:rFonts w:ascii="Times New Roman" w:eastAsia="Times New Roman" w:hAnsi="Times New Roman" w:cs="Calibri"/>
+          <w:sz w:val="28"/>
+          <w:szCs w:val="28"/>
+          <w:lang w:eastAsia="ar-SA"/>
+        </w:rPr>
+        <w:t>.</w:t>
+      </w:r>
+      <w:r>
+        <w:rPr>
+          <w:rFonts w:ascii="Times New Roman" w:eastAsia="Times New Roman" w:hAnsi="Times New Roman" w:cs="Calibri"/>
+          <w:sz w:val="28"/>
+          <w:szCs w:val="28"/>
+          <w:lang w:eastAsia="ar-SA"/>
+        </w:rPr>
+        <w:t xml:space="preserve"> Хорошее</w:t>
+      </w:r>
+      <w:r>
+        <w:rPr>
+          <w:rFonts w:ascii="Times New Roman" w:eastAsia="Times New Roman" w:hAnsi="Times New Roman" w:cs="Calibri"/>
+          <w:sz w:val="28"/>
+          <w:szCs w:val="28"/>
+          <w:lang w:eastAsia="ar-SA"/>
+        </w:rPr>
+        <w:t>,</w:t>
+      </w:r>
+      <w:r>
+        <w:rPr>
+          <w:rFonts w:ascii="Times New Roman" w:eastAsia="Times New Roman" w:hAnsi="Times New Roman" w:cs="Calibri"/>
+          <w:sz w:val="28"/>
+          <w:szCs w:val="28"/>
+          <w:lang w:eastAsia="ar-SA"/>
+        </w:rPr>
+        <w:t xml:space="preserve"> детальное планирование – возможность максимально близко приблизиться к желаемому результату</w:t>
+      </w:r>
+      <w:r>
+        <w:rPr>
+          <w:rFonts w:ascii="Times New Roman" w:eastAsia="Times New Roman" w:hAnsi="Times New Roman" w:cs="Calibri"/>
+          <w:sz w:val="28"/>
+          <w:szCs w:val="28"/>
+          <w:lang w:eastAsia="ar-SA"/>
+        </w:rPr>
+        <w:t>.</w:t>
+      </w:r>
+      <w:r>
+        <w:rPr>
+          <w:rFonts w:ascii="Times New Roman" w:eastAsia="Times New Roman" w:hAnsi="Times New Roman" w:cs="Calibri"/>
+          <w:sz w:val="28"/>
+          <w:szCs w:val="28"/>
+          <w:lang w:eastAsia="ar-SA"/>
+        </w:rPr>
+        <w:t xml:space="preserve"> </w:t>
+      </w:r>
+    </w:p>
+    <w:p>
+      <w:pPr>
+        <w:spacing w:after="0" w:line="360" w:lineRule="auto"/>
+        <w:ind w:firstLine="709"/>
+        <w:jc w:val="both"/>
+        <w:rPr>
+          <w:rFonts w:ascii="Times New Roman" w:eastAsia="Times New Roman" w:hAnsi="Times New Roman" w:cs="Calibri"/>
+          <w:sz w:val="28"/>
+          <w:szCs w:val="28"/>
+          <w:lang w:eastAsia="ar-SA"/>
+        </w:rPr>
+      </w:pPr>
+      <w:r>
+        <w:rPr>
+          <w:rFonts w:ascii="Times New Roman" w:eastAsia="Times New Roman" w:hAnsi="Times New Roman" w:cs="Calibri"/>
+          <w:sz w:val="28"/>
+          <w:szCs w:val="28"/>
+          <w:lang w:eastAsia="ar-SA"/>
+        </w:rPr>
+        <w:t>«Очень сложно прийти туда, куда нужно, если вы н</w:t>
+      </w:r>
+      <w:r>
+        <w:rPr>
+          <w:rFonts w:ascii="Times New Roman" w:eastAsia="Times New Roman" w:hAnsi="Times New Roman" w:cs="Calibri"/>
+          <w:sz w:val="28"/>
+          <w:szCs w:val="28"/>
+          <w:lang w:eastAsia="ar-SA"/>
+        </w:rPr>
+        <w:t xml:space="preserve">е знаете, чего конкретно хотите» - </w:t>
+      </w:r>
+      <w:r>
+        <w:rPr>
+          <w:rFonts w:ascii="Times New Roman" w:eastAsia="Times New Roman" w:hAnsi="Times New Roman" w:cs="Calibri"/>
+          <w:sz w:val="28"/>
+          <w:szCs w:val="28"/>
+          <w:lang w:eastAsia="ar-SA"/>
+        </w:rPr>
+        <w:t>zirina479.livejournal.com/519609</w:t>
+      </w:r>
+    </w:p>
+    <w:p>
+      <w:pPr>
+        <w:spacing w:after="0" w:line="360" w:lineRule="auto"/>
+        <w:ind w:firstLine="709"/>
+        <w:jc w:val="both"/>
+        <w:rPr>
+          <w:rFonts w:ascii="Times New Roman" w:eastAsia="Times New Roman" w:hAnsi="Times New Roman" w:cs="Calibri"/>
+          <w:sz w:val="28"/>
+          <w:szCs w:val="28"/>
+          <w:lang w:eastAsia="ar-SA"/>
+        </w:rPr>
+      </w:pPr>
+      <w:r>
+        <w:rPr>
+          <w:rFonts w:ascii="Times New Roman" w:eastAsia="Times New Roman" w:hAnsi="Times New Roman" w:cs="Calibri"/>
+          <w:sz w:val="28"/>
+          <w:szCs w:val="28"/>
+          <w:lang w:eastAsia="ar-SA"/>
+        </w:rPr>
+        <w:t>«Кто не знает, куда идет, вероятно, придет не туда»</w:t>
+      </w:r>
+      <w:r>
+        <w:rPr>
+          <w:rFonts w:ascii="Times New Roman" w:eastAsia="Times New Roman" w:hAnsi="Times New Roman" w:cs="Calibri"/>
+          <w:sz w:val="28"/>
+          <w:szCs w:val="28"/>
+          <w:lang w:eastAsia="ar-SA"/>
+        </w:rPr>
+        <w:t xml:space="preserve"> - Питер Лоренс</w:t>
+      </w:r>
+    </w:p>
+    <w:p>
+      <w:pPr>
+        <w:spacing w:after="0" w:line="360" w:lineRule="auto"/>
+        <w:ind w:firstLine="709"/>
+        <w:jc w:val="both"/>
+        <w:rPr>
+          <w:rFonts w:ascii="Times New Roman" w:eastAsia="Times New Roman" w:hAnsi="Times New Roman" w:cs="Calibri"/>
+          <w:sz w:val="28"/>
+          <w:szCs w:val="28"/>
+          <w:lang w:eastAsia="ar-SA"/>
+        </w:rPr>
+      </w:pPr>
+      <w:r>
+        <w:rPr>
+          <w:rFonts w:ascii="Times New Roman" w:eastAsia="Times New Roman" w:hAnsi="Times New Roman" w:cs="Calibri"/>
+          <w:sz w:val="28"/>
+          <w:szCs w:val="28"/>
+          <w:lang w:eastAsia="ar-SA"/>
+        </w:rPr>
+        <w:t>Задача технического задания - э</w:t>
+      </w:r>
+      <w:r>
+        <w:rPr>
+          <w:rFonts w:ascii="Times New Roman" w:eastAsia="Times New Roman" w:hAnsi="Times New Roman" w:cs="Calibri"/>
+          <w:sz w:val="28"/>
+          <w:szCs w:val="28"/>
+          <w:lang w:eastAsia="ar-SA"/>
+        </w:rPr>
+        <w:t>то свести к минимуму разницу между представлениями</w:t>
+      </w:r>
+      <w:r>
+        <w:rPr>
+          <w:rFonts w:ascii="Times New Roman" w:eastAsia="Times New Roman" w:hAnsi="Times New Roman" w:cs="Calibri"/>
+          <w:sz w:val="28"/>
+          <w:szCs w:val="28"/>
+          <w:lang w:eastAsia="ar-SA"/>
+        </w:rPr>
+        <w:t xml:space="preserve"> обеих</w:t>
+      </w:r>
+      <w:r>
+        <w:rPr>
+          <w:rFonts w:ascii="Times New Roman" w:eastAsia="Times New Roman" w:hAnsi="Times New Roman" w:cs="Calibri"/>
+          <w:sz w:val="28"/>
+          <w:szCs w:val="28"/>
+          <w:lang w:eastAsia="ar-SA"/>
+        </w:rPr>
+        <w:t xml:space="preserve"> </w:t>
+      </w:r>
+      <w:proofErr w:type="spellStart"/>
+      <w:r>
+        <w:rPr>
+          <w:rFonts w:ascii="Times New Roman" w:eastAsia="Times New Roman" w:hAnsi="Times New Roman" w:cs="Calibri"/>
+          <w:sz w:val="28"/>
+          <w:szCs w:val="28"/>
+          <w:lang w:eastAsia="ar-SA"/>
+        </w:rPr>
+        <w:t>строн</w:t>
+      </w:r>
+      <w:proofErr w:type="spellEnd"/>
+      <w:r>
+        <w:rPr>
+          <w:rFonts w:ascii="Times New Roman" w:eastAsia="Times New Roman" w:hAnsi="Times New Roman" w:cs="Calibri"/>
+          <w:sz w:val="28"/>
+          <w:szCs w:val="28"/>
+          <w:lang w:eastAsia="ar-SA"/>
+        </w:rPr>
+        <w:t>: заказчика и исполнителя.</w:t>
+      </w:r>
+      <w:r>
+        <w:rPr>
+          <w:rFonts w:ascii="Times New Roman" w:eastAsia="Times New Roman" w:hAnsi="Times New Roman" w:cs="Calibri"/>
+          <w:sz w:val="28"/>
+          <w:szCs w:val="28"/>
+          <w:lang w:eastAsia="ar-SA"/>
+        </w:rPr>
+        <w:t xml:space="preserve"> Один </w:t>
+      </w:r>
+      <w:proofErr w:type="gramStart"/>
+      <w:r>
+        <w:rPr>
+          <w:rFonts w:ascii="Times New Roman" w:eastAsia="Times New Roman" w:hAnsi="Times New Roman" w:cs="Calibri"/>
+          <w:sz w:val="28"/>
+          <w:szCs w:val="28"/>
+          <w:lang w:eastAsia="ar-SA"/>
+        </w:rPr>
+        <w:t>раз</w:t>
+      </w:r>
+      <w:proofErr w:type="gramEnd"/>
+      <w:r>
+        <w:rPr>
+          <w:rFonts w:ascii="Times New Roman" w:eastAsia="Times New Roman" w:hAnsi="Times New Roman" w:cs="Calibri"/>
+          <w:sz w:val="28"/>
+          <w:szCs w:val="28"/>
+          <w:lang w:eastAsia="ar-SA"/>
+        </w:rPr>
+        <w:t xml:space="preserve"> обсудив все детали проекта</w:t>
+      </w:r>
+      <w:r>
+        <w:rPr>
+          <w:rFonts w:ascii="Times New Roman" w:eastAsia="Times New Roman" w:hAnsi="Times New Roman" w:cs="Calibri"/>
+          <w:sz w:val="28"/>
+          <w:szCs w:val="28"/>
+          <w:lang w:eastAsia="ar-SA"/>
+        </w:rPr>
+        <w:t>,</w:t>
+      </w:r>
+      <w:r>
+        <w:rPr>
+          <w:rFonts w:ascii="Times New Roman" w:eastAsia="Times New Roman" w:hAnsi="Times New Roman" w:cs="Calibri"/>
+          <w:sz w:val="28"/>
+          <w:szCs w:val="28"/>
+          <w:lang w:eastAsia="ar-SA"/>
+        </w:rPr>
+        <w:t xml:space="preserve"> обе стороны останутся в плюсе: программисту не нужно будет выполнять лишнюю работу</w:t>
+      </w:r>
+      <w:r>
+        <w:rPr>
+          <w:rFonts w:ascii="Times New Roman" w:eastAsia="Times New Roman" w:hAnsi="Times New Roman" w:cs="Calibri"/>
+          <w:sz w:val="28"/>
+          <w:szCs w:val="28"/>
+          <w:lang w:eastAsia="ar-SA"/>
+        </w:rPr>
+        <w:t>,</w:t>
+      </w:r>
+      <w:r>
+        <w:rPr>
+          <w:rFonts w:ascii="Times New Roman" w:eastAsia="Times New Roman" w:hAnsi="Times New Roman" w:cs="Calibri"/>
+          <w:sz w:val="28"/>
+          <w:szCs w:val="28"/>
+          <w:lang w:eastAsia="ar-SA"/>
+        </w:rPr>
+        <w:t xml:space="preserve"> а заказчик в свою очередь быстрее получит результат</w:t>
+      </w:r>
+      <w:r>
+        <w:rPr>
+          <w:rFonts w:ascii="Times New Roman" w:eastAsia="Times New Roman" w:hAnsi="Times New Roman" w:cs="Calibri"/>
+          <w:sz w:val="28"/>
+          <w:szCs w:val="28"/>
+          <w:lang w:eastAsia="ar-SA"/>
+        </w:rPr>
+        <w:t>.</w:t>
+      </w:r>
+      <w:r>
+        <w:rPr>
+          <w:rFonts w:ascii="Times New Roman" w:eastAsia="Times New Roman" w:hAnsi="Times New Roman" w:cs="Calibri"/>
+          <w:sz w:val="28"/>
+          <w:szCs w:val="28"/>
+          <w:lang w:eastAsia="ar-SA"/>
+        </w:rPr>
+        <w:t xml:space="preserve"> </w:t>
+      </w:r>
+      <w:r>
+        <w:rPr>
+          <w:rFonts w:ascii="Times New Roman" w:eastAsia="Times New Roman" w:hAnsi="Times New Roman" w:cs="Calibri"/>
+          <w:sz w:val="28"/>
+          <w:szCs w:val="28"/>
+          <w:lang w:eastAsia="ar-SA"/>
+        </w:rPr>
+        <w:t>«</w:t>
+      </w:r>
+      <w:r>
+        <w:rPr>
+          <w:rFonts w:ascii="Times New Roman" w:eastAsia="Times New Roman" w:hAnsi="Times New Roman" w:cs="Calibri"/>
+          <w:sz w:val="28"/>
+          <w:szCs w:val="28"/>
+          <w:lang w:eastAsia="ar-SA"/>
+        </w:rPr>
+        <w:t>Кто не знает, куда направляется, очень удивится, попав не туда</w:t>
+      </w:r>
+      <w:r>
+        <w:rPr>
+          <w:rFonts w:ascii="Times New Roman" w:eastAsia="Times New Roman" w:hAnsi="Times New Roman" w:cs="Calibri"/>
+          <w:sz w:val="28"/>
+          <w:szCs w:val="28"/>
+          <w:lang w:eastAsia="ar-SA"/>
+        </w:rPr>
+        <w:t>» - Марк Твен</w:t>
+      </w:r>
+      <w:r>
+        <w:rPr>
+          <w:rFonts w:ascii="Times New Roman" w:eastAsia="Times New Roman" w:hAnsi="Times New Roman" w:cs="Calibri"/>
+          <w:sz w:val="28"/>
+          <w:szCs w:val="28"/>
+          <w:lang w:eastAsia="ar-SA"/>
+        </w:rPr>
+        <w:t>.</w:t>
+      </w:r>
+    </w:p>
+    <w:p>
+      <w:pPr>
+        <w:spacing w:after="0" w:line="360" w:lineRule="auto"/>
+        <w:ind w:firstLine="709"/>
+        <w:jc w:val="center"/>
+        <w:rPr>
+          <w:rFonts w:ascii="Times New Roman" w:eastAsia="Times New Roman" w:hAnsi="Times New Roman" w:cs="Calibri"/>
+          <w:sz w:val="28"/>
+          <w:szCs w:val="28"/>
+          <w:lang w:eastAsia="ar-SA"/>
+        </w:rPr>
+      </w:pPr>
+      <w:r>
+        <w:rPr>
+          <w:rFonts w:ascii="Times New Roman" w:eastAsia="Times New Roman" w:hAnsi="Times New Roman" w:cs="Calibri"/>
+          <w:sz w:val="28"/>
+          <w:szCs w:val="28"/>
+          <w:lang w:eastAsia="ar-SA"/>
+        </w:rPr>
+        <w:t>Жизненный цикл программного обеспечения</w:t>
+      </w:r>
+    </w:p>
+    <w:p>
+      <w:pPr>
+        <w:spacing w:after="0" w:line="360" w:lineRule="auto"/>
+        <w:ind w:firstLine="709"/>
+        <w:jc w:val="both"/>
+        <w:rPr>
+          <w:rFonts w:ascii="Times New Roman" w:eastAsia="Times New Roman" w:hAnsi="Times New Roman" w:cs="Calibri"/>
+          <w:sz w:val="28"/>
+          <w:szCs w:val="28"/>
+          <w:lang w:eastAsia="ar-SA"/>
+        </w:rPr>
+      </w:pPr>
+      <w:r>
+        <w:rPr>
+          <w:rFonts w:ascii="Times New Roman" w:eastAsia="Times New Roman" w:hAnsi="Times New Roman" w:cs="Calibri"/>
+          <w:sz w:val="28"/>
+          <w:szCs w:val="28"/>
+          <w:lang w:val="en-US" w:eastAsia="ar-SA"/>
+        </w:rPr>
+        <w:t>ISO</w:t>
+      </w:r>
+      <w:r>
+        <w:rPr>
+          <w:rFonts w:ascii="Times New Roman" w:eastAsia="Times New Roman" w:hAnsi="Times New Roman" w:cs="Calibri"/>
+          <w:sz w:val="28"/>
+          <w:szCs w:val="28"/>
+          <w:lang w:eastAsia="ar-SA"/>
+        </w:rPr>
+        <w:t>/</w:t>
+      </w:r>
+      <w:r>
+        <w:rPr>
+          <w:rFonts w:ascii="Times New Roman" w:eastAsia="Times New Roman" w:hAnsi="Times New Roman" w:cs="Calibri"/>
+          <w:sz w:val="28"/>
+          <w:szCs w:val="28"/>
+          <w:lang w:val="en-US" w:eastAsia="ar-SA"/>
+        </w:rPr>
+        <w:t>IEC</w:t>
+      </w:r>
+      <w:r>
+        <w:rPr>
+          <w:rFonts w:ascii="Times New Roman" w:eastAsia="Times New Roman" w:hAnsi="Times New Roman" w:cs="Calibri"/>
+          <w:sz w:val="28"/>
+          <w:szCs w:val="28"/>
+          <w:lang w:eastAsia="ar-SA"/>
+        </w:rPr>
+        <w:t xml:space="preserve"> 12207:2008 </w:t>
+      </w:r>
+      <w:r>
+        <w:rPr>
+          <w:rFonts w:ascii="Times New Roman" w:eastAsia="Times New Roman" w:hAnsi="Times New Roman" w:cs="Calibri"/>
+          <w:sz w:val="28"/>
+          <w:szCs w:val="28"/>
+          <w:lang w:val="en-US" w:eastAsia="ar-SA"/>
+        </w:rPr>
+        <w:t>Systems</w:t>
+      </w:r>
+      <w:r>
+        <w:rPr>
+          <w:rFonts w:ascii="Times New Roman" w:eastAsia="Times New Roman" w:hAnsi="Times New Roman" w:cs="Calibri"/>
+          <w:sz w:val="28"/>
+          <w:szCs w:val="28"/>
+          <w:lang w:eastAsia="ar-SA"/>
+        </w:rPr>
+        <w:t xml:space="preserve"> </w:t>
+      </w:r>
+      <w:r>
+        <w:rPr>
+          <w:rFonts w:ascii="Times New Roman" w:eastAsia="Times New Roman" w:hAnsi="Times New Roman" w:cs="Calibri"/>
+          <w:sz w:val="28"/>
+          <w:szCs w:val="28"/>
+          <w:lang w:val="en-US" w:eastAsia="ar-SA"/>
+        </w:rPr>
+        <w:t>and</w:t>
+      </w:r>
+      <w:r>
+        <w:rPr>
+          <w:rFonts w:ascii="Times New Roman" w:eastAsia="Times New Roman" w:hAnsi="Times New Roman" w:cs="Calibri"/>
+          <w:sz w:val="28"/>
+          <w:szCs w:val="28"/>
+          <w:lang w:eastAsia="ar-SA"/>
+        </w:rPr>
+        <w:t xml:space="preserve"> </w:t>
+      </w:r>
+      <w:r>
+        <w:rPr>
+          <w:rFonts w:ascii="Times New Roman" w:eastAsia="Times New Roman" w:hAnsi="Times New Roman" w:cs="Calibri"/>
+          <w:sz w:val="28"/>
+          <w:szCs w:val="28"/>
+          <w:lang w:val="en-US" w:eastAsia="ar-SA"/>
+        </w:rPr>
+        <w:t>software</w:t>
+      </w:r>
+      <w:r>
+        <w:rPr>
+          <w:rFonts w:ascii="Times New Roman" w:eastAsia="Times New Roman" w:hAnsi="Times New Roman" w:cs="Calibri"/>
+          <w:sz w:val="28"/>
+          <w:szCs w:val="28"/>
+          <w:lang w:eastAsia="ar-SA"/>
+        </w:rPr>
+        <w:t xml:space="preserve"> </w:t>
+      </w:r>
+      <w:r>
+        <w:rPr>
+          <w:rFonts w:ascii="Times New Roman" w:eastAsia="Times New Roman" w:hAnsi="Times New Roman" w:cs="Calibri"/>
+          <w:sz w:val="28"/>
+          <w:szCs w:val="28"/>
+          <w:lang w:val="en-US" w:eastAsia="ar-SA"/>
+        </w:rPr>
+        <w:t>engineering</w:t>
+      </w:r>
+      <w:r>
+        <w:rPr>
+          <w:rFonts w:ascii="Times New Roman" w:eastAsia="Times New Roman" w:hAnsi="Times New Roman" w:cs="Calibri"/>
+          <w:sz w:val="28"/>
+          <w:szCs w:val="28"/>
+          <w:lang w:eastAsia="ar-SA"/>
+        </w:rPr>
+        <w:t xml:space="preserve"> — </w:t>
+      </w:r>
+      <w:r>
+        <w:rPr>
+          <w:rFonts w:ascii="Times New Roman" w:eastAsia="Times New Roman" w:hAnsi="Times New Roman" w:cs="Calibri"/>
+          <w:sz w:val="28"/>
+          <w:szCs w:val="28"/>
+          <w:lang w:val="en-US" w:eastAsia="ar-SA"/>
+        </w:rPr>
+        <w:t>Software</w:t>
+      </w:r>
+      <w:r>
+        <w:rPr>
+          <w:rFonts w:ascii="Times New Roman" w:eastAsia="Times New Roman" w:hAnsi="Times New Roman" w:cs="Calibri"/>
+          <w:sz w:val="28"/>
+          <w:szCs w:val="28"/>
+          <w:lang w:eastAsia="ar-SA"/>
+        </w:rPr>
+        <w:t xml:space="preserve"> </w:t>
+      </w:r>
+      <w:r>
+        <w:rPr>
+          <w:rFonts w:ascii="Times New Roman" w:eastAsia="Times New Roman" w:hAnsi="Times New Roman" w:cs="Calibri"/>
+          <w:sz w:val="28"/>
+          <w:szCs w:val="28"/>
+          <w:lang w:val="en-US" w:eastAsia="ar-SA"/>
+        </w:rPr>
+        <w:t>life</w:t>
+      </w:r>
+      <w:r>
+        <w:rPr>
+          <w:rFonts w:ascii="Times New Roman" w:eastAsia="Times New Roman" w:hAnsi="Times New Roman" w:cs="Calibri"/>
+          <w:sz w:val="28"/>
+          <w:szCs w:val="28"/>
+          <w:lang w:eastAsia="ar-SA"/>
+        </w:rPr>
+        <w:t xml:space="preserve"> </w:t>
+      </w:r>
+      <w:r>
+        <w:rPr>
+          <w:rFonts w:ascii="Times New Roman" w:eastAsia="Times New Roman" w:hAnsi="Times New Roman" w:cs="Calibri"/>
+          <w:sz w:val="28"/>
+          <w:szCs w:val="28"/>
+          <w:lang w:val="en-US" w:eastAsia="ar-SA"/>
+        </w:rPr>
+        <w:t>cycle</w:t>
+      </w:r>
+      <w:r>
+        <w:rPr>
+          <w:rFonts w:ascii="Times New Roman" w:eastAsia="Times New Roman" w:hAnsi="Times New Roman" w:cs="Calibri"/>
+          <w:sz w:val="28"/>
+          <w:szCs w:val="28"/>
+          <w:lang w:eastAsia="ar-SA"/>
+        </w:rPr>
+        <w:t xml:space="preserve"> </w:t>
+      </w:r>
+      <w:r>
+        <w:rPr>
+          <w:rFonts w:ascii="Times New Roman" w:eastAsia="Times New Roman" w:hAnsi="Times New Roman" w:cs="Calibri"/>
+          <w:sz w:val="28"/>
+          <w:szCs w:val="28"/>
+          <w:lang w:val="en-US" w:eastAsia="ar-SA"/>
+        </w:rPr>
+        <w:t>processes</w:t>
+      </w:r>
+      <w:r>
+        <w:rPr>
+          <w:rFonts w:ascii="Times New Roman" w:eastAsia="Times New Roman" w:hAnsi="Times New Roman" w:cs="Calibri"/>
+          <w:sz w:val="28"/>
+          <w:szCs w:val="28"/>
+          <w:lang w:eastAsia="ar-SA"/>
+        </w:rPr>
+        <w:t xml:space="preserve"> – </w:t>
+      </w:r>
+      <w:r>
+        <w:rPr>
+          <w:rFonts w:ascii="Times New Roman" w:eastAsia="Times New Roman" w:hAnsi="Times New Roman" w:cs="Calibri"/>
+          <w:sz w:val="28"/>
+          <w:szCs w:val="28"/>
+          <w:lang w:eastAsia="ar-SA"/>
+        </w:rPr>
+        <w:t>с</w:t>
+      </w:r>
+      <w:r>
+        <w:rPr>
+          <w:rFonts w:ascii="Times New Roman" w:eastAsia="Times New Roman" w:hAnsi="Times New Roman" w:cs="Calibri"/>
+          <w:sz w:val="28"/>
+          <w:szCs w:val="28"/>
+          <w:lang w:eastAsia="ar-SA"/>
+        </w:rPr>
+        <w:t>тандарт ISO, описывающий процессы жизненного цикла программного обеспечения.</w:t>
+      </w:r>
+      <w:r>
+        <w:rPr>
+          <w:rFonts w:ascii="Times New Roman" w:eastAsia="Times New Roman" w:hAnsi="Times New Roman" w:cs="Calibri"/>
+          <w:sz w:val="28"/>
+          <w:szCs w:val="28"/>
+          <w:lang w:eastAsia="ar-SA"/>
+        </w:rPr>
+        <w:t xml:space="preserve"> </w:t>
+      </w:r>
+      <w:r>
+        <w:rPr>
+          <w:rFonts w:ascii="Times New Roman" w:eastAsia="Times New Roman" w:hAnsi="Times New Roman" w:cs="Calibri"/>
+          <w:sz w:val="28"/>
+          <w:szCs w:val="28"/>
+          <w:lang w:eastAsia="ar-SA"/>
+        </w:rPr>
+        <w:t xml:space="preserve">Данный стандарт, используя устоявшуюся терминологию, устанавливает общую структуру процессов жизненного цикла программных средств, </w:t>
+      </w:r>
+      <w:proofErr w:type="gramStart"/>
+      <w:r>
+        <w:rPr>
+          <w:rFonts w:ascii="Times New Roman" w:eastAsia="Times New Roman" w:hAnsi="Times New Roman" w:cs="Calibri"/>
+          <w:sz w:val="28"/>
+          <w:szCs w:val="28"/>
+          <w:lang w:eastAsia="ar-SA"/>
+        </w:rPr>
+        <w:t>на</w:t>
+      </w:r>
+      <w:proofErr w:type="gramEnd"/>
+      <w:r>
+        <w:rPr>
+          <w:rFonts w:ascii="Times New Roman" w:eastAsia="Times New Roman" w:hAnsi="Times New Roman" w:cs="Calibri"/>
+          <w:sz w:val="28"/>
+          <w:szCs w:val="28"/>
+          <w:lang w:eastAsia="ar-SA"/>
+        </w:rPr>
+        <w:t xml:space="preserve"> которую можно ориентироваться в программной индустрии. Стандарт определяет процессы, виды деятельности и задачи, которые используются при приобретении программного продукта или услуги, а также </w:t>
+      </w:r>
+      <w:r>
+        <w:rPr>
+          <w:rFonts w:ascii="Times New Roman" w:eastAsia="Times New Roman" w:hAnsi="Times New Roman" w:cs="Calibri"/>
+          <w:sz w:val="28"/>
+          <w:szCs w:val="28"/>
+          <w:lang w:eastAsia="ar-SA"/>
+        </w:rPr>
+        <w:lastRenderedPageBreak/>
+        <w:t>при поставке, разработке, применении по назначению, сопровождении и прекращении применения программных продуктов.</w:t>
+      </w:r>
+    </w:p>
+    <w:p>
+      <w:pPr>
+        <w:spacing w:after="0" w:line="360" w:lineRule="auto"/>
+        <w:ind w:firstLine="709"/>
+        <w:jc w:val="both"/>
+        <w:rPr>
+          <w:rFonts w:ascii="Times New Roman" w:eastAsia="Times New Roman" w:hAnsi="Times New Roman" w:cs="Calibri"/>
+          <w:sz w:val="28"/>
+          <w:szCs w:val="28"/>
+          <w:lang w:eastAsia="ar-SA"/>
+        </w:rPr>
+      </w:pPr>
+      <w:r>
+        <w:rPr>
+          <w:rFonts w:ascii="Times New Roman" w:eastAsia="Times New Roman" w:hAnsi="Times New Roman" w:cs="Calibri"/>
+          <w:sz w:val="28"/>
+          <w:szCs w:val="28"/>
+          <w:lang w:eastAsia="ar-SA"/>
+        </w:rPr>
+        <w:t>До начала разработки веб-сайта</w:t>
+      </w:r>
+      <w:r>
+        <w:rPr>
+          <w:rFonts w:ascii="Times New Roman" w:eastAsia="Times New Roman" w:hAnsi="Times New Roman" w:cs="Calibri"/>
+          <w:sz w:val="28"/>
+          <w:szCs w:val="28"/>
+          <w:lang w:eastAsia="ar-SA"/>
+        </w:rPr>
+        <w:t>,</w:t>
+      </w:r>
+      <w:r>
+        <w:rPr>
+          <w:rFonts w:ascii="Times New Roman" w:eastAsia="Times New Roman" w:hAnsi="Times New Roman" w:cs="Calibri"/>
+          <w:sz w:val="28"/>
+          <w:szCs w:val="28"/>
+          <w:lang w:eastAsia="ar-SA"/>
+        </w:rPr>
+        <w:t xml:space="preserve"> следует разбить </w:t>
+      </w:r>
+      <w:r>
+        <w:rPr>
+          <w:rFonts w:ascii="Times New Roman" w:eastAsia="Times New Roman" w:hAnsi="Times New Roman" w:cs="Calibri"/>
+          <w:sz w:val="28"/>
+          <w:szCs w:val="28"/>
+          <w:lang w:eastAsia="ar-SA"/>
+        </w:rPr>
+        <w:t xml:space="preserve">жизненный цикл </w:t>
+      </w:r>
+      <w:r>
+        <w:rPr>
+          <w:rFonts w:ascii="Times New Roman" w:eastAsia="Times New Roman" w:hAnsi="Times New Roman" w:cs="Calibri"/>
+          <w:sz w:val="28"/>
+          <w:szCs w:val="28"/>
+          <w:lang w:eastAsia="ar-SA"/>
+        </w:rPr>
+        <w:t>веб-</w:t>
+      </w:r>
+      <w:r>
+        <w:rPr>
+          <w:rFonts w:ascii="Times New Roman" w:eastAsia="Times New Roman" w:hAnsi="Times New Roman" w:cs="Calibri"/>
+          <w:sz w:val="28"/>
+          <w:szCs w:val="28"/>
+          <w:lang w:eastAsia="ar-SA"/>
+        </w:rPr>
+        <w:t>сайта на несколько этапов</w:t>
+      </w:r>
+      <w:r>
+        <w:rPr>
+          <w:rFonts w:ascii="Times New Roman" w:eastAsia="Times New Roman" w:hAnsi="Times New Roman" w:cs="Calibri"/>
+          <w:sz w:val="28"/>
+          <w:szCs w:val="28"/>
+          <w:lang w:eastAsia="ar-SA"/>
+        </w:rPr>
+        <w:t>,</w:t>
+      </w:r>
+      <w:r>
+        <w:rPr>
+          <w:rFonts w:ascii="Times New Roman" w:eastAsia="Times New Roman" w:hAnsi="Times New Roman" w:cs="Calibri"/>
+          <w:sz w:val="28"/>
+          <w:szCs w:val="28"/>
+          <w:lang w:eastAsia="ar-SA"/>
+        </w:rPr>
+        <w:t xml:space="preserve"> а также постараться представить</w:t>
+      </w:r>
+      <w:r>
+        <w:rPr>
+          <w:rFonts w:ascii="Times New Roman" w:eastAsia="Times New Roman" w:hAnsi="Times New Roman" w:cs="Calibri"/>
+          <w:sz w:val="28"/>
+          <w:szCs w:val="28"/>
+          <w:lang w:eastAsia="ar-SA"/>
+        </w:rPr>
+        <w:t>,</w:t>
+      </w:r>
+      <w:r>
+        <w:rPr>
+          <w:rFonts w:ascii="Times New Roman" w:eastAsia="Times New Roman" w:hAnsi="Times New Roman" w:cs="Calibri"/>
+          <w:sz w:val="28"/>
+          <w:szCs w:val="28"/>
+          <w:lang w:eastAsia="ar-SA"/>
+        </w:rPr>
+        <w:t xml:space="preserve"> что и как будет реализовано на каждом временном промежутке</w:t>
+      </w:r>
+      <w:r>
+        <w:rPr>
+          <w:rFonts w:ascii="Times New Roman" w:eastAsia="Times New Roman" w:hAnsi="Times New Roman" w:cs="Calibri"/>
+          <w:sz w:val="28"/>
+          <w:szCs w:val="28"/>
+          <w:lang w:eastAsia="ar-SA"/>
+        </w:rPr>
+        <w:t>.</w:t>
+      </w:r>
+      <w:r>
+        <w:rPr>
+          <w:rFonts w:ascii="Times New Roman" w:eastAsia="Times New Roman" w:hAnsi="Times New Roman" w:cs="Calibri"/>
+          <w:sz w:val="28"/>
+          <w:szCs w:val="28"/>
+          <w:lang w:eastAsia="ar-SA"/>
+        </w:rPr>
+        <w:t xml:space="preserve"> Также</w:t>
+      </w:r>
+      <w:r>
+        <w:rPr>
+          <w:rFonts w:ascii="Times New Roman" w:eastAsia="Times New Roman" w:hAnsi="Times New Roman" w:cs="Calibri"/>
+          <w:sz w:val="28"/>
+          <w:szCs w:val="28"/>
+          <w:lang w:eastAsia="ar-SA"/>
+        </w:rPr>
+        <w:t>,</w:t>
+      </w:r>
+      <w:r>
+        <w:rPr>
+          <w:rFonts w:ascii="Times New Roman" w:eastAsia="Times New Roman" w:hAnsi="Times New Roman" w:cs="Calibri"/>
+          <w:sz w:val="28"/>
+          <w:szCs w:val="28"/>
+          <w:lang w:eastAsia="ar-SA"/>
+        </w:rPr>
+        <w:t xml:space="preserve"> следует оценить какие результаты должны быть достигнуты при помощи созданного функционала (какие должны быть использованы технологии</w:t>
+      </w:r>
+      <w:r>
+        <w:rPr>
+          <w:rFonts w:ascii="Times New Roman" w:eastAsia="Times New Roman" w:hAnsi="Times New Roman" w:cs="Calibri"/>
+          <w:sz w:val="28"/>
+          <w:szCs w:val="28"/>
+          <w:lang w:eastAsia="ar-SA"/>
+        </w:rPr>
+        <w:t>,</w:t>
+      </w:r>
+      <w:r>
+        <w:rPr>
+          <w:rFonts w:ascii="Times New Roman" w:eastAsia="Times New Roman" w:hAnsi="Times New Roman" w:cs="Calibri"/>
+          <w:sz w:val="28"/>
+          <w:szCs w:val="28"/>
+          <w:lang w:eastAsia="ar-SA"/>
+        </w:rPr>
+        <w:t xml:space="preserve"> желаемое время выполнения имеющихся функций)</w:t>
+      </w:r>
+      <w:r>
+        <w:rPr>
+          <w:rFonts w:ascii="Times New Roman" w:eastAsia="Times New Roman" w:hAnsi="Times New Roman" w:cs="Calibri"/>
+          <w:sz w:val="28"/>
+          <w:szCs w:val="28"/>
+          <w:lang w:eastAsia="ar-SA"/>
+        </w:rPr>
+        <w:t>.</w:t>
+      </w:r>
+    </w:p>
+    <w:p>
+      <w:pPr>
+        <w:spacing w:after="0" w:line="360" w:lineRule="auto"/>
+        <w:ind w:firstLine="709"/>
+      </w:pPr>
+    </w:p>
+    <w:p>
+      <w:pPr>
+        <w:rPr>
+          <w:rFonts w:ascii="Times New Roman" w:hAnsi="Times New Roman" w:cs="Times New Roman"/>
+          <w:sz w:val="28"/>
+          <w:szCs w:val="28"/>
+        </w:rPr>
+      </w:pPr>
+      <w:r>
+        <w:rPr>
+          <w:rFonts w:ascii="Times New Roman" w:hAnsi="Times New Roman" w:cs="Times New Roman"/>
+          <w:sz w:val="28"/>
+          <w:szCs w:val="28"/>
+        </w:rPr>
+        <w:br w:type="page"/>
+      </w:r>
+    </w:p>
+    <w:p>
+      <w:pPr>
+        <w:pStyle w:val="1"/>
+        <w:spacing w:line="240" w:lineRule="auto"/>
+        <w:rPr>
+          <w:rFonts w:ascii="Times New Roman" w:hAnsi="Times New Roman" w:cs="Times New Roman"/>
+          <w:b w:val="0"/>
+          <w:color w:val="auto"/>
+        </w:rPr>
+      </w:pPr>
+      <w:bookmarkStart w:id="23" w:name="_Toc410921777"/>
+      <w:r>
+        <w:rPr>
+          <w:rFonts w:ascii="Times New Roman" w:hAnsi="Times New Roman" w:cs="Times New Roman"/>
+          <w:b w:val="0"/>
+          <w:color w:val="auto"/>
+        </w:rPr>
+        <w:lastRenderedPageBreak/>
+        <w:t xml:space="preserve">     </w:t>
+      </w:r>
+      <w:r>
+        <w:rPr>
+          <w:rFonts w:ascii="Times New Roman" w:hAnsi="Times New Roman" w:cs="Times New Roman"/>
+          <w:b w:val="0"/>
+          <w:color w:val="auto"/>
+        </w:rPr>
+        <w:tab/>
+      </w:r>
+      <w:r>
+        <w:rPr>
+          <w:rFonts w:ascii="Times New Roman" w:hAnsi="Times New Roman" w:cs="Times New Roman"/>
+          <w:b w:val="0"/>
+          <w:color w:val="auto"/>
+        </w:rPr>
+        <w:t xml:space="preserve"> </w:t>
+      </w:r>
+      <w:bookmarkStart w:id="24" w:name="_Toc477631869"/>
+      <w:r>
+        <w:rPr>
+          <w:rFonts w:ascii="Times New Roman" w:hAnsi="Times New Roman" w:cs="Times New Roman"/>
+          <w:b w:val="0"/>
+          <w:color w:val="auto"/>
+        </w:rPr>
+        <w:t>2 Описание предметной области</w:t>
+      </w:r>
+      <w:bookmarkEnd w:id="24"/>
+    </w:p>
+    <w:p>
+      <w:pPr>
+        <w:spacing w:after="0" w:line="240" w:lineRule="auto"/>
+        <w:rPr>
+          <w:rFonts w:ascii="Times New Roman" w:hAnsi="Times New Roman" w:cs="Times New Roman"/>
+          <w:sz w:val="28"/>
+        </w:rPr>
+      </w:pPr>
+    </w:p>
+    <w:p>
+      <w:pPr>
+        <w:spacing w:after="0" w:line="360" w:lineRule="auto"/>
+        <w:ind w:firstLine="709"/>
+        <w:jc w:val="both"/>
         <w:rPr>
           <w:rFonts w:ascii="Times New Roman" w:eastAsia="Times New Roman" w:hAnsi="Times New Roman" w:cs="Times New Roman"/>
           <w:sz w:val="28"/>
           <w:szCs w:val="28"/>
         </w:rPr>
-        <w:t xml:space="preserve">Раньше говоря об автоматизации ресторанов и кафе, владельцы </w:t>
+      </w:pPr>
+      <w:bookmarkStart w:id="25" w:name="_Toc477631870"/>
+      <w:r>
+        <w:rPr>
+          <w:rFonts w:ascii="Times New Roman" w:eastAsia="Times New Roman" w:hAnsi="Times New Roman" w:cs="Times New Roman"/>
+          <w:sz w:val="28"/>
+          <w:szCs w:val="28"/>
+        </w:rPr>
+        <w:t>Веб-сайт – прекрасная возможность донести до потенциального клиента сведения об оказываемых компанией услугах (вариантах экскурсий)</w:t>
+      </w:r>
+      <w:r>
+        <w:rPr>
+          <w:rFonts w:ascii="Times New Roman" w:eastAsia="Times New Roman" w:hAnsi="Times New Roman" w:cs="Times New Roman"/>
+          <w:sz w:val="28"/>
+          <w:szCs w:val="28"/>
+        </w:rPr>
+        <w:t>,</w:t>
+      </w:r>
+      <w:r>
+        <w:rPr>
+          <w:rFonts w:ascii="Times New Roman" w:eastAsia="Times New Roman" w:hAnsi="Times New Roman" w:cs="Times New Roman"/>
+          <w:sz w:val="28"/>
+          <w:szCs w:val="28"/>
+        </w:rPr>
+        <w:t xml:space="preserve"> организовать и упростить обратную связь</w:t>
+      </w:r>
+      <w:r>
+        <w:rPr>
+          <w:rFonts w:ascii="Times New Roman" w:eastAsia="Times New Roman" w:hAnsi="Times New Roman" w:cs="Times New Roman"/>
+          <w:sz w:val="28"/>
+          <w:szCs w:val="28"/>
+        </w:rPr>
+        <w:t>,</w:t>
+      </w:r>
+      <w:r>
+        <w:rPr>
+          <w:rFonts w:ascii="Times New Roman" w:eastAsia="Times New Roman" w:hAnsi="Times New Roman" w:cs="Times New Roman"/>
+          <w:sz w:val="28"/>
+          <w:szCs w:val="28"/>
+        </w:rPr>
+        <w:t xml:space="preserve"> таким </w:t>
+      </w:r>
+      <w:proofErr w:type="gramStart"/>
+      <w:r>
+        <w:rPr>
+          <w:rFonts w:ascii="Times New Roman" w:eastAsia="Times New Roman" w:hAnsi="Times New Roman" w:cs="Times New Roman"/>
+          <w:sz w:val="28"/>
+          <w:szCs w:val="28"/>
+        </w:rPr>
+        <w:t>образом</w:t>
+      </w:r>
+      <w:proofErr w:type="gramEnd"/>
+      <w:r>
+        <w:rPr>
+          <w:rFonts w:ascii="Times New Roman" w:eastAsia="Times New Roman" w:hAnsi="Times New Roman" w:cs="Times New Roman"/>
+          <w:sz w:val="28"/>
+          <w:szCs w:val="28"/>
+        </w:rPr>
+        <w:t xml:space="preserve"> компания увеличивает шанс на получение дополнительной </w:t>
+      </w:r>
+      <w:r>
+        <w:rPr>
+          <w:rFonts w:ascii="Times New Roman" w:eastAsia="Times New Roman" w:hAnsi="Times New Roman" w:cs="Times New Roman"/>
+          <w:sz w:val="28"/>
+          <w:szCs w:val="28"/>
+        </w:rPr>
+        <w:t>прибыли</w:t>
+      </w:r>
+      <w:r>
+        <w:rPr>
+          <w:rFonts w:ascii="Times New Roman" w:eastAsia="Times New Roman" w:hAnsi="Times New Roman" w:cs="Times New Roman"/>
+          <w:sz w:val="28"/>
+          <w:szCs w:val="28"/>
+        </w:rPr>
+        <w:t>.</w:t>
+      </w:r>
+      <w:r>
+        <w:rPr>
+          <w:rFonts w:ascii="Times New Roman" w:eastAsia="Times New Roman" w:hAnsi="Times New Roman" w:cs="Times New Roman"/>
+          <w:sz w:val="28"/>
+          <w:szCs w:val="28"/>
+        </w:rPr>
+        <w:t xml:space="preserve"> </w:t>
       </w:r>
     </w:p>
     <w:p>
@@ -4164,7 +5312,6 @@
           <w:color w:val="auto"/>
         </w:rPr>
       </w:pPr>
-      <w:bookmarkStart w:id="26" w:name="_Toc477631870"/>
       <w:r>
         <w:rPr>
           <w:rFonts w:ascii="Times New Roman" w:hAnsi="Times New Roman" w:cs="Times New Roman"/>
@@ -4189,12 +5336,24 @@
         </w:rPr>
         <w:t>Структура базы данных</w:t>
       </w:r>
-      <w:bookmarkEnd w:id="24"/>
-      <w:bookmarkEnd w:id="26"/>
+      <w:bookmarkEnd w:id="23"/>
+      <w:bookmarkEnd w:id="25"/>
     </w:p>
     <w:p>
       <w:pPr>
         <w:spacing w:after="0"/>
+      </w:pPr>
+    </w:p>
+    <w:p>
+      <w:pPr>
+        <w:spacing w:after="0" w:line="360" w:lineRule="auto"/>
+        <w:ind w:firstLine="709"/>
+        <w:jc w:val="both"/>
+        <w:rPr>
+          <w:rFonts w:ascii="Times New Roman" w:eastAsia="Times New Roman" w:hAnsi="Times New Roman" w:cs="Times New Roman"/>
+          <w:sz w:val="28"/>
+          <w:szCs w:val="28"/>
+        </w:rPr>
       </w:pPr>
     </w:p>
     <w:p>
@@ -4402,6 +5561,7 @@
         <w:rPr>
           <w:noProof/>
         </w:rPr>
+        <w:lastRenderedPageBreak/>
         <w:drawing>
           <wp:inline distT="0" distB="0" distL="0" distR="0" wp14:anchorId="17B2F77A" wp14:editId="35FE0068">
             <wp:extent cx="3218688" cy="2861056"/>
@@ -4668,8 +5828,8 @@
           <w:color w:val="auto"/>
         </w:rPr>
       </w:pPr>
-      <w:bookmarkStart w:id="27" w:name="_Toc410921778"/>
-      <w:bookmarkStart w:id="28" w:name="_Toc477631871"/>
+      <w:bookmarkStart w:id="26" w:name="_Toc410921778"/>
+      <w:bookmarkStart w:id="27" w:name="_Toc477631871"/>
       <w:r>
         <w:rPr>
           <w:rFonts w:ascii="Times New Roman" w:hAnsi="Times New Roman" w:cs="Times New Roman"/>
@@ -4714,8 +5874,8 @@
         </w:rPr>
         <w:t>Описание алгоритмов обработки данных</w:t>
       </w:r>
+      <w:bookmarkEnd w:id="26"/>
       <w:bookmarkEnd w:id="27"/>
-      <w:bookmarkEnd w:id="28"/>
     </w:p>
     <w:p>
       <w:pPr>
@@ -4814,8 +5974,8 @@
           <w:color w:val="auto"/>
         </w:rPr>
       </w:pPr>
-      <w:bookmarkStart w:id="29" w:name="_Toc410921779"/>
-      <w:bookmarkStart w:id="30" w:name="_Toc477631872"/>
+      <w:bookmarkStart w:id="28" w:name="_Toc410921779"/>
+      <w:bookmarkStart w:id="29" w:name="_Toc477631872"/>
       <w:r>
         <w:rPr>
           <w:rFonts w:ascii="Times New Roman" w:hAnsi="Times New Roman" w:cs="Times New Roman"/>
@@ -4859,8 +6019,8 @@
         </w:rPr>
         <w:t>я реализации поставленной задачи</w:t>
       </w:r>
+      <w:bookmarkEnd w:id="28"/>
       <w:bookmarkEnd w:id="29"/>
-      <w:bookmarkEnd w:id="30"/>
     </w:p>
     <w:p>
       <w:pPr>
@@ -4997,8 +6157,8 @@
           <w:b/>
         </w:rPr>
       </w:pPr>
-      <w:bookmarkStart w:id="31" w:name="_Toc410921780"/>
-      <w:bookmarkStart w:id="32" w:name="_Toc477631873"/>
+      <w:bookmarkStart w:id="30" w:name="_Toc410921780"/>
+      <w:bookmarkStart w:id="31" w:name="_Toc477631873"/>
       <w:r>
         <w:lastRenderedPageBreak/>
         <w:t>6</w:t>
@@ -5009,11 +6169,11 @@
       <w:r>
         <w:t>Опис</w:t>
       </w:r>
+      <w:bookmarkEnd w:id="30"/>
+      <w:r>
+        <w:t>ательная часть разработанного приложения (базы данных)</w:t>
+      </w:r>
       <w:bookmarkEnd w:id="31"/>
-      <w:r>
-        <w:t>ательная часть разработанного приложения (базы данных)</w:t>
-      </w:r>
-      <w:bookmarkEnd w:id="32"/>
     </w:p>
     <w:p>
       <w:pPr>
@@ -5846,7 +7006,7 @@
         <w:lastRenderedPageBreak/>
         <w:tab/>
       </w:r>
-      <w:bookmarkStart w:id="33" w:name="_Toc477631874"/>
+      <w:bookmarkStart w:id="32" w:name="_Toc477631874"/>
       <w:r>
         <w:rPr>
           <w:rFonts w:ascii="Times New Roman" w:hAnsi="Times New Roman" w:cs="Times New Roman"/>
@@ -5855,7 +7015,7 @@
         </w:rPr>
         <w:t>7 Программный код с пояснениями</w:t>
       </w:r>
-      <w:bookmarkEnd w:id="33"/>
+      <w:bookmarkEnd w:id="32"/>
       <w:r>
         <w:rPr>
           <w:rFonts w:ascii="Times New Roman" w:hAnsi="Times New Roman" w:cs="Times New Roman"/>
@@ -5876,8 +7036,8 @@
           <w:color w:val="auto"/>
         </w:rPr>
       </w:pPr>
-      <w:bookmarkStart w:id="34" w:name="_Toc410921781"/>
-      <w:bookmarkStart w:id="35" w:name="_Toc477631875"/>
+      <w:bookmarkStart w:id="33" w:name="_Toc410921781"/>
+      <w:bookmarkStart w:id="34" w:name="_Toc477631875"/>
       <w:r>
         <w:rPr>
           <w:rFonts w:ascii="Times New Roman" w:hAnsi="Times New Roman" w:cs="Times New Roman"/>
@@ -5910,8 +7070,25 @@
         </w:rPr>
         <w:t>Методы тестирование и отладки</w:t>
       </w:r>
+      <w:bookmarkEnd w:id="33"/>
       <w:bookmarkEnd w:id="34"/>
-      <w:bookmarkEnd w:id="35"/>
+    </w:p>
+    <w:p>
+      <w:pPr>
+        <w:rPr>
+          <w:rFonts w:ascii="Times New Roman" w:eastAsiaTheme="majorEastAsia" w:hAnsi="Times New Roman" w:cs="Times New Roman"/>
+          <w:bCs/>
+          <w:sz w:val="28"/>
+          <w:szCs w:val="28"/>
+        </w:rPr>
+      </w:pPr>
+      <w:r>
+        <w:rPr>
+          <w:rFonts w:ascii="Times New Roman" w:hAnsi="Times New Roman" w:cs="Times New Roman"/>
+          <w:b/>
+        </w:rPr>
+        <w:br w:type="page"/>
+      </w:r>
     </w:p>
     <w:p>
       <w:pPr>
@@ -5924,7 +7101,7 @@
         <w:tabs>
           <w:tab w:val="left" w:pos="709"/>
         </w:tabs>
-        <w:spacing w:before="0" w:line="240" w:lineRule="auto"/>
+        <w:spacing w:before="0" w:line="360" w:lineRule="auto"/>
         <w:jc w:val="center"/>
         <w:rPr>
           <w:rFonts w:ascii="Times New Roman" w:hAnsi="Times New Roman" w:cs="Times New Roman"/>
@@ -5932,8 +7109,8 @@
           <w:color w:val="auto"/>
         </w:rPr>
       </w:pPr>
-      <w:bookmarkStart w:id="36" w:name="_Toc410921782"/>
-      <w:bookmarkStart w:id="37" w:name="_Toc477631876"/>
+      <w:bookmarkStart w:id="35" w:name="_Toc410921782"/>
+      <w:bookmarkStart w:id="36" w:name="_Toc477631876"/>
       <w:r>
         <w:rPr>
           <w:rFonts w:ascii="Times New Roman" w:hAnsi="Times New Roman" w:cs="Times New Roman"/>
@@ -5942,9 +7119,221 @@
         </w:rPr>
         <w:t>Заключение</w:t>
       </w:r>
+      <w:bookmarkEnd w:id="35"/>
       <w:bookmarkEnd w:id="36"/>
-      <w:bookmarkEnd w:id="37"/>
-    </w:p>
+    </w:p>
+    <w:p>
+      <w:pPr>
+        <w:tabs>
+          <w:tab w:val="left" w:pos="1260"/>
+          <w:tab w:val="left" w:pos="4320"/>
+          <w:tab w:val="left" w:pos="4680"/>
+          <w:tab w:val="left" w:pos="6300"/>
+        </w:tabs>
+        <w:suppressAutoHyphens/>
+        <w:spacing w:after="0" w:line="360" w:lineRule="auto"/>
+        <w:ind w:firstLine="709"/>
+        <w:jc w:val="both"/>
+        <w:rPr>
+          <w:rFonts w:ascii="Times New Roman" w:eastAsia="Times New Roman" w:hAnsi="Times New Roman" w:cs="Calibri"/>
+          <w:sz w:val="28"/>
+          <w:szCs w:val="28"/>
+          <w:lang w:eastAsia="ar-SA"/>
+        </w:rPr>
+      </w:pPr>
+      <w:proofErr w:type="gramStart"/>
+      <w:r>
+        <w:rPr>
+          <w:rFonts w:ascii="Times New Roman" w:eastAsia="Times New Roman" w:hAnsi="Times New Roman" w:cs="Calibri"/>
+          <w:sz w:val="28"/>
+          <w:szCs w:val="28"/>
+          <w:lang w:eastAsia="ar-SA"/>
+        </w:rPr>
+        <w:t>Курсовая работа является важным этапом учебного процесса</w:t>
+      </w:r>
+      <w:r>
+        <w:rPr>
+          <w:rFonts w:ascii="Times New Roman" w:eastAsia="Times New Roman" w:hAnsi="Times New Roman" w:cs="Calibri"/>
+          <w:sz w:val="28"/>
+          <w:szCs w:val="28"/>
+          <w:lang w:eastAsia="ar-SA"/>
+        </w:rPr>
+        <w:t>,</w:t>
+      </w:r>
+      <w:r>
+        <w:rPr>
+          <w:rFonts w:ascii="Times New Roman" w:eastAsia="Times New Roman" w:hAnsi="Times New Roman" w:cs="Calibri"/>
+          <w:sz w:val="28"/>
+          <w:szCs w:val="28"/>
+          <w:lang w:eastAsia="ar-SA"/>
+        </w:rPr>
+        <w:t xml:space="preserve"> способствующим началу самостоятельной</w:t>
+      </w:r>
+      <w:r>
+        <w:rPr>
+          <w:rFonts w:ascii="Times New Roman" w:eastAsia="Times New Roman" w:hAnsi="Times New Roman" w:cs="Calibri"/>
+          <w:sz w:val="28"/>
+          <w:szCs w:val="28"/>
+          <w:lang w:eastAsia="ar-SA"/>
+        </w:rPr>
+        <w:t>,</w:t>
+      </w:r>
+      <w:r>
+        <w:rPr>
+          <w:rFonts w:ascii="Times New Roman" w:eastAsia="Times New Roman" w:hAnsi="Times New Roman" w:cs="Calibri"/>
+          <w:sz w:val="28"/>
+          <w:szCs w:val="28"/>
+          <w:lang w:eastAsia="ar-SA"/>
+        </w:rPr>
+        <w:t xml:space="preserve"> исследовательской работы каждого студента в выбранном им направлении</w:t>
+      </w:r>
+      <w:r>
+        <w:rPr>
+          <w:rFonts w:ascii="Times New Roman" w:eastAsia="Times New Roman" w:hAnsi="Times New Roman" w:cs="Calibri"/>
+          <w:sz w:val="28"/>
+          <w:szCs w:val="28"/>
+          <w:lang w:eastAsia="ar-SA"/>
+        </w:rPr>
+        <w:t xml:space="preserve">, </w:t>
+      </w:r>
+      <w:r>
+        <w:rPr>
+          <w:rFonts w:ascii="Times New Roman" w:eastAsia="Times New Roman" w:hAnsi="Times New Roman" w:cs="Calibri"/>
+          <w:sz w:val="28"/>
+          <w:szCs w:val="28"/>
+          <w:lang w:eastAsia="ar-SA"/>
+        </w:rPr>
+        <w:t>формировании необходимых каждому разработчику навыков</w:t>
+      </w:r>
+      <w:r>
+        <w:rPr>
+          <w:rFonts w:ascii="Times New Roman" w:eastAsia="Times New Roman" w:hAnsi="Times New Roman" w:cs="Calibri"/>
+          <w:sz w:val="28"/>
+          <w:szCs w:val="28"/>
+          <w:lang w:eastAsia="ar-SA"/>
+        </w:rPr>
+        <w:t>,</w:t>
+      </w:r>
+      <w:r>
+        <w:rPr>
+          <w:rFonts w:ascii="Times New Roman" w:eastAsia="Times New Roman" w:hAnsi="Times New Roman" w:cs="Calibri"/>
+          <w:sz w:val="28"/>
+          <w:szCs w:val="28"/>
+          <w:lang w:eastAsia="ar-SA"/>
+        </w:rPr>
+        <w:t xml:space="preserve"> таких как проектирование будущей информационной системы</w:t>
+      </w:r>
+      <w:r>
+        <w:rPr>
+          <w:rFonts w:ascii="Times New Roman" w:eastAsia="Times New Roman" w:hAnsi="Times New Roman" w:cs="Calibri"/>
+          <w:sz w:val="28"/>
+          <w:szCs w:val="28"/>
+          <w:lang w:eastAsia="ar-SA"/>
+        </w:rPr>
+        <w:t>,</w:t>
+      </w:r>
+      <w:r>
+        <w:rPr>
+          <w:rFonts w:ascii="Times New Roman" w:eastAsia="Times New Roman" w:hAnsi="Times New Roman" w:cs="Calibri"/>
+          <w:sz w:val="28"/>
+          <w:szCs w:val="28"/>
+          <w:lang w:eastAsia="ar-SA"/>
+        </w:rPr>
+        <w:t xml:space="preserve"> работа с документацией</w:t>
+      </w:r>
+      <w:r>
+        <w:rPr>
+          <w:rFonts w:ascii="Times New Roman" w:eastAsia="Times New Roman" w:hAnsi="Times New Roman" w:cs="Calibri"/>
+          <w:sz w:val="28"/>
+          <w:szCs w:val="28"/>
+          <w:lang w:eastAsia="ar-SA"/>
+        </w:rPr>
+        <w:t xml:space="preserve">, </w:t>
+      </w:r>
+      <w:r>
+        <w:rPr>
+          <w:rFonts w:ascii="Times New Roman" w:eastAsia="Times New Roman" w:hAnsi="Times New Roman" w:cs="Calibri"/>
+          <w:sz w:val="28"/>
+          <w:szCs w:val="28"/>
+          <w:lang w:eastAsia="ar-SA"/>
+        </w:rPr>
+        <w:t>анализ возможных способов решения того или иного вопроса (на основании эффективности существующих алгоритмов</w:t>
+      </w:r>
+      <w:r>
+        <w:rPr>
+          <w:rFonts w:ascii="Times New Roman" w:eastAsia="Times New Roman" w:hAnsi="Times New Roman" w:cs="Calibri"/>
+          <w:sz w:val="28"/>
+          <w:szCs w:val="28"/>
+          <w:lang w:eastAsia="ar-SA"/>
+        </w:rPr>
+        <w:t>,</w:t>
+      </w:r>
+      <w:r>
+        <w:rPr>
+          <w:rFonts w:ascii="Times New Roman" w:eastAsia="Times New Roman" w:hAnsi="Times New Roman" w:cs="Calibri"/>
+          <w:sz w:val="28"/>
+          <w:szCs w:val="28"/>
+          <w:lang w:eastAsia="ar-SA"/>
+        </w:rPr>
+        <w:t xml:space="preserve"> их отладка)</w:t>
+      </w:r>
+      <w:r>
+        <w:rPr>
+          <w:rFonts w:ascii="Times New Roman" w:eastAsia="Times New Roman" w:hAnsi="Times New Roman" w:cs="Calibri"/>
+          <w:sz w:val="28"/>
+          <w:szCs w:val="28"/>
+          <w:lang w:eastAsia="ar-SA"/>
+        </w:rPr>
+        <w:t>,</w:t>
+      </w:r>
+      <w:r>
+        <w:rPr>
+          <w:rFonts w:ascii="Times New Roman" w:eastAsia="Times New Roman" w:hAnsi="Times New Roman" w:cs="Calibri"/>
+          <w:sz w:val="28"/>
+          <w:szCs w:val="28"/>
+          <w:lang w:eastAsia="ar-SA"/>
+        </w:rPr>
+        <w:t xml:space="preserve"> а также</w:t>
+      </w:r>
+      <w:r>
+        <w:rPr>
+          <w:rFonts w:ascii="Times New Roman" w:eastAsia="Times New Roman" w:hAnsi="Times New Roman" w:cs="Calibri"/>
+          <w:sz w:val="28"/>
+          <w:szCs w:val="28"/>
+          <w:lang w:eastAsia="ar-SA"/>
+        </w:rPr>
+        <w:t>,</w:t>
+      </w:r>
+      <w:r>
+        <w:rPr>
+          <w:rFonts w:ascii="Times New Roman" w:eastAsia="Times New Roman" w:hAnsi="Times New Roman" w:cs="Calibri"/>
+          <w:sz w:val="28"/>
+          <w:szCs w:val="28"/>
+          <w:lang w:eastAsia="ar-SA"/>
+        </w:rPr>
+        <w:t xml:space="preserve"> самостоятельная разработка программной документации)</w:t>
+      </w:r>
+      <w:r>
+        <w:rPr>
+          <w:rFonts w:ascii="Times New Roman" w:eastAsia="Times New Roman" w:hAnsi="Times New Roman" w:cs="Calibri"/>
+          <w:sz w:val="28"/>
+          <w:szCs w:val="28"/>
+          <w:lang w:eastAsia="ar-SA"/>
+        </w:rPr>
+        <w:t>.</w:t>
+      </w:r>
+      <w:r>
+        <w:rPr>
+          <w:rFonts w:ascii="Times New Roman" w:eastAsia="Times New Roman" w:hAnsi="Times New Roman" w:cs="Calibri"/>
+          <w:sz w:val="28"/>
+          <w:szCs w:val="28"/>
+          <w:lang w:eastAsia="ar-SA"/>
+        </w:rPr>
+        <w:t xml:space="preserve"> --Дописать</w:t>
+      </w:r>
+      <w:proofErr w:type="gramEnd"/>
+    </w:p>
+    <w:p/>
     <w:p>
       <w:pPr>
         <w:pStyle w:val="a4"/>
@@ -5999,6 +7388,27 @@
     </w:p>
     <w:p>
       <w:pPr>
+        <w:rPr>
+          <w:rFonts w:ascii="Times New Roman" w:eastAsiaTheme="majorEastAsia" w:hAnsi="Times New Roman" w:cs="Times New Roman"/>
+          <w:bCs/>
+          <w:sz w:val="28"/>
+          <w:szCs w:val="28"/>
+        </w:rPr>
+      </w:pPr>
+      <w:bookmarkStart w:id="37" w:name="_Toc410211418"/>
+      <w:bookmarkStart w:id="38" w:name="_Toc410211507"/>
+      <w:bookmarkStart w:id="39" w:name="_Toc410921783"/>
+      <w:bookmarkStart w:id="40" w:name="_Toc477631877"/>
+      <w:r>
+        <w:rPr>
+          <w:rFonts w:ascii="Times New Roman" w:hAnsi="Times New Roman" w:cs="Times New Roman"/>
+          <w:b/>
+        </w:rPr>
+        <w:br w:type="page"/>
+      </w:r>
+    </w:p>
+    <w:p>
+      <w:pPr>
         <w:pStyle w:val="1"/>
         <w:tabs>
           <w:tab w:val="left" w:pos="709"/>
@@ -6012,16 +7422,13 @@
           <w:lang w:val="en-US"/>
         </w:rPr>
       </w:pPr>
-      <w:bookmarkStart w:id="38" w:name="_Toc410211418"/>
-      <w:bookmarkStart w:id="39" w:name="_Toc410211507"/>
-      <w:bookmarkStart w:id="40" w:name="_Toc410921783"/>
-      <w:bookmarkStart w:id="41" w:name="_Toc477631877"/>
       <w:r>
         <w:rPr>
           <w:rFonts w:ascii="Times New Roman" w:hAnsi="Times New Roman" w:cs="Times New Roman"/>
           <w:b w:val="0"/>
           <w:color w:val="auto"/>
         </w:rPr>
+        <w:lastRenderedPageBreak/>
         <w:t>Список использованных</w:t>
       </w:r>
       <w:r>
@@ -6032,8 +7439,8 @@
         </w:rPr>
         <w:t xml:space="preserve"> </w:t>
       </w:r>
+      <w:bookmarkEnd w:id="37"/>
       <w:bookmarkEnd w:id="38"/>
-      <w:bookmarkEnd w:id="39"/>
       <w:r>
         <w:rPr>
           <w:rFonts w:ascii="Times New Roman" w:hAnsi="Times New Roman" w:cs="Times New Roman"/>
@@ -6042,8 +7449,8 @@
         </w:rPr>
         <w:t>источников</w:t>
       </w:r>
+      <w:bookmarkEnd w:id="39"/>
       <w:bookmarkEnd w:id="40"/>
-      <w:bookmarkEnd w:id="41"/>
     </w:p>
     <w:p>
       <w:pPr>
@@ -6071,17 +7478,43 @@
       </w:pPr>
       <w:proofErr w:type="spellStart"/>
       <w:r>
-        <w:t>Голицина</w:t>
+        <w:t>Макфарланд</w:t>
       </w:r>
       <w:proofErr w:type="spellEnd"/>
       <w:r>
-        <w:t xml:space="preserve"> О. Л.,  Максимов Н. В. и др. База данных - Москва, 20</w:t>
+        <w:t xml:space="preserve"> Д</w:t>
+      </w:r>
+      <w:r>
+        <w:t>.</w:t>
+      </w:r>
+      <w:r>
+        <w:t xml:space="preserve"> «Новая большая книга </w:t>
       </w:r>
       <w:r>
         <w:rPr>
           <w:lang w:val="en-US"/>
         </w:rPr>
-        <w:t>13</w:t>
+        <w:t>CSS</w:t>
+      </w:r>
+      <w:r>
+        <w:t>» – СПб</w:t>
+      </w:r>
+      <w:proofErr w:type="gramStart"/>
+      <w:r>
+        <w:t>.</w:t>
+      </w:r>
+      <w:r>
+        <w:t xml:space="preserve">: </w:t>
+      </w:r>
+      <w:proofErr w:type="gramEnd"/>
+      <w:r>
+        <w:t>Питер</w:t>
+      </w:r>
+      <w:r>
+        <w:t>, 20</w:t>
+      </w:r>
+      <w:r>
+        <w:t>16</w:t>
       </w:r>
       <w:r>
         <w:t>;</w:t>
@@ -6099,19 +7532,1665 @@
         </w:tabs>
         <w:ind w:left="0" w:firstLine="709"/>
       </w:pPr>
-    </w:p>
-    <w:p>
-      <w:pPr>
-        <w:rPr>
-          <w:sz w:val="28"/>
-          <w:szCs w:val="28"/>
-        </w:rPr>
-      </w:pPr>
-      <w:r>
-        <w:rPr>
-          <w:sz w:val="28"/>
-          <w:szCs w:val="28"/>
-        </w:rPr>
+      <w:r>
+        <w:t>Гоше Х</w:t>
+      </w:r>
+      <w:r>
+        <w:t>.</w:t>
+      </w:r>
+      <w:r>
+        <w:t>Д</w:t>
+      </w:r>
+      <w:r>
+        <w:t>.</w:t>
+      </w:r>
+      <w:r>
+        <w:t xml:space="preserve"> «</w:t>
+      </w:r>
+      <w:r>
+        <w:rPr>
+          <w:lang w:val="en-US"/>
+        </w:rPr>
+        <w:t>HTML</w:t>
+      </w:r>
+      <w:r>
+        <w:t xml:space="preserve">5. </w:t>
+      </w:r>
+      <w:r>
+        <w:t>Для профессионалов» – СПб</w:t>
+      </w:r>
+      <w:proofErr w:type="gramStart"/>
+      <w:r>
+        <w:t>.</w:t>
+      </w:r>
+      <w:r>
+        <w:t xml:space="preserve">: </w:t>
+      </w:r>
+      <w:proofErr w:type="gramEnd"/>
+      <w:r>
+        <w:t>Питер</w:t>
+      </w:r>
+      <w:r>
+        <w:t>,</w:t>
+      </w:r>
+      <w:r>
+        <w:t xml:space="preserve"> 2014</w:t>
+      </w:r>
+      <w:r>
+        <w:t>;</w:t>
+      </w:r>
+    </w:p>
+    <w:p>
+      <w:pPr>
+        <w:spacing w:after="0" w:line="360" w:lineRule="auto"/>
+        <w:ind w:firstLine="709"/>
+        <w:rPr>
+          <w:rFonts w:ascii="Times New Roman" w:hAnsi="Times New Roman" w:cs="Times New Roman"/>
+          <w:sz w:val="28"/>
+          <w:szCs w:val="28"/>
+        </w:rPr>
+      </w:pPr>
+      <w:r>
+        <w:rPr>
+          <w:rFonts w:ascii="Times New Roman" w:hAnsi="Times New Roman" w:cs="Times New Roman"/>
+          <w:sz w:val="28"/>
+          <w:szCs w:val="28"/>
+        </w:rPr>
+        <w:t xml:space="preserve">Материал из сети </w:t>
+      </w:r>
+      <w:proofErr w:type="spellStart"/>
+      <w:r>
+        <w:rPr>
+          <w:rFonts w:ascii="Times New Roman" w:hAnsi="Times New Roman" w:cs="Times New Roman"/>
+          <w:sz w:val="28"/>
+          <w:szCs w:val="28"/>
+        </w:rPr>
+        <w:t>Internet</w:t>
+      </w:r>
+      <w:proofErr w:type="spellEnd"/>
+    </w:p>
+    <w:p>
+      <w:pPr>
+        <w:pStyle w:val="a3"/>
+        <w:numPr>
+          <w:ilvl w:val="0"/>
+          <w:numId w:val="40"/>
+        </w:numPr>
+        <w:spacing w:after="0" w:line="360" w:lineRule="auto"/>
+        <w:ind w:left="0" w:firstLine="709"/>
+        <w:jc w:val="both"/>
+        <w:rPr>
+          <w:rFonts w:ascii="Times New Roman" w:hAnsi="Times New Roman" w:cs="Times New Roman"/>
+          <w:sz w:val="28"/>
+          <w:szCs w:val="28"/>
+        </w:rPr>
+      </w:pPr>
+      <w:proofErr w:type="spellStart"/>
+      <w:r>
+        <w:rPr>
+          <w:rFonts w:ascii="Times New Roman" w:hAnsi="Times New Roman" w:cs="Times New Roman"/>
+          <w:sz w:val="28"/>
+          <w:szCs w:val="28"/>
+        </w:rPr>
+        <w:t>Tproger</w:t>
+      </w:r>
+      <w:proofErr w:type="spellEnd"/>
+      <w:r>
+        <w:rPr>
+          <w:rFonts w:ascii="Times New Roman" w:hAnsi="Times New Roman" w:cs="Times New Roman"/>
+          <w:sz w:val="28"/>
+          <w:szCs w:val="28"/>
+        </w:rPr>
+        <w:t xml:space="preserve"> – создано программистами для программистов [Электронный ресурс]. – </w:t>
+      </w:r>
+      <w:r>
+        <w:rPr>
+          <w:rFonts w:ascii="Times New Roman" w:hAnsi="Times New Roman" w:cs="Times New Roman"/>
+          <w:sz w:val="28"/>
+          <w:szCs w:val="28"/>
+          <w:lang w:val="en-US"/>
+        </w:rPr>
+        <w:t>URL</w:t>
+      </w:r>
+      <w:r>
+        <w:rPr>
+          <w:rFonts w:ascii="Times New Roman" w:hAnsi="Times New Roman" w:cs="Times New Roman"/>
+          <w:sz w:val="28"/>
+          <w:szCs w:val="28"/>
+        </w:rPr>
+        <w:t>: https://tproger.ru/</w:t>
+      </w:r>
+    </w:p>
+    <w:p>
+      <w:pPr>
+        <w:pStyle w:val="a3"/>
+        <w:numPr>
+          <w:ilvl w:val="0"/>
+          <w:numId w:val="40"/>
+        </w:numPr>
+        <w:spacing w:after="0" w:line="360" w:lineRule="auto"/>
+        <w:ind w:left="0" w:firstLine="709"/>
+        <w:jc w:val="both"/>
+        <w:rPr>
+          <w:rFonts w:ascii="Times New Roman" w:hAnsi="Times New Roman" w:cs="Times New Roman"/>
+          <w:sz w:val="28"/>
+          <w:szCs w:val="28"/>
+        </w:rPr>
+      </w:pPr>
+      <w:r>
+        <w:rPr>
+          <w:rFonts w:ascii="Times New Roman" w:hAnsi="Times New Roman" w:cs="Times New Roman"/>
+          <w:sz w:val="28"/>
+          <w:szCs w:val="28"/>
+        </w:rPr>
+        <w:t xml:space="preserve">Википедия – свободная энциклопедия [Электронный ресурс]. – </w:t>
+      </w:r>
+      <w:r>
+        <w:rPr>
+          <w:rFonts w:ascii="Times New Roman" w:hAnsi="Times New Roman" w:cs="Times New Roman"/>
+          <w:sz w:val="28"/>
+          <w:szCs w:val="28"/>
+          <w:lang w:val="en-US"/>
+        </w:rPr>
+        <w:t>URL</w:t>
+      </w:r>
+      <w:r>
+        <w:rPr>
+          <w:rFonts w:ascii="Times New Roman" w:hAnsi="Times New Roman" w:cs="Times New Roman"/>
+          <w:sz w:val="28"/>
+          <w:szCs w:val="28"/>
+        </w:rPr>
+        <w:t xml:space="preserve">: </w:t>
+      </w:r>
+      <w:r>
+        <w:rPr>
+          <w:rFonts w:ascii="Times New Roman" w:hAnsi="Times New Roman" w:cs="Times New Roman"/>
+          <w:sz w:val="28"/>
+          <w:szCs w:val="28"/>
+        </w:rPr>
+        <w:t>https://ru.wikipedia.org/</w:t>
+      </w:r>
+    </w:p>
+    <w:p>
+      <w:pPr>
+        <w:pStyle w:val="a3"/>
+        <w:numPr>
+          <w:ilvl w:val="0"/>
+          <w:numId w:val="40"/>
+        </w:numPr>
+        <w:spacing w:after="0" w:line="360" w:lineRule="auto"/>
+        <w:ind w:left="0" w:firstLine="709"/>
+        <w:jc w:val="both"/>
+        <w:rPr>
+          <w:rFonts w:ascii="Times New Roman" w:hAnsi="Times New Roman" w:cs="Times New Roman"/>
+          <w:sz w:val="28"/>
+          <w:szCs w:val="28"/>
+          <w:lang w:val="en-US"/>
+        </w:rPr>
+      </w:pPr>
+      <w:r>
+        <w:rPr>
+          <w:rFonts w:ascii="Times New Roman" w:hAnsi="Times New Roman" w:cs="Times New Roman"/>
+          <w:sz w:val="28"/>
+          <w:szCs w:val="28"/>
+        </w:rPr>
+        <w:t>Справочники</w:t>
+      </w:r>
+      <w:r>
+        <w:rPr>
+          <w:rFonts w:ascii="Times New Roman" w:hAnsi="Times New Roman" w:cs="Times New Roman"/>
+          <w:sz w:val="28"/>
+          <w:szCs w:val="28"/>
+          <w:lang w:val="en-US"/>
+        </w:rPr>
+        <w:t xml:space="preserve"> </w:t>
+      </w:r>
+      <w:r>
+        <w:rPr>
+          <w:rFonts w:ascii="Times New Roman" w:hAnsi="Times New Roman" w:cs="Times New Roman"/>
+          <w:sz w:val="28"/>
+          <w:szCs w:val="28"/>
+        </w:rPr>
+        <w:t>веб</w:t>
+      </w:r>
+      <w:r>
+        <w:rPr>
+          <w:rFonts w:ascii="Times New Roman" w:hAnsi="Times New Roman" w:cs="Times New Roman"/>
+          <w:sz w:val="28"/>
+          <w:szCs w:val="28"/>
+          <w:lang w:val="en-US"/>
+        </w:rPr>
+        <w:t>-</w:t>
+      </w:r>
+      <w:r>
+        <w:rPr>
+          <w:rFonts w:ascii="Times New Roman" w:hAnsi="Times New Roman" w:cs="Times New Roman"/>
+          <w:sz w:val="28"/>
+          <w:szCs w:val="28"/>
+        </w:rPr>
+        <w:t>дизайнера</w:t>
+      </w:r>
+      <w:r>
+        <w:rPr>
+          <w:rFonts w:ascii="Times New Roman" w:hAnsi="Times New Roman" w:cs="Times New Roman"/>
+          <w:sz w:val="28"/>
+          <w:szCs w:val="28"/>
+          <w:lang w:val="en-US"/>
+        </w:rPr>
+        <w:t xml:space="preserve"> – </w:t>
+      </w:r>
+      <w:r>
+        <w:rPr>
+          <w:rFonts w:ascii="Times New Roman" w:hAnsi="Times New Roman" w:cs="Times New Roman"/>
+          <w:sz w:val="28"/>
+          <w:szCs w:val="28"/>
+        </w:rPr>
+        <w:t>ценные</w:t>
+      </w:r>
+      <w:r>
+        <w:rPr>
+          <w:rFonts w:ascii="Times New Roman" w:hAnsi="Times New Roman" w:cs="Times New Roman"/>
+          <w:sz w:val="28"/>
+          <w:szCs w:val="28"/>
+          <w:lang w:val="en-US"/>
+        </w:rPr>
+        <w:t xml:space="preserve"> </w:t>
+      </w:r>
+      <w:r>
+        <w:rPr>
+          <w:rFonts w:ascii="Times New Roman" w:hAnsi="Times New Roman" w:cs="Times New Roman"/>
+          <w:sz w:val="28"/>
+          <w:szCs w:val="28"/>
+        </w:rPr>
+        <w:t>русскоязычные</w:t>
+      </w:r>
+      <w:r>
+        <w:rPr>
+          <w:rFonts w:ascii="Times New Roman" w:hAnsi="Times New Roman" w:cs="Times New Roman"/>
+          <w:sz w:val="28"/>
+          <w:szCs w:val="28"/>
+          <w:lang w:val="en-US"/>
+        </w:rPr>
+        <w:t xml:space="preserve"> </w:t>
+      </w:r>
+      <w:r>
+        <w:rPr>
+          <w:rFonts w:ascii="Times New Roman" w:hAnsi="Times New Roman" w:cs="Times New Roman"/>
+          <w:sz w:val="28"/>
+          <w:szCs w:val="28"/>
+        </w:rPr>
+        <w:t>ресурсы</w:t>
+      </w:r>
+      <w:r>
+        <w:rPr>
+          <w:rFonts w:ascii="Times New Roman" w:hAnsi="Times New Roman" w:cs="Times New Roman"/>
+          <w:sz w:val="28"/>
+          <w:szCs w:val="28"/>
+          <w:lang w:val="en-US"/>
+        </w:rPr>
+        <w:t xml:space="preserve"> </w:t>
+      </w:r>
+      <w:r>
+        <w:rPr>
+          <w:rFonts w:ascii="Times New Roman" w:hAnsi="Times New Roman" w:cs="Times New Roman"/>
+          <w:sz w:val="28"/>
+          <w:szCs w:val="28"/>
+        </w:rPr>
+        <w:t>для</w:t>
+      </w:r>
+      <w:r>
+        <w:rPr>
+          <w:rFonts w:ascii="Times New Roman" w:hAnsi="Times New Roman" w:cs="Times New Roman"/>
+          <w:sz w:val="28"/>
+          <w:szCs w:val="28"/>
+          <w:lang w:val="en-US"/>
+        </w:rPr>
+        <w:t xml:space="preserve"> </w:t>
+      </w:r>
+      <w:r>
+        <w:rPr>
+          <w:rFonts w:ascii="Times New Roman" w:hAnsi="Times New Roman" w:cs="Times New Roman"/>
+          <w:sz w:val="28"/>
+          <w:szCs w:val="28"/>
+        </w:rPr>
+        <w:t>тех</w:t>
+      </w:r>
+      <w:r>
+        <w:rPr>
+          <w:rFonts w:ascii="Times New Roman" w:hAnsi="Times New Roman" w:cs="Times New Roman"/>
+          <w:sz w:val="28"/>
+          <w:szCs w:val="28"/>
+          <w:lang w:val="en-US"/>
+        </w:rPr>
+        <w:t xml:space="preserve">, </w:t>
+      </w:r>
+      <w:r>
+        <w:rPr>
+          <w:rFonts w:ascii="Times New Roman" w:hAnsi="Times New Roman" w:cs="Times New Roman"/>
+          <w:sz w:val="28"/>
+          <w:szCs w:val="28"/>
+        </w:rPr>
+        <w:t>кто</w:t>
+      </w:r>
+      <w:r>
+        <w:rPr>
+          <w:rFonts w:ascii="Times New Roman" w:hAnsi="Times New Roman" w:cs="Times New Roman"/>
+          <w:sz w:val="28"/>
+          <w:szCs w:val="28"/>
+          <w:lang w:val="en-US"/>
+        </w:rPr>
+        <w:t xml:space="preserve"> </w:t>
+      </w:r>
+      <w:r>
+        <w:rPr>
+          <w:rFonts w:ascii="Times New Roman" w:hAnsi="Times New Roman" w:cs="Times New Roman"/>
+          <w:sz w:val="28"/>
+          <w:szCs w:val="28"/>
+        </w:rPr>
+        <w:t>изучает</w:t>
+      </w:r>
+      <w:r>
+        <w:rPr>
+          <w:rFonts w:ascii="Times New Roman" w:hAnsi="Times New Roman" w:cs="Times New Roman"/>
+          <w:sz w:val="28"/>
+          <w:szCs w:val="28"/>
+          <w:lang w:val="en-US"/>
+        </w:rPr>
+        <w:t xml:space="preserve"> </w:t>
+      </w:r>
+      <w:r>
+        <w:rPr>
+          <w:rFonts w:ascii="Times New Roman" w:hAnsi="Times New Roman" w:cs="Times New Roman"/>
+          <w:sz w:val="28"/>
+          <w:szCs w:val="28"/>
+        </w:rPr>
+        <w:t>веб</w:t>
+      </w:r>
+      <w:r>
+        <w:rPr>
+          <w:rFonts w:ascii="Times New Roman" w:hAnsi="Times New Roman" w:cs="Times New Roman"/>
+          <w:sz w:val="28"/>
+          <w:szCs w:val="28"/>
+          <w:lang w:val="en-US"/>
+        </w:rPr>
+        <w:t>-</w:t>
+      </w:r>
+      <w:r>
+        <w:rPr>
+          <w:rFonts w:ascii="Times New Roman" w:hAnsi="Times New Roman" w:cs="Times New Roman"/>
+          <w:sz w:val="28"/>
+          <w:szCs w:val="28"/>
+        </w:rPr>
+        <w:t>технологии</w:t>
+      </w:r>
+      <w:r>
+        <w:rPr>
+          <w:rFonts w:ascii="Times New Roman" w:hAnsi="Times New Roman" w:cs="Times New Roman"/>
+          <w:sz w:val="28"/>
+          <w:szCs w:val="28"/>
+          <w:lang w:val="en-US"/>
+        </w:rPr>
+        <w:t xml:space="preserve"> </w:t>
+      </w:r>
+      <w:r>
+        <w:rPr>
+          <w:rFonts w:ascii="Times New Roman" w:hAnsi="Times New Roman" w:cs="Times New Roman"/>
+          <w:sz w:val="28"/>
+          <w:szCs w:val="28"/>
+        </w:rPr>
+        <w:t>и</w:t>
+      </w:r>
+      <w:r>
+        <w:rPr>
+          <w:rFonts w:ascii="Times New Roman" w:hAnsi="Times New Roman" w:cs="Times New Roman"/>
+          <w:sz w:val="28"/>
+          <w:szCs w:val="28"/>
+          <w:lang w:val="en-US"/>
+        </w:rPr>
+        <w:t xml:space="preserve"> </w:t>
+      </w:r>
+      <w:r>
+        <w:rPr>
+          <w:rFonts w:ascii="Times New Roman" w:hAnsi="Times New Roman" w:cs="Times New Roman"/>
+          <w:sz w:val="28"/>
+          <w:szCs w:val="28"/>
+        </w:rPr>
+        <w:t>создаёт</w:t>
+      </w:r>
+      <w:r>
+        <w:rPr>
+          <w:rFonts w:ascii="Times New Roman" w:hAnsi="Times New Roman" w:cs="Times New Roman"/>
+          <w:sz w:val="28"/>
+          <w:szCs w:val="28"/>
+          <w:lang w:val="en-US"/>
+        </w:rPr>
+        <w:t xml:space="preserve"> </w:t>
+      </w:r>
+      <w:r>
+        <w:rPr>
+          <w:rFonts w:ascii="Times New Roman" w:hAnsi="Times New Roman" w:cs="Times New Roman"/>
+          <w:sz w:val="28"/>
+          <w:szCs w:val="28"/>
+        </w:rPr>
+        <w:t>сайты</w:t>
+      </w:r>
+      <w:r>
+        <w:rPr>
+          <w:rFonts w:ascii="Times New Roman" w:hAnsi="Times New Roman" w:cs="Times New Roman"/>
+          <w:sz w:val="28"/>
+          <w:szCs w:val="28"/>
+          <w:lang w:val="en-US"/>
+        </w:rPr>
+        <w:t xml:space="preserve">: htmlbook.ru, </w:t>
+      </w:r>
+      <w:proofErr w:type="spellStart"/>
+      <w:r>
+        <w:rPr>
+          <w:rFonts w:ascii="Times New Roman" w:hAnsi="Times New Roman" w:cs="Times New Roman"/>
+          <w:sz w:val="28"/>
+          <w:szCs w:val="28"/>
+          <w:lang w:val="en-US"/>
+        </w:rPr>
+        <w:t>WebReference</w:t>
+      </w:r>
+      <w:proofErr w:type="spellEnd"/>
+      <w:r>
+        <w:rPr>
+          <w:rFonts w:ascii="Times New Roman" w:hAnsi="Times New Roman" w:cs="Times New Roman"/>
+          <w:sz w:val="28"/>
+          <w:szCs w:val="28"/>
+          <w:lang w:val="en-US"/>
+        </w:rPr>
+        <w:t>, HTML5BOOK.RU – [</w:t>
+      </w:r>
+      <w:r>
+        <w:rPr>
+          <w:rFonts w:ascii="Times New Roman" w:hAnsi="Times New Roman" w:cs="Times New Roman"/>
+          <w:sz w:val="28"/>
+          <w:szCs w:val="28"/>
+        </w:rPr>
+        <w:t>Электронные</w:t>
+      </w:r>
+      <w:r>
+        <w:rPr>
+          <w:rFonts w:ascii="Times New Roman" w:hAnsi="Times New Roman" w:cs="Times New Roman"/>
+          <w:sz w:val="28"/>
+          <w:szCs w:val="28"/>
+          <w:lang w:val="en-US"/>
+        </w:rPr>
+        <w:t xml:space="preserve"> </w:t>
+      </w:r>
+      <w:r>
+        <w:rPr>
+          <w:rFonts w:ascii="Times New Roman" w:hAnsi="Times New Roman" w:cs="Times New Roman"/>
+          <w:sz w:val="28"/>
+          <w:szCs w:val="28"/>
+        </w:rPr>
+        <w:t>ресурсы</w:t>
+      </w:r>
+      <w:r>
+        <w:rPr>
+          <w:rFonts w:ascii="Times New Roman" w:hAnsi="Times New Roman" w:cs="Times New Roman"/>
+          <w:sz w:val="28"/>
+          <w:szCs w:val="28"/>
+          <w:lang w:val="en-US"/>
+        </w:rPr>
+        <w:t>]. – URL: htmlbook.ru, webref.ru, html5book.ru</w:t>
+      </w:r>
+    </w:p>
+    <w:p>
+      <w:pPr>
+        <w:pStyle w:val="a3"/>
+        <w:numPr>
+          <w:ilvl w:val="0"/>
+          <w:numId w:val="40"/>
+        </w:numPr>
+        <w:spacing w:after="0" w:line="360" w:lineRule="auto"/>
+        <w:ind w:left="0" w:firstLine="709"/>
+        <w:jc w:val="both"/>
+        <w:rPr>
+          <w:rFonts w:ascii="Times New Roman" w:hAnsi="Times New Roman" w:cs="Times New Roman"/>
+          <w:sz w:val="28"/>
+          <w:szCs w:val="28"/>
+        </w:rPr>
+      </w:pPr>
+      <w:r>
+        <w:rPr>
+          <w:rFonts w:ascii="Times New Roman" w:hAnsi="Times New Roman" w:cs="Times New Roman"/>
+          <w:sz w:val="28"/>
+          <w:szCs w:val="28"/>
+        </w:rPr>
+        <w:t>Бесплатный о</w:t>
+      </w:r>
+      <w:r>
+        <w:rPr>
+          <w:rFonts w:ascii="Times New Roman" w:hAnsi="Times New Roman" w:cs="Times New Roman"/>
+          <w:sz w:val="28"/>
+          <w:szCs w:val="28"/>
+        </w:rPr>
+        <w:t>бразовательный веб-сайт для изучения веб-технологий</w:t>
+      </w:r>
+      <w:r>
+        <w:rPr>
+          <w:rFonts w:ascii="Times New Roman" w:hAnsi="Times New Roman" w:cs="Times New Roman"/>
+          <w:sz w:val="28"/>
+          <w:szCs w:val="28"/>
+        </w:rPr>
+        <w:t xml:space="preserve"> (и не только)</w:t>
+      </w:r>
+      <w:r>
+        <w:rPr>
+          <w:rFonts w:ascii="Times New Roman" w:hAnsi="Times New Roman" w:cs="Times New Roman"/>
+          <w:sz w:val="28"/>
+          <w:szCs w:val="28"/>
+        </w:rPr>
+        <w:t xml:space="preserve"> в Интернет</w:t>
+      </w:r>
+      <w:r>
+        <w:rPr>
+          <w:rFonts w:ascii="Times New Roman" w:hAnsi="Times New Roman" w:cs="Times New Roman"/>
+          <w:sz w:val="28"/>
+          <w:szCs w:val="28"/>
+        </w:rPr>
+        <w:t>е</w:t>
+      </w:r>
+      <w:r>
+        <w:rPr>
+          <w:rFonts w:ascii="Times New Roman" w:hAnsi="Times New Roman" w:cs="Times New Roman"/>
+          <w:sz w:val="28"/>
+          <w:szCs w:val="28"/>
+        </w:rPr>
+        <w:t xml:space="preserve"> [</w:t>
+      </w:r>
+      <w:r>
+        <w:rPr>
+          <w:rFonts w:ascii="Times New Roman" w:hAnsi="Times New Roman" w:cs="Times New Roman"/>
+          <w:sz w:val="28"/>
+          <w:szCs w:val="28"/>
+        </w:rPr>
+        <w:t>Электронный ресурс</w:t>
+      </w:r>
+      <w:r>
+        <w:rPr>
+          <w:rFonts w:ascii="Times New Roman" w:hAnsi="Times New Roman" w:cs="Times New Roman"/>
+          <w:sz w:val="28"/>
+          <w:szCs w:val="28"/>
+        </w:rPr>
+        <w:t xml:space="preserve">]. </w:t>
+      </w:r>
+      <w:r>
+        <w:rPr>
+          <w:rFonts w:ascii="Times New Roman" w:hAnsi="Times New Roman" w:cs="Times New Roman"/>
+          <w:sz w:val="28"/>
+          <w:szCs w:val="28"/>
+        </w:rPr>
+        <w:t>–</w:t>
+      </w:r>
+      <w:r>
+        <w:rPr>
+          <w:rFonts w:ascii="Times New Roman" w:hAnsi="Times New Roman" w:cs="Times New Roman"/>
+          <w:sz w:val="28"/>
+          <w:szCs w:val="28"/>
+        </w:rPr>
+        <w:t xml:space="preserve"> </w:t>
+      </w:r>
+      <w:r>
+        <w:rPr>
+          <w:rFonts w:ascii="Times New Roman" w:hAnsi="Times New Roman" w:cs="Times New Roman"/>
+          <w:sz w:val="28"/>
+          <w:szCs w:val="28"/>
+          <w:lang w:val="en-US"/>
+        </w:rPr>
+        <w:t>URL</w:t>
+      </w:r>
+      <w:r>
+        <w:rPr>
+          <w:rFonts w:ascii="Times New Roman" w:hAnsi="Times New Roman" w:cs="Times New Roman"/>
+          <w:sz w:val="28"/>
+          <w:szCs w:val="28"/>
+        </w:rPr>
+        <w:t>:</w:t>
+      </w:r>
+      <w:r>
+        <w:rPr>
+          <w:rFonts w:ascii="Times New Roman" w:hAnsi="Times New Roman" w:cs="Times New Roman"/>
+          <w:sz w:val="28"/>
+          <w:szCs w:val="28"/>
+        </w:rPr>
+        <w:t xml:space="preserve"> </w:t>
+      </w:r>
+      <w:r>
+        <w:rPr>
+          <w:rFonts w:ascii="Times New Roman" w:hAnsi="Times New Roman" w:cs="Times New Roman"/>
+          <w:sz w:val="28"/>
+          <w:szCs w:val="28"/>
+          <w:lang w:val="en-US"/>
+        </w:rPr>
+        <w:t>https</w:t>
+      </w:r>
+      <w:r>
+        <w:rPr>
+          <w:rFonts w:ascii="Times New Roman" w:hAnsi="Times New Roman" w:cs="Times New Roman"/>
+          <w:sz w:val="28"/>
+          <w:szCs w:val="28"/>
+        </w:rPr>
+        <w:t>://</w:t>
+      </w:r>
+      <w:r>
+        <w:rPr>
+          <w:rFonts w:ascii="Times New Roman" w:hAnsi="Times New Roman" w:cs="Times New Roman"/>
+          <w:sz w:val="28"/>
+          <w:szCs w:val="28"/>
+          <w:lang w:val="en-US"/>
+        </w:rPr>
+        <w:t>www</w:t>
+      </w:r>
+      <w:r>
+        <w:rPr>
+          <w:rFonts w:ascii="Times New Roman" w:hAnsi="Times New Roman" w:cs="Times New Roman"/>
+          <w:sz w:val="28"/>
+          <w:szCs w:val="28"/>
+        </w:rPr>
+        <w:t>.</w:t>
+      </w:r>
+      <w:r>
+        <w:rPr>
+          <w:rFonts w:ascii="Times New Roman" w:hAnsi="Times New Roman" w:cs="Times New Roman"/>
+          <w:sz w:val="28"/>
+          <w:szCs w:val="28"/>
+          <w:lang w:val="en-US"/>
+        </w:rPr>
+        <w:t>w</w:t>
+      </w:r>
+      <w:r>
+        <w:rPr>
+          <w:rFonts w:ascii="Times New Roman" w:hAnsi="Times New Roman" w:cs="Times New Roman"/>
+          <w:sz w:val="28"/>
+          <w:szCs w:val="28"/>
+        </w:rPr>
+        <w:t>3</w:t>
+      </w:r>
+      <w:r>
+        <w:rPr>
+          <w:rFonts w:ascii="Times New Roman" w:hAnsi="Times New Roman" w:cs="Times New Roman"/>
+          <w:sz w:val="28"/>
+          <w:szCs w:val="28"/>
+          <w:lang w:val="en-US"/>
+        </w:rPr>
+        <w:t>schools</w:t>
+      </w:r>
+      <w:r>
+        <w:rPr>
+          <w:rFonts w:ascii="Times New Roman" w:hAnsi="Times New Roman" w:cs="Times New Roman"/>
+          <w:sz w:val="28"/>
+          <w:szCs w:val="28"/>
+        </w:rPr>
+        <w:t>.</w:t>
+      </w:r>
+      <w:r>
+        <w:rPr>
+          <w:rFonts w:ascii="Times New Roman" w:hAnsi="Times New Roman" w:cs="Times New Roman"/>
+          <w:sz w:val="28"/>
+          <w:szCs w:val="28"/>
+          <w:lang w:val="en-US"/>
+        </w:rPr>
+        <w:t>com</w:t>
+      </w:r>
+      <w:r>
+        <w:rPr>
+          <w:rFonts w:ascii="Times New Roman" w:hAnsi="Times New Roman" w:cs="Times New Roman"/>
+          <w:sz w:val="28"/>
+          <w:szCs w:val="28"/>
+        </w:rPr>
+        <w:t>/</w:t>
+      </w:r>
+    </w:p>
+    <w:p>
+      <w:pPr>
+        <w:pStyle w:val="a3"/>
+        <w:numPr>
+          <w:ilvl w:val="0"/>
+          <w:numId w:val="40"/>
+        </w:numPr>
+        <w:spacing w:after="0" w:line="360" w:lineRule="auto"/>
+        <w:ind w:left="0" w:firstLine="709"/>
+        <w:jc w:val="both"/>
+        <w:rPr>
+          <w:rFonts w:ascii="Times New Roman" w:hAnsi="Times New Roman" w:cs="Times New Roman"/>
+          <w:sz w:val="28"/>
+          <w:szCs w:val="28"/>
+        </w:rPr>
+      </w:pPr>
+      <w:proofErr w:type="spellStart"/>
+      <w:r>
+        <w:rPr>
+          <w:rFonts w:ascii="Times New Roman" w:hAnsi="Times New Roman" w:cs="Times New Roman"/>
+          <w:sz w:val="28"/>
+          <w:szCs w:val="28"/>
+          <w:lang w:val="en-US"/>
+        </w:rPr>
+        <w:t>Coursera</w:t>
+      </w:r>
+      <w:proofErr w:type="spellEnd"/>
+      <w:r>
+        <w:rPr>
+          <w:rFonts w:ascii="Times New Roman" w:hAnsi="Times New Roman" w:cs="Times New Roman"/>
+          <w:sz w:val="28"/>
+          <w:szCs w:val="28"/>
+        </w:rPr>
+        <w:tab/>
+      </w:r>
+      <w:r>
+        <w:rPr>
+          <w:rFonts w:ascii="Times New Roman" w:hAnsi="Times New Roman" w:cs="Times New Roman"/>
+          <w:sz w:val="28"/>
+          <w:szCs w:val="28"/>
+        </w:rPr>
+        <w:t xml:space="preserve"> - образовательный онлайн-проект</w:t>
+      </w:r>
+      <w:r>
+        <w:rPr>
+          <w:rFonts w:ascii="Times New Roman" w:hAnsi="Times New Roman" w:cs="Times New Roman"/>
+          <w:sz w:val="28"/>
+          <w:szCs w:val="28"/>
+        </w:rPr>
+        <w:t>,</w:t>
+      </w:r>
+      <w:r>
+        <w:rPr>
+          <w:rFonts w:ascii="Times New Roman" w:hAnsi="Times New Roman" w:cs="Times New Roman"/>
+          <w:sz w:val="28"/>
+          <w:szCs w:val="28"/>
+        </w:rPr>
+        <w:t xml:space="preserve"> позволяющий получить доступ к урокам от самых лучших университетов мира </w:t>
+      </w:r>
+      <w:r>
+        <w:rPr>
+          <w:rFonts w:ascii="Times New Roman" w:hAnsi="Times New Roman" w:cs="Times New Roman"/>
+          <w:sz w:val="28"/>
+          <w:szCs w:val="28"/>
+        </w:rPr>
+        <w:t>[</w:t>
+      </w:r>
+      <w:r>
+        <w:rPr>
+          <w:rFonts w:ascii="Times New Roman" w:hAnsi="Times New Roman" w:cs="Times New Roman"/>
+          <w:sz w:val="28"/>
+          <w:szCs w:val="28"/>
+        </w:rPr>
+        <w:t>Электронный ресурс</w:t>
+      </w:r>
+      <w:r>
+        <w:rPr>
+          <w:rFonts w:ascii="Times New Roman" w:hAnsi="Times New Roman" w:cs="Times New Roman"/>
+          <w:sz w:val="28"/>
+          <w:szCs w:val="28"/>
+        </w:rPr>
+        <w:t>]</w:t>
+      </w:r>
+      <w:r>
+        <w:rPr>
+          <w:rFonts w:ascii="Times New Roman" w:hAnsi="Times New Roman" w:cs="Times New Roman"/>
+          <w:sz w:val="28"/>
+          <w:szCs w:val="28"/>
+        </w:rPr>
+        <w:t xml:space="preserve">: </w:t>
+      </w:r>
+      <w:r>
+        <w:rPr>
+          <w:rFonts w:ascii="Times New Roman" w:hAnsi="Times New Roman" w:cs="Times New Roman"/>
+          <w:sz w:val="28"/>
+          <w:szCs w:val="28"/>
+        </w:rPr>
+        <w:t>https://www.coursera.org/</w:t>
+      </w:r>
+      <w:r>
+        <w:rPr>
+          <w:rFonts w:ascii="Times New Roman" w:hAnsi="Times New Roman" w:cs="Times New Roman"/>
+          <w:sz w:val="28"/>
+          <w:szCs w:val="28"/>
+        </w:rPr>
+        <w:t xml:space="preserve"> </w:t>
+      </w:r>
+    </w:p>
+    <w:p>
+      <w:pPr>
+        <w:pStyle w:val="a3"/>
+        <w:numPr>
+          <w:ilvl w:val="0"/>
+          <w:numId w:val="40"/>
+        </w:numPr>
+        <w:spacing w:after="0" w:line="360" w:lineRule="auto"/>
+        <w:ind w:left="0" w:firstLine="0"/>
+        <w:jc w:val="both"/>
+        <w:rPr>
+          <w:rFonts w:ascii="Times New Roman" w:hAnsi="Times New Roman" w:cs="Times New Roman"/>
+          <w:sz w:val="28"/>
+          <w:szCs w:val="28"/>
+        </w:rPr>
+      </w:pPr>
+      <w:proofErr w:type="spellStart"/>
+      <w:r>
+        <w:rPr>
+          <w:rFonts w:ascii="Times New Roman" w:hAnsi="Times New Roman" w:cs="Times New Roman"/>
+          <w:sz w:val="28"/>
+          <w:szCs w:val="28"/>
+        </w:rPr>
+        <w:t>Последниие</w:t>
+      </w:r>
+      <w:proofErr w:type="spellEnd"/>
+      <w:r>
+        <w:rPr>
+          <w:rFonts w:ascii="Times New Roman" w:hAnsi="Times New Roman" w:cs="Times New Roman"/>
+          <w:sz w:val="28"/>
+          <w:szCs w:val="28"/>
+        </w:rPr>
+        <w:t xml:space="preserve"> рекомендац</w:t>
+      </w:r>
+      <w:r>
+        <w:rPr>
+          <w:rFonts w:ascii="Times New Roman" w:hAnsi="Times New Roman" w:cs="Times New Roman"/>
+          <w:sz w:val="28"/>
+          <w:szCs w:val="28"/>
+        </w:rPr>
+        <w:t>ии и техническая спецификация по</w:t>
+      </w:r>
+      <w:r>
+        <w:rPr>
+          <w:rFonts w:ascii="Times New Roman" w:hAnsi="Times New Roman" w:cs="Times New Roman"/>
+          <w:sz w:val="28"/>
+          <w:szCs w:val="28"/>
+        </w:rPr>
+        <w:t xml:space="preserve"> </w:t>
+      </w:r>
+      <w:bookmarkStart w:id="41" w:name="_GoBack"/>
+      <w:bookmarkEnd w:id="41"/>
+      <w:r>
+        <w:rPr>
+          <w:rFonts w:ascii="Times New Roman" w:hAnsi="Times New Roman" w:cs="Times New Roman"/>
+          <w:sz w:val="28"/>
+          <w:szCs w:val="28"/>
+        </w:rPr>
+        <w:t>веб-технологиям</w:t>
+      </w:r>
+      <w:r>
+        <w:rPr>
+          <w:rFonts w:ascii="Times New Roman" w:hAnsi="Times New Roman" w:cs="Times New Roman"/>
+          <w:sz w:val="28"/>
+          <w:szCs w:val="28"/>
+        </w:rPr>
+        <w:t xml:space="preserve"> [</w:t>
+      </w:r>
+      <w:r>
+        <w:rPr>
+          <w:rFonts w:ascii="Times New Roman" w:hAnsi="Times New Roman" w:cs="Times New Roman"/>
+          <w:sz w:val="28"/>
+          <w:szCs w:val="28"/>
+        </w:rPr>
+        <w:t>Электронный ресурс</w:t>
+      </w:r>
+      <w:r>
+        <w:rPr>
+          <w:rFonts w:ascii="Times New Roman" w:hAnsi="Times New Roman" w:cs="Times New Roman"/>
+          <w:sz w:val="28"/>
+          <w:szCs w:val="28"/>
+        </w:rPr>
+        <w:t xml:space="preserve">]. </w:t>
+      </w:r>
+      <w:r>
+        <w:rPr>
+          <w:rFonts w:ascii="Times New Roman" w:hAnsi="Times New Roman" w:cs="Times New Roman"/>
+          <w:sz w:val="28"/>
+          <w:szCs w:val="28"/>
+        </w:rPr>
+        <w:t>–</w:t>
+      </w:r>
+      <w:r>
+        <w:rPr>
+          <w:rFonts w:ascii="Times New Roman" w:hAnsi="Times New Roman" w:cs="Times New Roman"/>
+          <w:sz w:val="28"/>
+          <w:szCs w:val="28"/>
+        </w:rPr>
+        <w:t xml:space="preserve"> </w:t>
+      </w:r>
+      <w:r>
+        <w:rPr>
+          <w:rFonts w:ascii="Times New Roman" w:hAnsi="Times New Roman" w:cs="Times New Roman"/>
+          <w:sz w:val="28"/>
+          <w:szCs w:val="28"/>
+          <w:lang w:val="en-US"/>
+        </w:rPr>
+        <w:t>URL</w:t>
+      </w:r>
+      <w:r>
+        <w:rPr>
+          <w:rFonts w:ascii="Times New Roman" w:hAnsi="Times New Roman" w:cs="Times New Roman"/>
+          <w:sz w:val="28"/>
+          <w:szCs w:val="28"/>
+        </w:rPr>
+        <w:t>:</w:t>
+      </w:r>
+      <w:r>
+        <w:rPr>
+          <w:rFonts w:ascii="Times New Roman" w:hAnsi="Times New Roman" w:cs="Times New Roman"/>
+          <w:sz w:val="28"/>
+          <w:szCs w:val="28"/>
+        </w:rPr>
+        <w:t xml:space="preserve"> https://www.w3.org/TR/</w:t>
+      </w:r>
+    </w:p>
+    <w:p>
+      <w:pPr>
+        <w:rPr>
+          <w:rFonts w:ascii="Times New Roman" w:hAnsi="Times New Roman" w:cs="Times New Roman"/>
+          <w:sz w:val="28"/>
+          <w:szCs w:val="28"/>
+        </w:rPr>
+      </w:pPr>
+      <w:r>
+        <w:rPr>
+          <w:rFonts w:ascii="Times New Roman" w:hAnsi="Times New Roman" w:cs="Times New Roman"/>
+          <w:sz w:val="28"/>
+          <w:szCs w:val="28"/>
+        </w:rPr>
+        <w:br w:type="page"/>
+      </w:r>
+    </w:p>
+    <w:p>
+      <w:pPr>
+        <w:suppressAutoHyphens/>
+        <w:spacing w:after="0" w:line="360" w:lineRule="auto"/>
+        <w:jc w:val="center"/>
+        <w:rPr>
+          <w:rFonts w:ascii="Times New Roman" w:eastAsia="Times New Roman" w:hAnsi="Times New Roman" w:cs="Times New Roman"/>
+          <w:caps/>
+          <w:sz w:val="28"/>
+          <w:szCs w:val="28"/>
+          <w:lang w:eastAsia="ar-SA"/>
+        </w:rPr>
+      </w:pPr>
+      <w:r>
+        <w:rPr>
+          <w:rFonts w:ascii="Times New Roman" w:eastAsia="Times New Roman" w:hAnsi="Times New Roman" w:cs="Times New Roman"/>
+          <w:caps/>
+          <w:sz w:val="28"/>
+          <w:szCs w:val="28"/>
+          <w:lang w:eastAsia="ar-SA"/>
+        </w:rPr>
+        <w:lastRenderedPageBreak/>
+        <w:t>Список стандартов по курсовому проектированию</w:t>
+      </w:r>
+    </w:p>
+    <w:p>
+      <w:pPr>
+        <w:suppressAutoHyphens/>
+        <w:spacing w:after="0" w:line="360" w:lineRule="auto"/>
+        <w:ind w:firstLine="709"/>
+        <w:jc w:val="both"/>
+        <w:rPr>
+          <w:rFonts w:ascii="Times New Roman" w:eastAsia="Times New Roman" w:hAnsi="Times New Roman" w:cs="Calibri"/>
+          <w:sz w:val="28"/>
+          <w:szCs w:val="28"/>
+          <w:lang w:eastAsia="ar-SA"/>
+        </w:rPr>
+      </w:pPr>
+      <w:r>
+        <w:rPr>
+          <w:rFonts w:ascii="Times New Roman" w:eastAsia="Times New Roman" w:hAnsi="Times New Roman" w:cs="Calibri"/>
+          <w:sz w:val="28"/>
+          <w:szCs w:val="28"/>
+          <w:lang w:eastAsia="ar-SA"/>
+        </w:rPr>
+        <w:t>В настоящем положении использованы ссылки на следующие стандарты:</w:t>
+      </w:r>
+    </w:p>
+    <w:p>
+      <w:pPr>
+        <w:suppressAutoHyphens/>
+        <w:spacing w:after="0" w:line="360" w:lineRule="auto"/>
+        <w:ind w:firstLine="709"/>
+        <w:jc w:val="both"/>
+        <w:rPr>
+          <w:rFonts w:ascii="Times New Roman" w:eastAsia="Times New Roman" w:hAnsi="Times New Roman" w:cs="Calibri"/>
+          <w:sz w:val="28"/>
+          <w:szCs w:val="28"/>
+          <w:lang w:eastAsia="ar-SA"/>
+        </w:rPr>
+      </w:pPr>
+      <w:r>
+        <w:rPr>
+          <w:rFonts w:ascii="Times New Roman" w:eastAsia="Times New Roman" w:hAnsi="Times New Roman" w:cs="Calibri"/>
+          <w:sz w:val="28"/>
+          <w:szCs w:val="28"/>
+          <w:lang w:eastAsia="ar-SA"/>
+        </w:rPr>
+        <w:t>ГОСТ 2.004-88 ЕСКД. Общие требования к выполнению конструкторских и технологических документов на печатающих и графических устройствах вывода ЭВМ</w:t>
+      </w:r>
+    </w:p>
+    <w:p>
+      <w:pPr>
+        <w:suppressAutoHyphens/>
+        <w:spacing w:after="0" w:line="360" w:lineRule="auto"/>
+        <w:ind w:firstLine="709"/>
+        <w:jc w:val="both"/>
+        <w:rPr>
+          <w:rFonts w:ascii="Times New Roman" w:eastAsia="Times New Roman" w:hAnsi="Times New Roman" w:cs="Calibri"/>
+          <w:sz w:val="28"/>
+          <w:szCs w:val="28"/>
+          <w:lang w:eastAsia="ar-SA"/>
+        </w:rPr>
+      </w:pPr>
+      <w:r>
+        <w:rPr>
+          <w:rFonts w:ascii="Times New Roman" w:eastAsia="Times New Roman" w:hAnsi="Times New Roman" w:cs="Calibri"/>
+          <w:sz w:val="28"/>
+          <w:szCs w:val="28"/>
+          <w:lang w:eastAsia="ar-SA"/>
+        </w:rPr>
+        <w:t>ГОСТ 28388-89 Системы обработки информации. Документы на магнитных носителях данных. Порядок выполнения и обращения</w:t>
+      </w:r>
+    </w:p>
+    <w:p>
+      <w:pPr>
+        <w:suppressAutoHyphens/>
+        <w:spacing w:after="0" w:line="360" w:lineRule="auto"/>
+        <w:ind w:firstLine="709"/>
+        <w:jc w:val="both"/>
+        <w:rPr>
+          <w:rFonts w:ascii="Times New Roman" w:eastAsia="Times New Roman" w:hAnsi="Times New Roman" w:cs="Calibri"/>
+          <w:sz w:val="28"/>
+          <w:szCs w:val="28"/>
+          <w:lang w:eastAsia="ar-SA"/>
+        </w:rPr>
+      </w:pPr>
+      <w:r>
+        <w:rPr>
+          <w:rFonts w:ascii="Times New Roman" w:eastAsia="Times New Roman" w:hAnsi="Times New Roman" w:cs="Calibri"/>
+          <w:sz w:val="28"/>
+          <w:szCs w:val="28"/>
+          <w:lang w:eastAsia="ar-SA"/>
+        </w:rPr>
+        <w:t>ГОСТ 2.104-2006 ЕСКД. Основные надписи</w:t>
+      </w:r>
+    </w:p>
+    <w:p>
+      <w:pPr>
+        <w:suppressAutoHyphens/>
+        <w:spacing w:after="0" w:line="360" w:lineRule="auto"/>
+        <w:ind w:firstLine="709"/>
+        <w:jc w:val="both"/>
+        <w:rPr>
+          <w:rFonts w:ascii="Times New Roman" w:eastAsia="Times New Roman" w:hAnsi="Times New Roman" w:cs="Calibri"/>
+          <w:sz w:val="28"/>
+          <w:szCs w:val="28"/>
+          <w:lang w:eastAsia="ar-SA"/>
+        </w:rPr>
+      </w:pPr>
+      <w:r>
+        <w:rPr>
+          <w:rFonts w:ascii="Times New Roman" w:eastAsia="Times New Roman" w:hAnsi="Times New Roman" w:cs="Calibri"/>
+          <w:sz w:val="28"/>
+          <w:szCs w:val="28"/>
+          <w:lang w:eastAsia="ar-SA"/>
+        </w:rPr>
+        <w:t>ГОСТ 2.105-95 ЕСКД. Общие требования к текстовым документам</w:t>
+      </w:r>
+    </w:p>
+    <w:p>
+      <w:pPr>
+        <w:suppressAutoHyphens/>
+        <w:spacing w:after="0" w:line="360" w:lineRule="auto"/>
+        <w:ind w:firstLine="709"/>
+        <w:jc w:val="both"/>
+        <w:rPr>
+          <w:rFonts w:ascii="Times New Roman" w:eastAsia="Times New Roman" w:hAnsi="Times New Roman" w:cs="Calibri"/>
+          <w:sz w:val="28"/>
+          <w:szCs w:val="28"/>
+          <w:lang w:eastAsia="ar-SA"/>
+        </w:rPr>
+      </w:pPr>
+      <w:r>
+        <w:rPr>
+          <w:rFonts w:ascii="Times New Roman" w:eastAsia="Times New Roman" w:hAnsi="Times New Roman" w:cs="Calibri"/>
+          <w:sz w:val="28"/>
+          <w:szCs w:val="28"/>
+          <w:lang w:eastAsia="ar-SA"/>
+        </w:rPr>
+        <w:t>ГОСТ 2.106-96 ЕСКД. Текстовые документы</w:t>
+      </w:r>
+    </w:p>
+    <w:p>
+      <w:pPr>
+        <w:suppressAutoHyphens/>
+        <w:spacing w:after="0" w:line="360" w:lineRule="auto"/>
+        <w:ind w:firstLine="709"/>
+        <w:jc w:val="both"/>
+        <w:rPr>
+          <w:rFonts w:ascii="Times New Roman" w:eastAsia="Times New Roman" w:hAnsi="Times New Roman" w:cs="Calibri"/>
+          <w:sz w:val="28"/>
+          <w:szCs w:val="28"/>
+          <w:lang w:eastAsia="ar-SA"/>
+        </w:rPr>
+      </w:pPr>
+      <w:r>
+        <w:rPr>
+          <w:rFonts w:ascii="Times New Roman" w:eastAsia="Times New Roman" w:hAnsi="Times New Roman" w:cs="Calibri"/>
+          <w:sz w:val="28"/>
+          <w:szCs w:val="28"/>
+          <w:lang w:eastAsia="ar-SA"/>
+        </w:rPr>
+        <w:t>ГОСТ 3.1102-81 Стадии разработки и виды документов.</w:t>
+      </w:r>
+    </w:p>
+    <w:p>
+      <w:pPr>
+        <w:suppressAutoHyphens/>
+        <w:spacing w:after="0" w:line="360" w:lineRule="auto"/>
+        <w:ind w:firstLine="709"/>
+        <w:jc w:val="both"/>
+        <w:rPr>
+          <w:rFonts w:ascii="Times New Roman" w:eastAsia="Times New Roman" w:hAnsi="Times New Roman" w:cs="Calibri"/>
+          <w:sz w:val="28"/>
+          <w:szCs w:val="28"/>
+          <w:lang w:eastAsia="ar-SA"/>
+        </w:rPr>
+      </w:pPr>
+      <w:r>
+        <w:rPr>
+          <w:rFonts w:ascii="Times New Roman" w:eastAsia="Times New Roman" w:hAnsi="Times New Roman" w:cs="Calibri"/>
+          <w:sz w:val="28"/>
+          <w:szCs w:val="28"/>
+          <w:lang w:eastAsia="ar-SA"/>
+        </w:rPr>
+        <w:t>ГОСТ 3.1103-82  Основные надписи</w:t>
+      </w:r>
+    </w:p>
+    <w:p>
+      <w:pPr>
+        <w:suppressAutoHyphens/>
+        <w:spacing w:after="0" w:line="360" w:lineRule="auto"/>
+        <w:ind w:firstLine="709"/>
+        <w:jc w:val="both"/>
+        <w:rPr>
+          <w:rFonts w:ascii="Times New Roman" w:eastAsia="Times New Roman" w:hAnsi="Times New Roman" w:cs="Calibri"/>
+          <w:sz w:val="28"/>
+          <w:szCs w:val="28"/>
+          <w:lang w:eastAsia="ar-SA"/>
+        </w:rPr>
+      </w:pPr>
+      <w:r>
+        <w:rPr>
+          <w:rFonts w:ascii="Times New Roman" w:eastAsia="Times New Roman" w:hAnsi="Times New Roman" w:cs="Calibri"/>
+          <w:sz w:val="28"/>
+          <w:szCs w:val="28"/>
+          <w:lang w:eastAsia="ar-SA"/>
+        </w:rPr>
+        <w:t>ГОСТ 3.1109-82  ЕСТД. Термины и определения основных понятий</w:t>
+      </w:r>
+    </w:p>
+    <w:p>
+      <w:pPr>
+        <w:suppressAutoHyphens/>
+        <w:spacing w:after="0" w:line="360" w:lineRule="auto"/>
+        <w:ind w:firstLine="709"/>
+        <w:jc w:val="both"/>
+        <w:rPr>
+          <w:rFonts w:ascii="Times New Roman" w:eastAsia="Times New Roman" w:hAnsi="Times New Roman" w:cs="Calibri"/>
+          <w:sz w:val="28"/>
+          <w:szCs w:val="28"/>
+          <w:lang w:eastAsia="ar-SA"/>
+        </w:rPr>
+      </w:pPr>
+      <w:r>
+        <w:rPr>
+          <w:rFonts w:ascii="Times New Roman" w:eastAsia="Times New Roman" w:hAnsi="Times New Roman" w:cs="Calibri"/>
+          <w:sz w:val="28"/>
+          <w:szCs w:val="28"/>
+          <w:lang w:eastAsia="ar-SA"/>
+        </w:rPr>
+        <w:t>ГОСТ 7.1-2003 Библиографическая запись. Библиографическое описание. Общие требования и правила.</w:t>
+      </w:r>
+    </w:p>
+    <w:p>
+      <w:pPr>
+        <w:suppressAutoHyphens/>
+        <w:spacing w:after="0" w:line="360" w:lineRule="auto"/>
+        <w:ind w:firstLine="709"/>
+        <w:jc w:val="both"/>
+        <w:rPr>
+          <w:rFonts w:ascii="Times New Roman" w:eastAsia="Times New Roman" w:hAnsi="Times New Roman" w:cs="Calibri"/>
+          <w:sz w:val="28"/>
+          <w:szCs w:val="28"/>
+          <w:lang w:eastAsia="ar-SA"/>
+        </w:rPr>
+      </w:pPr>
+      <w:r>
+        <w:rPr>
+          <w:rFonts w:ascii="Times New Roman" w:eastAsia="Times New Roman" w:hAnsi="Times New Roman" w:cs="Calibri"/>
+          <w:sz w:val="28"/>
+          <w:szCs w:val="28"/>
+          <w:lang w:eastAsia="ar-SA"/>
+        </w:rPr>
+        <w:t>ГОСТ 7.12-93 Библиографическая запись. Сокращение слов на русском языке. Общие требования и правила.</w:t>
+      </w:r>
+    </w:p>
+    <w:p>
+      <w:pPr>
+        <w:suppressAutoHyphens/>
+        <w:spacing w:after="0" w:line="360" w:lineRule="auto"/>
+        <w:ind w:firstLine="709"/>
+        <w:jc w:val="both"/>
+        <w:rPr>
+          <w:rFonts w:ascii="Times New Roman" w:eastAsia="Times New Roman" w:hAnsi="Times New Roman" w:cs="Calibri"/>
+          <w:sz w:val="28"/>
+          <w:szCs w:val="28"/>
+          <w:lang w:eastAsia="ar-SA"/>
+        </w:rPr>
+      </w:pPr>
+      <w:r>
+        <w:rPr>
+          <w:rFonts w:ascii="Times New Roman" w:eastAsia="Times New Roman" w:hAnsi="Times New Roman" w:cs="Calibri"/>
+          <w:sz w:val="28"/>
+          <w:szCs w:val="28"/>
+          <w:lang w:eastAsia="ar-SA"/>
+        </w:rPr>
+        <w:t>ГОСТ 19.101-77 ЕСПД. Виды программ и программных документов</w:t>
+      </w:r>
+    </w:p>
+    <w:p>
+      <w:pPr>
+        <w:suppressAutoHyphens/>
+        <w:spacing w:after="0" w:line="360" w:lineRule="auto"/>
+        <w:ind w:firstLine="709"/>
+        <w:jc w:val="both"/>
+        <w:rPr>
+          <w:rFonts w:ascii="Times New Roman" w:eastAsia="Times New Roman" w:hAnsi="Times New Roman" w:cs="Calibri"/>
+          <w:sz w:val="28"/>
+          <w:szCs w:val="28"/>
+          <w:lang w:eastAsia="ar-SA"/>
+        </w:rPr>
+      </w:pPr>
+      <w:r>
+        <w:rPr>
+          <w:rFonts w:ascii="Times New Roman" w:eastAsia="Times New Roman" w:hAnsi="Times New Roman" w:cs="Calibri"/>
+          <w:sz w:val="28"/>
+          <w:szCs w:val="28"/>
+          <w:lang w:eastAsia="ar-SA"/>
+        </w:rPr>
+        <w:t>ГОСТ 19.201-78 ЕСПД. Техническое задание. Требования к содержанию и оформлению</w:t>
+      </w:r>
+    </w:p>
+    <w:p>
+      <w:pPr>
+        <w:suppressAutoHyphens/>
+        <w:spacing w:after="0" w:line="360" w:lineRule="auto"/>
+        <w:ind w:firstLine="709"/>
+        <w:jc w:val="both"/>
+        <w:rPr>
+          <w:rFonts w:ascii="Times New Roman" w:eastAsia="Times New Roman" w:hAnsi="Times New Roman" w:cs="Calibri"/>
+          <w:sz w:val="28"/>
+          <w:szCs w:val="28"/>
+          <w:lang w:eastAsia="ar-SA"/>
+        </w:rPr>
+      </w:pPr>
+      <w:r>
+        <w:rPr>
+          <w:rFonts w:ascii="Times New Roman" w:eastAsia="Times New Roman" w:hAnsi="Times New Roman" w:cs="Calibri"/>
+          <w:sz w:val="28"/>
+          <w:szCs w:val="28"/>
+          <w:lang w:eastAsia="ar-SA"/>
+        </w:rPr>
+        <w:t>ГОСТ 19.401-78 Те</w:t>
+      </w:r>
+      <w:proofErr w:type="gramStart"/>
+      <w:r>
+        <w:rPr>
+          <w:rFonts w:ascii="Times New Roman" w:eastAsia="Times New Roman" w:hAnsi="Times New Roman" w:cs="Calibri"/>
+          <w:sz w:val="28"/>
+          <w:szCs w:val="28"/>
+          <w:lang w:eastAsia="ar-SA"/>
+        </w:rPr>
+        <w:t xml:space="preserve">кст </w:t>
+      </w:r>
+      <w:r>
+        <w:rPr>
+          <w:rFonts w:ascii="Times New Roman" w:eastAsia="Times New Roman" w:hAnsi="Times New Roman" w:cs="Calibri"/>
+          <w:sz w:val="28"/>
+          <w:szCs w:val="28"/>
+          <w:lang w:eastAsia="ar-SA"/>
+        </w:rPr>
+        <w:t>пр</w:t>
+      </w:r>
+      <w:proofErr w:type="gramEnd"/>
+      <w:r>
+        <w:rPr>
+          <w:rFonts w:ascii="Times New Roman" w:eastAsia="Times New Roman" w:hAnsi="Times New Roman" w:cs="Calibri"/>
+          <w:sz w:val="28"/>
+          <w:szCs w:val="28"/>
+          <w:lang w:eastAsia="ar-SA"/>
+        </w:rPr>
+        <w:t>ограммы. Требования к содержанию и оформлению</w:t>
+      </w:r>
+    </w:p>
+    <w:p>
+      <w:pPr>
+        <w:suppressAutoHyphens/>
+        <w:spacing w:after="0" w:line="360" w:lineRule="auto"/>
+        <w:ind w:firstLine="709"/>
+        <w:jc w:val="both"/>
+        <w:rPr>
+          <w:rFonts w:ascii="Times New Roman" w:eastAsia="Times New Roman" w:hAnsi="Times New Roman" w:cs="Calibri"/>
+          <w:sz w:val="28"/>
+          <w:szCs w:val="28"/>
+          <w:lang w:eastAsia="ar-SA"/>
+        </w:rPr>
+      </w:pPr>
+      <w:r>
+        <w:rPr>
+          <w:rFonts w:ascii="Times New Roman" w:eastAsia="Times New Roman" w:hAnsi="Times New Roman" w:cs="Calibri"/>
+          <w:sz w:val="28"/>
+          <w:szCs w:val="28"/>
+          <w:lang w:eastAsia="ar-SA"/>
+        </w:rPr>
+        <w:t>ГОСТ 34.601-90</w:t>
+      </w:r>
+      <w:r>
+        <w:rPr>
+          <w:rFonts w:ascii="Times New Roman" w:eastAsia="Times New Roman" w:hAnsi="Times New Roman" w:cs="Calibri"/>
+          <w:sz w:val="28"/>
+          <w:szCs w:val="28"/>
+          <w:lang w:eastAsia="ar-SA"/>
+        </w:rPr>
+        <w:t xml:space="preserve"> </w:t>
+      </w:r>
+      <w:r>
+        <w:rPr>
+          <w:rFonts w:ascii="Times New Roman" w:eastAsia="Times New Roman" w:hAnsi="Times New Roman" w:cs="Calibri"/>
+          <w:sz w:val="28"/>
+          <w:szCs w:val="28"/>
+          <w:lang w:eastAsia="ar-SA"/>
+        </w:rPr>
+        <w:t>Информационная технология. Комплекс стандартов на автоматизированные системы. Автоматизированные системы. Стадии создания</w:t>
+      </w:r>
+    </w:p>
+    <w:p>
+      <w:pPr>
+        <w:suppressAutoHyphens/>
+        <w:spacing w:after="0" w:line="360" w:lineRule="auto"/>
+        <w:ind w:firstLine="709"/>
+        <w:jc w:val="both"/>
+        <w:rPr>
+          <w:rFonts w:ascii="Times New Roman" w:eastAsia="Times New Roman" w:hAnsi="Times New Roman" w:cs="Calibri"/>
+          <w:sz w:val="28"/>
+          <w:szCs w:val="28"/>
+          <w:lang w:val="en-US" w:eastAsia="ar-SA"/>
+        </w:rPr>
+      </w:pPr>
+      <w:r>
+        <w:rPr>
+          <w:rFonts w:ascii="Times New Roman" w:eastAsia="Times New Roman" w:hAnsi="Times New Roman" w:cs="Calibri"/>
+          <w:sz w:val="28"/>
+          <w:szCs w:val="28"/>
+          <w:lang w:eastAsia="ar-SA"/>
+        </w:rPr>
+        <w:t>ISO/IEC 12207:2008 «</w:t>
+      </w:r>
+      <w:proofErr w:type="spellStart"/>
+      <w:r>
+        <w:rPr>
+          <w:rFonts w:ascii="Times New Roman" w:eastAsia="Times New Roman" w:hAnsi="Times New Roman" w:cs="Calibri"/>
+          <w:sz w:val="28"/>
+          <w:szCs w:val="28"/>
+          <w:lang w:eastAsia="ar-SA"/>
+        </w:rPr>
+        <w:t>System</w:t>
+      </w:r>
+      <w:proofErr w:type="spellEnd"/>
+      <w:r>
+        <w:rPr>
+          <w:rFonts w:ascii="Times New Roman" w:eastAsia="Times New Roman" w:hAnsi="Times New Roman" w:cs="Calibri"/>
+          <w:sz w:val="28"/>
+          <w:szCs w:val="28"/>
+          <w:lang w:eastAsia="ar-SA"/>
+        </w:rPr>
+        <w:t xml:space="preserve"> </w:t>
+      </w:r>
+      <w:proofErr w:type="spellStart"/>
+      <w:r>
+        <w:rPr>
+          <w:rFonts w:ascii="Times New Roman" w:eastAsia="Times New Roman" w:hAnsi="Times New Roman" w:cs="Calibri"/>
+          <w:sz w:val="28"/>
+          <w:szCs w:val="28"/>
+          <w:lang w:eastAsia="ar-SA"/>
+        </w:rPr>
+        <w:t>and</w:t>
+      </w:r>
+      <w:proofErr w:type="spellEnd"/>
+      <w:r>
+        <w:rPr>
+          <w:rFonts w:ascii="Times New Roman" w:eastAsia="Times New Roman" w:hAnsi="Times New Roman" w:cs="Calibri"/>
+          <w:sz w:val="28"/>
+          <w:szCs w:val="28"/>
+          <w:lang w:eastAsia="ar-SA"/>
+        </w:rPr>
+        <w:t xml:space="preserve"> </w:t>
+      </w:r>
+      <w:proofErr w:type="spellStart"/>
+      <w:r>
+        <w:rPr>
+          <w:rFonts w:ascii="Times New Roman" w:eastAsia="Times New Roman" w:hAnsi="Times New Roman" w:cs="Calibri"/>
+          <w:sz w:val="28"/>
+          <w:szCs w:val="28"/>
+          <w:lang w:eastAsia="ar-SA"/>
+        </w:rPr>
+        <w:t>sof</w:t>
+      </w:r>
+      <w:r>
+        <w:rPr>
+          <w:rFonts w:ascii="Times New Roman" w:eastAsia="Times New Roman" w:hAnsi="Times New Roman" w:cs="Calibri"/>
+          <w:sz w:val="28"/>
+          <w:szCs w:val="28"/>
+          <w:lang w:eastAsia="ar-SA"/>
+        </w:rPr>
+        <w:t>tware</w:t>
+      </w:r>
+      <w:proofErr w:type="spellEnd"/>
+      <w:r>
+        <w:rPr>
+          <w:rFonts w:ascii="Times New Roman" w:eastAsia="Times New Roman" w:hAnsi="Times New Roman" w:cs="Calibri"/>
+          <w:sz w:val="28"/>
+          <w:szCs w:val="28"/>
+          <w:lang w:eastAsia="ar-SA"/>
+        </w:rPr>
+        <w:t xml:space="preserve"> </w:t>
+      </w:r>
+      <w:proofErr w:type="spellStart"/>
+      <w:r>
+        <w:rPr>
+          <w:rFonts w:ascii="Times New Roman" w:eastAsia="Times New Roman" w:hAnsi="Times New Roman" w:cs="Calibri"/>
+          <w:sz w:val="28"/>
+          <w:szCs w:val="28"/>
+          <w:lang w:eastAsia="ar-SA"/>
+        </w:rPr>
+        <w:t>engineering</w:t>
+      </w:r>
+      <w:proofErr w:type="spellEnd"/>
+      <w:r>
+        <w:rPr>
+          <w:rFonts w:ascii="Times New Roman" w:eastAsia="Times New Roman" w:hAnsi="Times New Roman" w:cs="Calibri"/>
+          <w:sz w:val="28"/>
+          <w:szCs w:val="28"/>
+          <w:lang w:eastAsia="ar-SA"/>
+        </w:rPr>
+        <w:t xml:space="preserve"> – </w:t>
+      </w:r>
+      <w:r>
+        <w:rPr>
+          <w:rFonts w:ascii="Times New Roman" w:eastAsia="Times New Roman" w:hAnsi="Times New Roman" w:cs="Calibri"/>
+          <w:sz w:val="28"/>
+          <w:szCs w:val="28"/>
+          <w:lang w:val="en-US" w:eastAsia="ar-SA"/>
+        </w:rPr>
+        <w:t>S</w:t>
+      </w:r>
+      <w:proofErr w:type="spellStart"/>
+      <w:r>
+        <w:rPr>
+          <w:rFonts w:ascii="Times New Roman" w:eastAsia="Times New Roman" w:hAnsi="Times New Roman" w:cs="Calibri"/>
+          <w:sz w:val="28"/>
+          <w:szCs w:val="28"/>
+          <w:lang w:eastAsia="ar-SA"/>
+        </w:rPr>
+        <w:t>oftware</w:t>
+      </w:r>
+      <w:proofErr w:type="spellEnd"/>
+      <w:r>
+        <w:rPr>
+          <w:rFonts w:ascii="Times New Roman" w:eastAsia="Times New Roman" w:hAnsi="Times New Roman" w:cs="Calibri"/>
+          <w:sz w:val="28"/>
+          <w:szCs w:val="28"/>
+          <w:lang w:eastAsia="ar-SA"/>
+        </w:rPr>
+        <w:t xml:space="preserve"> </w:t>
+      </w:r>
+      <w:proofErr w:type="spellStart"/>
+      <w:r>
+        <w:rPr>
+          <w:rFonts w:ascii="Times New Roman" w:eastAsia="Times New Roman" w:hAnsi="Times New Roman" w:cs="Calibri"/>
+          <w:sz w:val="28"/>
+          <w:szCs w:val="28"/>
+          <w:lang w:eastAsia="ar-SA"/>
+        </w:rPr>
+        <w:t>life</w:t>
+      </w:r>
+      <w:proofErr w:type="spellEnd"/>
+      <w:r>
+        <w:rPr>
+          <w:rFonts w:ascii="Times New Roman" w:eastAsia="Times New Roman" w:hAnsi="Times New Roman" w:cs="Calibri"/>
+          <w:sz w:val="28"/>
+          <w:szCs w:val="28"/>
+          <w:lang w:eastAsia="ar-SA"/>
+        </w:rPr>
+        <w:t xml:space="preserve"> </w:t>
+      </w:r>
+      <w:proofErr w:type="spellStart"/>
+      <w:r>
+        <w:rPr>
+          <w:rFonts w:ascii="Times New Roman" w:eastAsia="Times New Roman" w:hAnsi="Times New Roman" w:cs="Calibri"/>
+          <w:sz w:val="28"/>
+          <w:szCs w:val="28"/>
+          <w:lang w:eastAsia="ar-SA"/>
+        </w:rPr>
+        <w:t>cycle</w:t>
+      </w:r>
+      <w:proofErr w:type="spellEnd"/>
+      <w:r>
+        <w:rPr>
+          <w:rFonts w:ascii="Times New Roman" w:eastAsia="Times New Roman" w:hAnsi="Times New Roman" w:cs="Calibri"/>
+          <w:sz w:val="28"/>
+          <w:szCs w:val="28"/>
+          <w:lang w:eastAsia="ar-SA"/>
+        </w:rPr>
+        <w:t xml:space="preserve"> </w:t>
+      </w:r>
+      <w:proofErr w:type="spellStart"/>
+      <w:r>
+        <w:rPr>
+          <w:rFonts w:ascii="Times New Roman" w:eastAsia="Times New Roman" w:hAnsi="Times New Roman" w:cs="Calibri"/>
+          <w:sz w:val="28"/>
+          <w:szCs w:val="28"/>
+          <w:lang w:eastAsia="ar-SA"/>
+        </w:rPr>
+        <w:t>processes</w:t>
+      </w:r>
+      <w:proofErr w:type="spellEnd"/>
+      <w:r>
+        <w:rPr>
+          <w:rFonts w:ascii="Times New Roman" w:eastAsia="Times New Roman" w:hAnsi="Times New Roman" w:cs="Calibri"/>
+          <w:sz w:val="28"/>
+          <w:szCs w:val="28"/>
+          <w:lang w:eastAsia="ar-SA"/>
+        </w:rPr>
+        <w:t>» (российский аналог - Г</w:t>
+      </w:r>
+      <w:r>
+        <w:rPr>
+          <w:rFonts w:ascii="Times New Roman" w:eastAsia="Times New Roman" w:hAnsi="Times New Roman" w:cs="Calibri"/>
+          <w:sz w:val="28"/>
+          <w:szCs w:val="28"/>
+          <w:lang w:eastAsia="ar-SA"/>
+        </w:rPr>
+        <w:t xml:space="preserve">ОСТ </w:t>
+      </w:r>
+      <w:proofErr w:type="gramStart"/>
+      <w:r>
+        <w:rPr>
+          <w:rFonts w:ascii="Times New Roman" w:eastAsia="Times New Roman" w:hAnsi="Times New Roman" w:cs="Calibri"/>
+          <w:sz w:val="28"/>
+          <w:szCs w:val="28"/>
+          <w:lang w:eastAsia="ar-SA"/>
+        </w:rPr>
+        <w:t>Р</w:t>
+      </w:r>
+      <w:proofErr w:type="gramEnd"/>
+      <w:r>
+        <w:rPr>
+          <w:rFonts w:ascii="Times New Roman" w:eastAsia="Times New Roman" w:hAnsi="Times New Roman" w:cs="Calibri"/>
+          <w:sz w:val="28"/>
+          <w:szCs w:val="28"/>
+          <w:lang w:eastAsia="ar-SA"/>
+        </w:rPr>
+        <w:t xml:space="preserve"> ИСО/МЭК 12207-2010 Информационная технология. Системная и программная инженерия. </w:t>
+      </w:r>
+      <w:proofErr w:type="gramStart"/>
+      <w:r>
+        <w:rPr>
+          <w:rFonts w:ascii="Times New Roman" w:eastAsia="Times New Roman" w:hAnsi="Times New Roman" w:cs="Calibri"/>
+          <w:sz w:val="28"/>
+          <w:szCs w:val="28"/>
+          <w:lang w:eastAsia="ar-SA"/>
+        </w:rPr>
+        <w:t>Процессы жизненного цикла программных средств)</w:t>
+      </w:r>
+      <w:r>
+        <w:rPr>
+          <w:rFonts w:ascii="Times New Roman" w:eastAsia="Times New Roman" w:hAnsi="Times New Roman" w:cs="Calibri"/>
+          <w:sz w:val="28"/>
+          <w:szCs w:val="28"/>
+          <w:lang w:val="en-US" w:eastAsia="ar-SA"/>
+        </w:rPr>
+        <w:t>.</w:t>
+      </w:r>
+      <w:proofErr w:type="gramEnd"/>
+    </w:p>
+    <w:p>
+      <w:pPr>
+        <w:pStyle w:val="a3"/>
+        <w:spacing w:after="0" w:line="360" w:lineRule="auto"/>
+        <w:ind w:left="709"/>
+        <w:jc w:val="both"/>
+        <w:rPr>
+          <w:rFonts w:ascii="Times New Roman" w:hAnsi="Times New Roman" w:cs="Times New Roman"/>
+          <w:sz w:val="28"/>
+          <w:szCs w:val="28"/>
+        </w:rPr>
+      </w:pPr>
+    </w:p>
+    <w:p>
+      <w:pPr>
+        <w:spacing w:after="0" w:line="360" w:lineRule="auto"/>
+        <w:ind w:firstLine="709"/>
+        <w:rPr>
+          <w:sz w:val="28"/>
+          <w:szCs w:val="28"/>
+        </w:rPr>
+      </w:pPr>
+      <w:r>
+        <w:rPr>
+          <w:sz w:val="28"/>
+          <w:szCs w:val="28"/>
+        </w:rPr>
+        <w:lastRenderedPageBreak/>
         <w:br w:type="page"/>
       </w:r>
     </w:p>
@@ -6358,7 +9437,55 @@
           <w:sz w:val="28"/>
           <w:szCs w:val="24"/>
         </w:rPr>
-        <w:t>(ГБПОУ К НКРП)</w:t>
+        <w:t>(ГБПОУ К</w:t>
+      </w:r>
+      <w:r>
+        <w:rPr>
+          <w:rFonts w:ascii="Times New Roman" w:hAnsi="Times New Roman" w:cs="Times New Roman"/>
+          <w:sz w:val="28"/>
+          <w:szCs w:val="24"/>
+        </w:rPr>
+        <w:t>К</w:t>
+      </w:r>
+      <w:r>
+        <w:rPr>
+          <w:rFonts w:ascii="Times New Roman" w:hAnsi="Times New Roman" w:cs="Times New Roman"/>
+          <w:sz w:val="28"/>
+          <w:szCs w:val="24"/>
+        </w:rPr>
+        <w:t xml:space="preserve"> </w:t>
+      </w:r>
+      <w:r>
+        <w:rPr>
+          <w:rFonts w:ascii="Times New Roman" w:hAnsi="Times New Roman" w:cs="Times New Roman"/>
+          <w:sz w:val="28"/>
+          <w:szCs w:val="24"/>
+        </w:rPr>
+        <w:t>«</w:t>
+      </w:r>
+      <w:r>
+        <w:rPr>
+          <w:rFonts w:ascii="Times New Roman" w:hAnsi="Times New Roman" w:cs="Times New Roman"/>
+          <w:sz w:val="28"/>
+          <w:szCs w:val="24"/>
+        </w:rPr>
+        <w:t>НКРП</w:t>
+      </w:r>
+      <w:r>
+        <w:rPr>
+          <w:rFonts w:ascii="Times New Roman" w:hAnsi="Times New Roman" w:cs="Times New Roman"/>
+          <w:sz w:val="28"/>
+          <w:szCs w:val="24"/>
+        </w:rPr>
+        <w:t>»</w:t>
+      </w:r>
+      <w:r>
+        <w:rPr>
+          <w:rFonts w:ascii="Times New Roman" w:hAnsi="Times New Roman" w:cs="Times New Roman"/>
+          <w:sz w:val="28"/>
+          <w:szCs w:val="24"/>
+        </w:rPr>
+        <w:t>)</w:t>
       </w:r>
     </w:p>
     <w:p>
@@ -6530,7 +9657,7 @@
           <w:sz w:val="28"/>
           <w:szCs w:val="24"/>
         </w:rPr>
-        <w:t>8</w:t>
+        <w:t>9</w:t>
       </w:r>
     </w:p>
     <w:p>
@@ -6574,7 +9701,7 @@
           <w:sz w:val="28"/>
           <w:szCs w:val="24"/>
         </w:rPr>
-        <w:t>АРМ экскурсовода музея</w:t>
+        <w:t>Веб-сайт экскурсионной компании «Аквамарин»</w:t>
       </w:r>
     </w:p>
     <w:p>
@@ -6588,6 +9715,14 @@
           <w:szCs w:val="24"/>
         </w:rPr>
       </w:pPr>
+      <w:r>
+        <w:rPr>
+          <w:rFonts w:ascii="Times New Roman" w:hAnsi="Times New Roman" w:cs="Times New Roman"/>
+          <w:sz w:val="28"/>
+          <w:szCs w:val="24"/>
+        </w:rPr>
+        <w:t>Техническое задание на курсовой проект</w:t>
+      </w:r>
     </w:p>
     <w:p>
       <w:pPr>
@@ -6600,14 +9735,6 @@
           <w:szCs w:val="24"/>
         </w:rPr>
       </w:pPr>
-      <w:r>
-        <w:rPr>
-          <w:rFonts w:ascii="Times New Roman" w:hAnsi="Times New Roman" w:cs="Times New Roman"/>
-          <w:sz w:val="28"/>
-          <w:szCs w:val="24"/>
-        </w:rPr>
-        <w:t>Техническое задание на курсовой проект</w:t>
-      </w:r>
     </w:p>
     <w:p>
       <w:pPr>
@@ -6620,6 +9747,14 @@
           <w:szCs w:val="24"/>
         </w:rPr>
       </w:pPr>
+      <w:r>
+        <w:rPr>
+          <w:rFonts w:ascii="Times New Roman" w:hAnsi="Times New Roman" w:cs="Times New Roman"/>
+          <w:sz w:val="28"/>
+          <w:szCs w:val="24"/>
+        </w:rPr>
+        <w:t>Листов 3</w:t>
+      </w:r>
     </w:p>
     <w:p>
       <w:pPr>
@@ -6632,14 +9767,6 @@
           <w:szCs w:val="24"/>
         </w:rPr>
       </w:pPr>
-      <w:r>
-        <w:rPr>
-          <w:rFonts w:ascii="Times New Roman" w:hAnsi="Times New Roman" w:cs="Times New Roman"/>
-          <w:sz w:val="28"/>
-          <w:szCs w:val="24"/>
-        </w:rPr>
-        <w:t>Листов 3</w:t>
-      </w:r>
     </w:p>
     <w:p>
       <w:pPr>
@@ -6705,13 +9832,53 @@
       <w:pPr>
         <w:spacing w:after="0"/>
         <w:ind w:firstLine="709"/>
-        <w:jc w:val="center"/>
-        <w:rPr>
-          <w:rFonts w:ascii="Times New Roman" w:hAnsi="Times New Roman" w:cs="Times New Roman"/>
-          <w:sz w:val="28"/>
-          <w:szCs w:val="24"/>
-        </w:rPr>
-      </w:pPr>
+        <w:jc w:val="right"/>
+        <w:rPr>
+          <w:rFonts w:ascii="Times New Roman" w:hAnsi="Times New Roman" w:cs="Times New Roman"/>
+          <w:sz w:val="28"/>
+          <w:szCs w:val="24"/>
+        </w:rPr>
+      </w:pPr>
+      <w:r>
+        <w:rPr>
+          <w:rFonts w:ascii="Times New Roman" w:hAnsi="Times New Roman" w:cs="Times New Roman"/>
+          <w:sz w:val="28"/>
+          <w:szCs w:val="24"/>
+        </w:rPr>
+        <w:t>Руководитель, преподаватель __________</w:t>
+      </w:r>
+      <w:r>
+        <w:rPr>
+          <w:rFonts w:ascii="Times New Roman" w:hAnsi="Times New Roman" w:cs="Times New Roman"/>
+          <w:sz w:val="28"/>
+          <w:szCs w:val="24"/>
+        </w:rPr>
+        <w:t xml:space="preserve"> </w:t>
+      </w:r>
+      <w:r>
+        <w:rPr>
+          <w:rFonts w:ascii="Times New Roman" w:hAnsi="Times New Roman" w:cs="Times New Roman"/>
+          <w:sz w:val="28"/>
+          <w:szCs w:val="24"/>
+        </w:rPr>
+        <w:t>Т</w:t>
+      </w:r>
+      <w:r>
+        <w:rPr>
+          <w:rFonts w:ascii="Times New Roman" w:hAnsi="Times New Roman" w:cs="Times New Roman"/>
+          <w:sz w:val="28"/>
+          <w:szCs w:val="24"/>
+        </w:rPr>
+        <w:t>.</w:t>
+      </w:r>
+      <w:r>
+        <w:rPr>
+          <w:rFonts w:ascii="Times New Roman" w:hAnsi="Times New Roman" w:cs="Times New Roman"/>
+          <w:sz w:val="28"/>
+          <w:szCs w:val="24"/>
+        </w:rPr>
+        <w:t xml:space="preserve">П. Николаенко </w:t>
+      </w:r>
     </w:p>
     <w:p>
       <w:pPr>
@@ -6730,7 +9897,31 @@
           <w:sz w:val="28"/>
           <w:szCs w:val="24"/>
         </w:rPr>
-        <w:t>Руководитель, преподаватель __________</w:t>
+        <w:t>Исполнитель, студент 4</w:t>
+      </w:r>
+      <w:r>
+        <w:rPr>
+          <w:rFonts w:ascii="Times New Roman" w:hAnsi="Times New Roman" w:cs="Times New Roman"/>
+          <w:sz w:val="28"/>
+          <w:szCs w:val="24"/>
+        </w:rPr>
+        <w:t>-П-2</w:t>
+      </w:r>
+      <w:r>
+        <w:rPr>
+          <w:rFonts w:ascii="Times New Roman" w:hAnsi="Times New Roman" w:cs="Times New Roman"/>
+          <w:sz w:val="28"/>
+          <w:szCs w:val="24"/>
+        </w:rPr>
+        <w:t>_________</w:t>
+      </w:r>
+      <w:r>
+        <w:rPr>
+          <w:rFonts w:ascii="Times New Roman" w:hAnsi="Times New Roman" w:cs="Times New Roman"/>
+          <w:sz w:val="28"/>
+          <w:szCs w:val="24"/>
+        </w:rPr>
+        <w:t>__</w:t>
       </w:r>
       <w:r>
         <w:rPr>
@@ -6746,23 +9937,39 @@
           <w:sz w:val="28"/>
           <w:szCs w:val="24"/>
         </w:rPr>
-        <w:t>Т</w:t>
-      </w:r>
-      <w:r>
-        <w:rPr>
-          <w:rFonts w:ascii="Times New Roman" w:hAnsi="Times New Roman" w:cs="Times New Roman"/>
-          <w:sz w:val="28"/>
-          <w:szCs w:val="24"/>
-        </w:rPr>
-        <w:t>.</w:t>
-      </w:r>
-      <w:r>
-        <w:rPr>
-          <w:rFonts w:ascii="Times New Roman" w:hAnsi="Times New Roman" w:cs="Times New Roman"/>
-          <w:sz w:val="28"/>
-          <w:szCs w:val="24"/>
-        </w:rPr>
-        <w:t xml:space="preserve">П. Николаенко </w:t>
+        <w:t>И.Ф</w:t>
+      </w:r>
+      <w:r>
+        <w:rPr>
+          <w:rFonts w:ascii="Times New Roman" w:hAnsi="Times New Roman" w:cs="Times New Roman"/>
+          <w:sz w:val="28"/>
+          <w:szCs w:val="24"/>
+        </w:rPr>
+        <w:t xml:space="preserve">. </w:t>
+      </w:r>
+      <w:r>
+        <w:rPr>
+          <w:rFonts w:ascii="Times New Roman" w:hAnsi="Times New Roman" w:cs="Times New Roman"/>
+          <w:sz w:val="28"/>
+          <w:szCs w:val="24"/>
+        </w:rPr>
+        <w:t>Шабанов</w:t>
+      </w:r>
+      <w:r>
+        <w:rPr>
+          <w:rFonts w:ascii="Times New Roman" w:hAnsi="Times New Roman" w:cs="Times New Roman"/>
+          <w:sz w:val="28"/>
+          <w:szCs w:val="24"/>
+        </w:rPr>
+        <w:t xml:space="preserve"> </w:t>
+      </w:r>
+      <w:r>
+        <w:rPr>
+          <w:rFonts w:ascii="Times New Roman" w:hAnsi="Times New Roman" w:cs="Times New Roman"/>
+          <w:sz w:val="28"/>
+          <w:szCs w:val="24"/>
+        </w:rPr>
+        <w:t xml:space="preserve"> </w:t>
       </w:r>
     </w:p>
     <w:p>
@@ -6776,72 +9983,6 @@
           <w:szCs w:val="24"/>
         </w:rPr>
       </w:pPr>
-      <w:r>
-        <w:rPr>
-          <w:rFonts w:ascii="Times New Roman" w:hAnsi="Times New Roman" w:cs="Times New Roman"/>
-          <w:sz w:val="28"/>
-          <w:szCs w:val="24"/>
-        </w:rPr>
-        <w:t>Исполнитель, студент 4</w:t>
-      </w:r>
-      <w:r>
-        <w:rPr>
-          <w:rFonts w:ascii="Times New Roman" w:hAnsi="Times New Roman" w:cs="Times New Roman"/>
-          <w:sz w:val="28"/>
-          <w:szCs w:val="24"/>
-        </w:rPr>
-        <w:t>-П-1_________</w:t>
-      </w:r>
-      <w:r>
-        <w:rPr>
-          <w:rFonts w:ascii="Times New Roman" w:hAnsi="Times New Roman" w:cs="Times New Roman"/>
-          <w:sz w:val="28"/>
-          <w:szCs w:val="24"/>
-        </w:rPr>
-        <w:t>__</w:t>
-      </w:r>
-      <w:r>
-        <w:rPr>
-          <w:rFonts w:ascii="Times New Roman" w:hAnsi="Times New Roman" w:cs="Times New Roman"/>
-          <w:sz w:val="28"/>
-          <w:szCs w:val="24"/>
-        </w:rPr>
-        <w:t xml:space="preserve"> </w:t>
-      </w:r>
-      <w:r>
-        <w:rPr>
-          <w:rFonts w:ascii="Times New Roman" w:hAnsi="Times New Roman" w:cs="Times New Roman"/>
-          <w:sz w:val="28"/>
-          <w:szCs w:val="24"/>
-        </w:rPr>
-        <w:t xml:space="preserve">Р.В. </w:t>
-      </w:r>
-      <w:proofErr w:type="spellStart"/>
-      <w:r>
-        <w:rPr>
-          <w:rFonts w:ascii="Times New Roman" w:hAnsi="Times New Roman" w:cs="Times New Roman"/>
-          <w:sz w:val="28"/>
-          <w:szCs w:val="24"/>
-        </w:rPr>
-        <w:t>Размыслов</w:t>
-      </w:r>
-      <w:proofErr w:type="spellEnd"/>
-      <w:r>
-        <w:rPr>
-          <w:rFonts w:ascii="Times New Roman" w:hAnsi="Times New Roman" w:cs="Times New Roman"/>
-          <w:sz w:val="28"/>
-          <w:szCs w:val="24"/>
-        </w:rPr>
-        <w:t xml:space="preserve"> </w:t>
-      </w:r>
-      <w:r>
-        <w:rPr>
-          <w:rFonts w:ascii="Times New Roman" w:hAnsi="Times New Roman" w:cs="Times New Roman"/>
-          <w:sz w:val="28"/>
-          <w:szCs w:val="24"/>
-        </w:rPr>
-        <w:t xml:space="preserve"> </w:t>
-      </w:r>
     </w:p>
     <w:p>
       <w:pPr>
@@ -6883,18 +10024,6 @@
       <w:pPr>
         <w:spacing w:after="0"/>
         <w:ind w:firstLine="709"/>
-        <w:jc w:val="right"/>
-        <w:rPr>
-          <w:rFonts w:ascii="Times New Roman" w:hAnsi="Times New Roman" w:cs="Times New Roman"/>
-          <w:sz w:val="28"/>
-          <w:szCs w:val="24"/>
-        </w:rPr>
-      </w:pPr>
-    </w:p>
-    <w:p>
-      <w:pPr>
-        <w:spacing w:after="0"/>
-        <w:ind w:firstLine="709"/>
         <w:jc w:val="center"/>
         <w:rPr>
           <w:rFonts w:ascii="Times New Roman" w:hAnsi="Times New Roman" w:cs="Times New Roman"/>
@@ -6916,7 +10045,7 @@
           <w:sz w:val="28"/>
           <w:szCs w:val="24"/>
         </w:rPr>
-        <w:t>8</w:t>
+        <w:t>9</w:t>
       </w:r>
       <w:r>
         <w:rPr>
@@ -8385,7 +11514,7 @@
             <w:noProof/>
             <w:sz w:val="28"/>
           </w:rPr>
-          <w:t>10</w:t>
+          <w:t>15</w:t>
         </w:r>
         <w:r>
           <w:rPr>
@@ -8415,7 +11544,6 @@
         <w:docPartUnique/>
       </w:docPartObj>
     </w:sdtPr>
-    <w:sdtEndPr/>
     <w:sdtContent>
       <w:p>
         <w:pPr>
@@ -8493,7 +11621,7 @@
       <mc:AlternateContent>
         <mc:Choice Requires="wpg">
           <w:drawing>
-            <wp:anchor distT="0" distB="0" distL="114300" distR="114300" simplePos="0" relativeHeight="251659264" behindDoc="0" locked="1" layoutInCell="1" allowOverlap="1" wp14:anchorId="69A46CDD" wp14:editId="63F1577D">
+            <wp:anchor distT="0" distB="0" distL="114300" distR="114300" simplePos="0" relativeHeight="251659264" behindDoc="0" locked="1" layoutInCell="1" allowOverlap="1" wp14:anchorId="462631B5" wp14:editId="424DBBBA">
               <wp:simplePos x="0" y="0"/>
               <wp:positionH relativeFrom="page">
                 <wp:posOffset>640080</wp:posOffset>
@@ -9360,15 +12488,7 @@
                                 <w:sz w:val="28"/>
                                 <w:szCs w:val="28"/>
                               </w:rPr>
-                              <w:t>9.12</w:t>
-                            </w:r>
-                            <w:r>
-                              <w:rPr>
-                                <w:rFonts w:ascii="Times New Roman" w:hAnsi="Times New Roman" w:cs="Times New Roman"/>
-                                <w:sz w:val="28"/>
-                                <w:szCs w:val="28"/>
-                              </w:rPr>
-                              <w:t>.00</w:t>
+                              <w:t>9.12.00</w:t>
                             </w:r>
                             <w:r>
                               <w:rPr>
@@ -9683,18 +12803,44 @@
                               <w:pPr>
                                 <w:rPr>
                                   <w:rFonts w:ascii="Times New Roman" w:hAnsi="Times New Roman" w:cs="Times New Roman"/>
-                                  <w:sz w:val="20"/>
+                                  <w:sz w:val="16"/>
+                                  <w:szCs w:val="16"/>
                                 </w:rPr>
                               </w:pPr>
-                              <w:proofErr w:type="spellStart"/>
                               <w:r>
                                 <w:rPr>
                                   <w:rFonts w:ascii="Times New Roman" w:hAnsi="Times New Roman" w:cs="Times New Roman"/>
-                                  <w:sz w:val="20"/>
+                                  <w:sz w:val="16"/>
+                                  <w:szCs w:val="16"/>
                                 </w:rPr>
-                                <w:t>Кулаковкий</w:t>
+                                <w:t>Шабанов И</w:t>
                               </w:r>
-                              <w:proofErr w:type="spellEnd"/>
+                              <w:r>
+                                <w:rPr>
+                                  <w:rFonts w:ascii="Times New Roman" w:hAnsi="Times New Roman" w:cs="Times New Roman"/>
+                                  <w:sz w:val="16"/>
+                                  <w:szCs w:val="16"/>
+                                  <w:lang w:val="en-US"/>
+                                </w:rPr>
+                                <w:t>.</w:t>
+                              </w:r>
+                              <w:r>
+                                <w:rPr>
+                                  <w:rFonts w:ascii="Times New Roman" w:hAnsi="Times New Roman" w:cs="Times New Roman"/>
+                                  <w:sz w:val="16"/>
+                                  <w:szCs w:val="16"/>
+                                </w:rPr>
+                                <w:t>Ф</w:t>
+                              </w:r>
+                              <w:r>
+                                <w:rPr>
+                                  <w:rFonts w:ascii="Times New Roman" w:hAnsi="Times New Roman" w:cs="Times New Roman"/>
+                                  <w:sz w:val="16"/>
+                                  <w:szCs w:val="16"/>
+                                  <w:lang w:val="en-US"/>
+                                </w:rPr>
+                                <w:t>.</w:t>
+                              </w:r>
                             </w:p>
                           </w:txbxContent>
                         </wps:txbx>
@@ -10316,7 +13462,7 @@
                                 <w:sz w:val="28"/>
                                 <w:szCs w:val="24"/>
                               </w:rPr>
-                              <w:t>База данных футбольной спортивной школы «Оникс»</w:t>
+                              <w:t>Веб-сайт экскурсионной компании «Аквамарин»</w:t>
                             </w:r>
                           </w:p>
                           <w:p>
@@ -10717,7 +13863,7 @@
                               <w:rPr>
                                 <w:sz w:val="24"/>
                               </w:rPr>
-                              <w:t>4-П-1</w:t>
+                              <w:t>4-П-2</w:t>
                             </w:r>
                           </w:p>
                         </w:txbxContent>
@@ -10762,11 +13908,19 @@
                           <w:sz w:val="18"/>
                         </w:rPr>
                       </w:pPr>
+                      <w:proofErr w:type="spellStart"/>
                       <w:r>
                         <w:rPr>
                           <w:sz w:val="18"/>
                         </w:rPr>
-                        <w:t>Изм.</w:t>
+                        <w:t>Изм</w:t>
+                      </w:r>
+                      <w:proofErr w:type="spellEnd"/>
+                      <w:r>
+                        <w:rPr>
+                          <w:sz w:val="18"/>
+                        </w:rPr>
+                        <w:t>.</w:t>
                       </w:r>
                     </w:p>
                   </w:txbxContent>
@@ -10808,7 +13962,21 @@
                         <w:rPr>
                           <w:sz w:val="18"/>
                         </w:rPr>
-                        <w:t>№ докум.</w:t>
+                        <w:t xml:space="preserve">№ </w:t>
+                      </w:r>
+                      <w:proofErr w:type="spellStart"/>
+                      <w:r>
+                        <w:rPr>
+                          <w:sz w:val="18"/>
+                        </w:rPr>
+                        <w:t>докум</w:t>
+                      </w:r>
+                      <w:proofErr w:type="spellEnd"/>
+                      <w:r>
+                        <w:rPr>
+                          <w:sz w:val="18"/>
+                        </w:rPr>
+                        <w:t>.</w:t>
                       </w:r>
                     </w:p>
                   </w:txbxContent>
@@ -10825,12 +13993,14 @@
                           <w:sz w:val="18"/>
                         </w:rPr>
                       </w:pPr>
+                      <w:proofErr w:type="spellStart"/>
                       <w:r>
                         <w:rPr>
                           <w:sz w:val="18"/>
                         </w:rPr>
                         <w:t>Подпись</w:t>
                       </w:r>
+                      <w:proofErr w:type="spellEnd"/>
                     </w:p>
                   </w:txbxContent>
                 </v:textbox>
@@ -10950,15 +14120,7 @@
                           <w:sz w:val="28"/>
                           <w:szCs w:val="28"/>
                         </w:rPr>
-                        <w:t>9.12</w:t>
-                      </w:r>
-                      <w:r>
-                        <w:rPr>
-                          <w:rFonts w:ascii="Times New Roman" w:hAnsi="Times New Roman" w:cs="Times New Roman"/>
-                          <w:sz w:val="28"/>
-                          <w:szCs w:val="28"/>
-                        </w:rPr>
-                        <w:t>.00</w:t>
+                        <w:t>9.12.00</w:t>
                       </w:r>
                       <w:r>
                         <w:rPr>
@@ -11011,7 +14173,21 @@
                           <w:rPr>
                             <w:sz w:val="18"/>
                           </w:rPr>
-                          <w:t xml:space="preserve"> Разраб.</w:t>
+                          <w:t xml:space="preserve"> </w:t>
+                        </w:r>
+                        <w:proofErr w:type="spellStart"/>
+                        <w:r>
+                          <w:rPr>
+                            <w:sz w:val="18"/>
+                          </w:rPr>
+                          <w:t>Разраб</w:t>
+                        </w:r>
+                        <w:proofErr w:type="spellEnd"/>
+                        <w:r>
+                          <w:rPr>
+                            <w:sz w:val="18"/>
+                          </w:rPr>
+                          <w:t>.</w:t>
                         </w:r>
                       </w:p>
                     </w:txbxContent>
@@ -11024,15 +14200,43 @@
                         <w:pPr>
                           <w:rPr>
                             <w:rFonts w:ascii="Times New Roman" w:hAnsi="Times New Roman" w:cs="Times New Roman"/>
-                            <w:sz w:val="20"/>
+                            <w:sz w:val="16"/>
+                            <w:szCs w:val="16"/>
                           </w:rPr>
                         </w:pPr>
                         <w:r>
                           <w:rPr>
                             <w:rFonts w:ascii="Times New Roman" w:hAnsi="Times New Roman" w:cs="Times New Roman"/>
-                            <w:sz w:val="20"/>
+                            <w:sz w:val="16"/>
+                            <w:szCs w:val="16"/>
                           </w:rPr>
-                          <w:t>Кулаковкий</w:t>
+                          <w:t>Шабанов И</w:t>
+                        </w:r>
+                        <w:r>
+                          <w:rPr>
+                            <w:rFonts w:ascii="Times New Roman" w:hAnsi="Times New Roman" w:cs="Times New Roman"/>
+                            <w:sz w:val="16"/>
+                            <w:szCs w:val="16"/>
+                            <w:lang w:val="en-US"/>
+                          </w:rPr>
+                          <w:t>.</w:t>
+                        </w:r>
+                        <w:r>
+                          <w:rPr>
+                            <w:rFonts w:ascii="Times New Roman" w:hAnsi="Times New Roman" w:cs="Times New Roman"/>
+                            <w:sz w:val="16"/>
+                            <w:szCs w:val="16"/>
+                          </w:rPr>
+                          <w:t>Ф</w:t>
+                        </w:r>
+                        <w:r>
+                          <w:rPr>
+                            <w:rFonts w:ascii="Times New Roman" w:hAnsi="Times New Roman" w:cs="Times New Roman"/>
+                            <w:sz w:val="16"/>
+                            <w:szCs w:val="16"/>
+                            <w:lang w:val="en-US"/>
+                          </w:rPr>
+                          <w:t>.</w:t>
                         </w:r>
                       </w:p>
                     </w:txbxContent>
@@ -11054,7 +14258,21 @@
                           <w:rPr>
                             <w:sz w:val="18"/>
                           </w:rPr>
-                          <w:t xml:space="preserve"> Провер.</w:t>
+                          <w:t xml:space="preserve"> </w:t>
+                        </w:r>
+                        <w:proofErr w:type="spellStart"/>
+                        <w:r>
+                          <w:rPr>
+                            <w:sz w:val="18"/>
+                          </w:rPr>
+                          <w:t>Провер</w:t>
+                        </w:r>
+                        <w:proofErr w:type="spellEnd"/>
+                        <w:r>
+                          <w:rPr>
+                            <w:sz w:val="18"/>
+                          </w:rPr>
+                          <w:t>.</w:t>
                         </w:r>
                       </w:p>
                     </w:txbxContent>
@@ -11127,7 +14345,13 @@
                           <w:rPr>
                             <w:sz w:val="18"/>
                           </w:rPr>
-                          <w:t xml:space="preserve"> Н. Контр.</w:t>
+                          <w:t xml:space="preserve"> </w:t>
+                        </w:r>
+                        <w:r>
+                          <w:rPr>
+                            <w:sz w:val="18"/>
+                          </w:rPr>
+                          <w:t>Н. Контр.</w:t>
                         </w:r>
                       </w:p>
                     </w:txbxContent>
@@ -11156,7 +14380,21 @@
                           <w:rPr>
                             <w:sz w:val="18"/>
                           </w:rPr>
-                          <w:t xml:space="preserve"> Утверд.</w:t>
+                          <w:t xml:space="preserve"> </w:t>
+                        </w:r>
+                        <w:proofErr w:type="spellStart"/>
+                        <w:r>
+                          <w:rPr>
+                            <w:sz w:val="18"/>
+                          </w:rPr>
+                          <w:t>Утверд</w:t>
+                        </w:r>
+                        <w:proofErr w:type="spellEnd"/>
+                        <w:r>
+                          <w:rPr>
+                            <w:sz w:val="18"/>
+                          </w:rPr>
+                          <w:t>.</w:t>
                         </w:r>
                       </w:p>
                     </w:txbxContent>
@@ -11193,7 +14431,7 @@
                           <w:sz w:val="28"/>
                           <w:szCs w:val="24"/>
                         </w:rPr>
-                        <w:t>База данных футбольной спортивной школы «Оникс»</w:t>
+                        <w:t>Веб-сайт экскурсионной компании «Аквамарин»</w:t>
                       </w:r>
                     </w:p>
                     <w:p>
@@ -11223,11 +14461,19 @@
                           <w:sz w:val="18"/>
                         </w:rPr>
                       </w:pPr>
+                      <w:proofErr w:type="spellStart"/>
                       <w:r>
                         <w:rPr>
                           <w:sz w:val="18"/>
                         </w:rPr>
-                        <w:t>Лит.</w:t>
+                        <w:t>Лит</w:t>
+                      </w:r>
+                      <w:proofErr w:type="spellEnd"/>
+                      <w:r>
+                        <w:rPr>
+                          <w:sz w:val="18"/>
+                        </w:rPr>
+                        <w:t>.</w:t>
                       </w:r>
                     </w:p>
                   </w:txbxContent>
@@ -11244,12 +14490,14 @@
                           <w:sz w:val="18"/>
                         </w:rPr>
                       </w:pPr>
+                      <w:proofErr w:type="spellStart"/>
                       <w:r>
                         <w:rPr>
                           <w:sz w:val="18"/>
                         </w:rPr>
                         <w:t>Листов</w:t>
                       </w:r>
+                      <w:proofErr w:type="spellEnd"/>
                     </w:p>
                   </w:txbxContent>
                 </v:textbox>
@@ -11283,7 +14531,7 @@
                         <w:rPr>
                           <w:sz w:val="24"/>
                         </w:rPr>
-                        <w:t>4-П-1</w:t>
+                        <w:t>4-П-2</w:t>
                       </w:r>
                     </w:p>
                   </w:txbxContent>
@@ -12451,6 +15699,7 @@
                           <w:rFonts w:ascii="Times New Roman" w:hAnsi="Times New Roman" w:cs="Times New Roman"/>
                         </w:rPr>
                       </w:pPr>
+                      <w:proofErr w:type="gramStart"/>
                       <w:r>
                         <w:rPr>
                           <w:rFonts w:ascii="Times New Roman" w:hAnsi="Times New Roman" w:cs="Times New Roman"/>
@@ -12467,7 +15716,17 @@
                           <w:sz w:val="28"/>
                           <w:szCs w:val="28"/>
                         </w:rPr>
-                        <w:t xml:space="preserve">Р </w:t>
+                        <w:t>Р</w:t>
+                      </w:r>
+                      <w:proofErr w:type="gramEnd"/>
+                      <w:r>
+                        <w:rPr>
+                          <w:rFonts w:ascii="Times New Roman" w:hAnsi="Times New Roman" w:cs="Times New Roman"/>
+                          <w:caps/>
+                          <w:sz w:val="28"/>
+                          <w:szCs w:val="28"/>
+                        </w:rPr>
+                        <w:t xml:space="preserve"> </w:t>
                       </w:r>
                       <w:r>
                         <w:rPr>
@@ -15066,6 +18325,95 @@
     </w:lvl>
   </w:abstractNum>
   <w:abstractNum w:abstractNumId="22">
+    <w:nsid w:val="54A576E2"/>
+    <w:multiLevelType w:val="hybridMultilevel"/>
+    <w:tmpl w:val="BC3CD728"/>
+    <w:lvl w:ilvl="0" w:tplc="89F29D30">
+      <w:start w:val="1"/>
+      <w:numFmt w:val="decimal"/>
+      <w:lvlText w:val="%1."/>
+      <w:lvlJc w:val="left"/>
+      <w:pPr>
+        <w:ind w:left="1069" w:hanging="360"/>
+      </w:pPr>
+      <w:rPr>
+        <w:rFonts w:hint="default"/>
+      </w:rPr>
+    </w:lvl>
+    <w:lvl w:ilvl="1" w:tplc="04190019">
+      <w:start w:val="1"/>
+      <w:numFmt w:val="lowerLetter"/>
+      <w:lvlText w:val="%2."/>
+      <w:lvlJc w:val="left"/>
+      <w:pPr>
+        <w:ind w:left="1789" w:hanging="360"/>
+      </w:pPr>
+    </w:lvl>
+    <w:lvl w:ilvl="2" w:tplc="0419001B" w:tentative="1">
+      <w:start w:val="1"/>
+      <w:numFmt w:val="lowerRoman"/>
+      <w:lvlText w:val="%3."/>
+      <w:lvlJc w:val="right"/>
+      <w:pPr>
+        <w:ind w:left="2509" w:hanging="180"/>
+      </w:pPr>
+    </w:lvl>
+    <w:lvl w:ilvl="3" w:tplc="0419000F" w:tentative="1">
+      <w:start w:val="1"/>
+      <w:numFmt w:val="decimal"/>
+      <w:lvlText w:val="%4."/>
+      <w:lvlJc w:val="left"/>
+      <w:pPr>
+        <w:ind w:left="3229" w:hanging="360"/>
+      </w:pPr>
+    </w:lvl>
+    <w:lvl w:ilvl="4" w:tplc="04190019" w:tentative="1">
+      <w:start w:val="1"/>
+      <w:numFmt w:val="lowerLetter"/>
+      <w:lvlText w:val="%5."/>
+      <w:lvlJc w:val="left"/>
+      <w:pPr>
+        <w:ind w:left="3949" w:hanging="360"/>
+      </w:pPr>
+    </w:lvl>
+    <w:lvl w:ilvl="5" w:tplc="0419001B" w:tentative="1">
+      <w:start w:val="1"/>
+      <w:numFmt w:val="lowerRoman"/>
+      <w:lvlText w:val="%6."/>
+      <w:lvlJc w:val="right"/>
+      <w:pPr>
+        <w:ind w:left="4669" w:hanging="180"/>
+      </w:pPr>
+    </w:lvl>
+    <w:lvl w:ilvl="6" w:tplc="0419000F" w:tentative="1">
+      <w:start w:val="1"/>
+      <w:numFmt w:val="decimal"/>
+      <w:lvlText w:val="%7."/>
+      <w:lvlJc w:val="left"/>
+      <w:pPr>
+        <w:ind w:left="5389" w:hanging="360"/>
+      </w:pPr>
+    </w:lvl>
+    <w:lvl w:ilvl="7" w:tplc="04190019" w:tentative="1">
+      <w:start w:val="1"/>
+      <w:numFmt w:val="lowerLetter"/>
+      <w:lvlText w:val="%8."/>
+      <w:lvlJc w:val="left"/>
+      <w:pPr>
+        <w:ind w:left="6109" w:hanging="360"/>
+      </w:pPr>
+    </w:lvl>
+    <w:lvl w:ilvl="8" w:tplc="0419001B" w:tentative="1">
+      <w:start w:val="1"/>
+      <w:numFmt w:val="lowerRoman"/>
+      <w:lvlText w:val="%9."/>
+      <w:lvlJc w:val="right"/>
+      <w:pPr>
+        <w:ind w:left="6829" w:hanging="180"/>
+      </w:pPr>
+    </w:lvl>
+  </w:abstractNum>
+  <w:abstractNum w:abstractNumId="23">
     <w:nsid w:val="54B97368"/>
     <w:multiLevelType w:val="multilevel"/>
     <w:tmpl w:val="70F86326"/>
@@ -15214,7 +18562,7 @@
       </w:rPr>
     </w:lvl>
   </w:abstractNum>
-  <w:abstractNum w:abstractNumId="23">
+  <w:abstractNum w:abstractNumId="24">
     <w:nsid w:val="572B56E1"/>
     <w:multiLevelType w:val="hybridMultilevel"/>
     <w:tmpl w:val="6A40AB60"/>
@@ -15327,7 +18675,7 @@
       </w:rPr>
     </w:lvl>
   </w:abstractNum>
-  <w:abstractNum w:abstractNumId="24">
+  <w:abstractNum w:abstractNumId="25">
     <w:nsid w:val="5B300B7B"/>
     <w:multiLevelType w:val="hybridMultilevel"/>
     <w:tmpl w:val="E09ECCF8"/>
@@ -15439,7 +18787,96 @@
       </w:rPr>
     </w:lvl>
   </w:abstractNum>
-  <w:abstractNum w:abstractNumId="25">
+  <w:abstractNum w:abstractNumId="26">
+    <w:nsid w:val="5D851112"/>
+    <w:multiLevelType w:val="hybridMultilevel"/>
+    <w:tmpl w:val="4E4E7566"/>
+    <w:lvl w:ilvl="0" w:tplc="378A2A18">
+      <w:start w:val="1"/>
+      <w:numFmt w:val="decimal"/>
+      <w:lvlText w:val="%1."/>
+      <w:lvlJc w:val="left"/>
+      <w:pPr>
+        <w:ind w:left="1069" w:hanging="360"/>
+      </w:pPr>
+      <w:rPr>
+        <w:rFonts w:hint="default"/>
+      </w:rPr>
+    </w:lvl>
+    <w:lvl w:ilvl="1" w:tplc="04190019" w:tentative="1">
+      <w:start w:val="1"/>
+      <w:numFmt w:val="lowerLetter"/>
+      <w:lvlText w:val="%2."/>
+      <w:lvlJc w:val="left"/>
+      <w:pPr>
+        <w:ind w:left="1789" w:hanging="360"/>
+      </w:pPr>
+    </w:lvl>
+    <w:lvl w:ilvl="2" w:tplc="0419001B" w:tentative="1">
+      <w:start w:val="1"/>
+      <w:numFmt w:val="lowerRoman"/>
+      <w:lvlText w:val="%3."/>
+      <w:lvlJc w:val="right"/>
+      <w:pPr>
+        <w:ind w:left="2509" w:hanging="180"/>
+      </w:pPr>
+    </w:lvl>
+    <w:lvl w:ilvl="3" w:tplc="0419000F" w:tentative="1">
+      <w:start w:val="1"/>
+      <w:numFmt w:val="decimal"/>
+      <w:lvlText w:val="%4."/>
+      <w:lvlJc w:val="left"/>
+      <w:pPr>
+        <w:ind w:left="3229" w:hanging="360"/>
+      </w:pPr>
+    </w:lvl>
+    <w:lvl w:ilvl="4" w:tplc="04190019" w:tentative="1">
+      <w:start w:val="1"/>
+      <w:numFmt w:val="lowerLetter"/>
+      <w:lvlText w:val="%5."/>
+      <w:lvlJc w:val="left"/>
+      <w:pPr>
+        <w:ind w:left="3949" w:hanging="360"/>
+      </w:pPr>
+    </w:lvl>
+    <w:lvl w:ilvl="5" w:tplc="0419001B" w:tentative="1">
+      <w:start w:val="1"/>
+      <w:numFmt w:val="lowerRoman"/>
+      <w:lvlText w:val="%6."/>
+      <w:lvlJc w:val="right"/>
+      <w:pPr>
+        <w:ind w:left="4669" w:hanging="180"/>
+      </w:pPr>
+    </w:lvl>
+    <w:lvl w:ilvl="6" w:tplc="0419000F" w:tentative="1">
+      <w:start w:val="1"/>
+      <w:numFmt w:val="decimal"/>
+      <w:lvlText w:val="%7."/>
+      <w:lvlJc w:val="left"/>
+      <w:pPr>
+        <w:ind w:left="5389" w:hanging="360"/>
+      </w:pPr>
+    </w:lvl>
+    <w:lvl w:ilvl="7" w:tplc="04190019" w:tentative="1">
+      <w:start w:val="1"/>
+      <w:numFmt w:val="lowerLetter"/>
+      <w:lvlText w:val="%8."/>
+      <w:lvlJc w:val="left"/>
+      <w:pPr>
+        <w:ind w:left="6109" w:hanging="360"/>
+      </w:pPr>
+    </w:lvl>
+    <w:lvl w:ilvl="8" w:tplc="0419001B" w:tentative="1">
+      <w:start w:val="1"/>
+      <w:numFmt w:val="lowerRoman"/>
+      <w:lvlText w:val="%9."/>
+      <w:lvlJc w:val="right"/>
+      <w:pPr>
+        <w:ind w:left="6829" w:hanging="180"/>
+      </w:pPr>
+    </w:lvl>
+  </w:abstractNum>
+  <w:abstractNum w:abstractNumId="27">
     <w:nsid w:val="5DD91508"/>
     <w:multiLevelType w:val="hybridMultilevel"/>
     <w:tmpl w:val="5D109982"/>
@@ -15552,7 +18989,7 @@
       </w:rPr>
     </w:lvl>
   </w:abstractNum>
-  <w:abstractNum w:abstractNumId="26">
+  <w:abstractNum w:abstractNumId="28">
     <w:nsid w:val="5E9F32EC"/>
     <w:multiLevelType w:val="hybridMultilevel"/>
     <w:tmpl w:val="7EAC2AA4"/>
@@ -15665,7 +19102,7 @@
       </w:rPr>
     </w:lvl>
   </w:abstractNum>
-  <w:abstractNum w:abstractNumId="27">
+  <w:abstractNum w:abstractNumId="29">
     <w:nsid w:val="61E31EFD"/>
     <w:multiLevelType w:val="hybridMultilevel"/>
     <w:tmpl w:val="FA2CEF7C"/>
@@ -15778,7 +19215,7 @@
       </w:rPr>
     </w:lvl>
   </w:abstractNum>
-  <w:abstractNum w:abstractNumId="28">
+  <w:abstractNum w:abstractNumId="30">
     <w:nsid w:val="623565EB"/>
     <w:multiLevelType w:val="hybridMultilevel"/>
     <w:tmpl w:val="516AE3B4"/>
@@ -15891,7 +19328,7 @@
       </w:rPr>
     </w:lvl>
   </w:abstractNum>
-  <w:abstractNum w:abstractNumId="29">
+  <w:abstractNum w:abstractNumId="31">
     <w:nsid w:val="62C4367E"/>
     <w:multiLevelType w:val="hybridMultilevel"/>
     <w:tmpl w:val="62C0CF54"/>
@@ -16004,7 +19441,7 @@
       </w:rPr>
     </w:lvl>
   </w:abstractNum>
-  <w:abstractNum w:abstractNumId="30">
+  <w:abstractNum w:abstractNumId="32">
     <w:nsid w:val="630F0CA7"/>
     <w:multiLevelType w:val="hybridMultilevel"/>
     <w:tmpl w:val="1B2E08A2"/>
@@ -16117,7 +19554,7 @@
       </w:rPr>
     </w:lvl>
   </w:abstractNum>
-  <w:abstractNum w:abstractNumId="31">
+  <w:abstractNum w:abstractNumId="33">
     <w:nsid w:val="63DB18E1"/>
     <w:multiLevelType w:val="hybridMultilevel"/>
     <w:tmpl w:val="2C1EC0EE"/>
@@ -16230,7 +19667,7 @@
       </w:rPr>
     </w:lvl>
   </w:abstractNum>
-  <w:abstractNum w:abstractNumId="32">
+  <w:abstractNum w:abstractNumId="34">
     <w:nsid w:val="63F4570E"/>
     <w:multiLevelType w:val="hybridMultilevel"/>
     <w:tmpl w:val="DE10B1F6"/>
@@ -16343,7 +19780,7 @@
       </w:rPr>
     </w:lvl>
   </w:abstractNum>
-  <w:abstractNum w:abstractNumId="33">
+  <w:abstractNum w:abstractNumId="35">
     <w:nsid w:val="65D857A7"/>
     <w:multiLevelType w:val="hybridMultilevel"/>
     <w:tmpl w:val="C56C4EBA"/>
@@ -16456,7 +19893,7 @@
       </w:rPr>
     </w:lvl>
   </w:abstractNum>
-  <w:abstractNum w:abstractNumId="34">
+  <w:abstractNum w:abstractNumId="36">
     <w:nsid w:val="7318313C"/>
     <w:multiLevelType w:val="hybridMultilevel"/>
     <w:tmpl w:val="F4B0CAE4"/>
@@ -16569,7 +20006,7 @@
       </w:rPr>
     </w:lvl>
   </w:abstractNum>
-  <w:abstractNum w:abstractNumId="35">
+  <w:abstractNum w:abstractNumId="37">
     <w:nsid w:val="74E54574"/>
     <w:multiLevelType w:val="hybridMultilevel"/>
     <w:tmpl w:val="83C827DE"/>
@@ -16655,7 +20092,7 @@
       </w:pPr>
     </w:lvl>
   </w:abstractNum>
-  <w:abstractNum w:abstractNumId="36">
+  <w:abstractNum w:abstractNumId="38">
     <w:nsid w:val="7B14073D"/>
     <w:multiLevelType w:val="hybridMultilevel"/>
     <w:tmpl w:val="4676AB52"/>
@@ -16767,7 +20204,7 @@
       </w:rPr>
     </w:lvl>
   </w:abstractNum>
-  <w:abstractNum w:abstractNumId="37">
+  <w:abstractNum w:abstractNumId="39">
     <w:nsid w:val="7B775823"/>
     <w:multiLevelType w:val="multilevel"/>
     <w:tmpl w:val="1DE2E9D4"/>
@@ -16917,31 +20354,31 @@
     </w:lvl>
   </w:abstractNum>
   <w:num w:numId="1">
-    <w:abstractNumId w:val="25"/>
+    <w:abstractNumId w:val="27"/>
   </w:num>
   <w:num w:numId="2">
     <w:abstractNumId w:val="3"/>
   </w:num>
   <w:num w:numId="3">
-    <w:abstractNumId w:val="36"/>
+    <w:abstractNumId w:val="38"/>
   </w:num>
   <w:num w:numId="4">
     <w:abstractNumId w:val="5"/>
   </w:num>
   <w:num w:numId="5">
-    <w:abstractNumId w:val="29"/>
+    <w:abstractNumId w:val="31"/>
   </w:num>
   <w:num w:numId="6">
     <w:abstractNumId w:val="11"/>
   </w:num>
   <w:num w:numId="7">
-    <w:abstractNumId w:val="24"/>
+    <w:abstractNumId w:val="25"/>
   </w:num>
   <w:num w:numId="8">
     <w:abstractNumId w:val="15"/>
   </w:num>
   <w:num w:numId="9">
-    <w:abstractNumId w:val="33"/>
+    <w:abstractNumId w:val="35"/>
   </w:num>
   <w:num w:numId="10">
     <w:abstractNumId w:val="13"/>
@@ -16953,13 +20390,13 @@
     <w:abstractNumId w:val="4"/>
   </w:num>
   <w:num w:numId="13">
-    <w:abstractNumId w:val="37"/>
+    <w:abstractNumId w:val="39"/>
   </w:num>
   <w:num w:numId="14">
     <w:abstractNumId w:val="17"/>
   </w:num>
   <w:num w:numId="15">
-    <w:abstractNumId w:val="27"/>
+    <w:abstractNumId w:val="29"/>
   </w:num>
   <w:num w:numId="16">
     <w:abstractNumId w:val="18"/>
@@ -16977,25 +20414,25 @@
     <w:abstractNumId w:val="7"/>
   </w:num>
   <w:num w:numId="21">
-    <w:abstractNumId w:val="35"/>
+    <w:abstractNumId w:val="37"/>
   </w:num>
   <w:num w:numId="22">
     <w:abstractNumId w:val="2"/>
   </w:num>
   <w:num w:numId="23">
-    <w:abstractNumId w:val="34"/>
+    <w:abstractNumId w:val="36"/>
   </w:num>
   <w:num w:numId="24">
     <w:abstractNumId w:val="19"/>
   </w:num>
   <w:num w:numId="25">
-    <w:abstractNumId w:val="26"/>
+    <w:abstractNumId w:val="28"/>
   </w:num>
   <w:num w:numId="26">
     <w:abstractNumId w:val="8"/>
   </w:num>
   <w:num w:numId="27">
-    <w:abstractNumId w:val="22"/>
+    <w:abstractNumId w:val="23"/>
   </w:num>
   <w:num w:numId="28">
     <w:abstractNumId w:val="9"/>
@@ -17004,10 +20441,10 @@
     <w:abstractNumId w:val="20"/>
   </w:num>
   <w:num w:numId="30">
-    <w:abstractNumId w:val="31"/>
+    <w:abstractNumId w:val="33"/>
   </w:num>
   <w:num w:numId="31">
-    <w:abstractNumId w:val="28"/>
+    <w:abstractNumId w:val="30"/>
   </w:num>
   <w:num w:numId="32">
     <w:abstractNumId w:val="12"/>
@@ -17016,19 +20453,25 @@
     <w:abstractNumId w:val="1"/>
   </w:num>
   <w:num w:numId="34">
-    <w:abstractNumId w:val="30"/>
+    <w:abstractNumId w:val="32"/>
   </w:num>
   <w:num w:numId="35">
-    <w:abstractNumId w:val="32"/>
+    <w:abstractNumId w:val="34"/>
   </w:num>
   <w:num w:numId="36">
     <w:abstractNumId w:val="0"/>
   </w:num>
   <w:num w:numId="37">
-    <w:abstractNumId w:val="23"/>
+    <w:abstractNumId w:val="24"/>
   </w:num>
   <w:num w:numId="38">
     <w:abstractNumId w:val="6"/>
+  </w:num>
+  <w:num w:numId="39">
+    <w:abstractNumId w:val="26"/>
+  </w:num>
+  <w:num w:numId="40">
+    <w:abstractNumId w:val="22"/>
   </w:num>
 </w:numbering>
 </file>
@@ -18705,7 +22148,7 @@
 </file>
 
 <file path=customXml/itemProps1.xml><?xml version="1.0" encoding="utf-8"?>
-<ds:datastoreItem xmlns:ds="http://schemas.openxmlformats.org/officeDocument/2006/customXml" ds:itemID="{A0DDC29E-CE56-4F63-BB21-B0D9A41CC3A4}">
+<ds:datastoreItem xmlns:ds="http://schemas.openxmlformats.org/officeDocument/2006/customXml" ds:itemID="{75A10ED7-568C-492C-A428-137C570331F2}">
   <ds:schemaRefs>
     <ds:schemaRef ds:uri="http://schemas.openxmlformats.org/officeDocument/2006/bibliography"/>
   </ds:schemaRefs>

</xml_diff>